<commit_message>
SRS subsystem 1 - 2
</commit_message>
<xml_diff>
--- a/ProjectDoc.docx
+++ b/ProjectDoc.docx
@@ -50,10 +50,10 @@
     </w:p>
     <w:p>
       <w:r>
-        <w:t>Require a</w:t>
-      </w:r>
-      <w:r>
-        <w:t>ccount information:</w:t>
+        <w:t>Member account</w:t>
+      </w:r>
+      <w:r>
+        <w:t xml:space="preserve"> information:</w:t>
       </w:r>
       <w:r>
         <w:t xml:space="preserve"> Data that every account in the system must have; there are username, password, E-mail.</w:t>
@@ -74,37 +74,39 @@
       <w:r>
         <w:t xml:space="preserve">Member system for the customer and the administrator </w:t>
       </w:r>
-      <w:bookmarkStart w:id="0" w:name="_GoBack"/>
-      <w:bookmarkEnd w:id="0"/>
-    </w:p>
-    <w:p>
-      <w:proofErr w:type="gramStart"/>
-      <w:r>
-        <w:t>URS01 :</w:t>
-      </w:r>
-      <w:proofErr w:type="gramEnd"/>
-      <w:r>
-        <w:t xml:space="preserve"> Guest can register to become a customer by filling information </w:t>
+    </w:p>
+    <w:p>
+      <w:r>
+        <w:t>URS01</w:t>
+      </w:r>
+      <w:r>
+        <w:t xml:space="preserve">: Guest can register to become a </w:t>
+      </w:r>
+      <w:r>
+        <w:t>customer by filling information.</w:t>
       </w:r>
     </w:p>
     <w:p>
       <w:r>
         <w:tab/>
-        <w:t>SRS01: System shall provide graphic user interface to user for input username, password, E-mail</w:t>
-      </w:r>
-      <w:proofErr w:type="gramStart"/>
-      <w:r>
-        <w:t>,</w:t>
-      </w:r>
-      <w:proofErr w:type="gramEnd"/>
+        <w:t>SRS01: System shall provide graphic user interface to user for input username, password, E-mail,</w:t>
+      </w:r>
       <w:r>
         <w:br/>
+      </w:r>
+      <w:r>
+        <w:t xml:space="preserve"> </w:t>
+      </w:r>
+      <w:r>
+        <w:tab/>
+      </w:r>
+      <w:r>
         <w:t>phone number and address.</w:t>
       </w:r>
     </w:p>
     <w:p>
       <w:pPr>
-        <w:ind w:firstLine="720"/>
+        <w:ind w:left="720"/>
       </w:pPr>
       <w:r>
         <w:t xml:space="preserve">SRS02: System shall validate </w:t>
@@ -116,12 +118,18 @@
         <w:t>exist</w:t>
       </w:r>
       <w:r>
-        <w:t xml:space="preserve"> in the system.</w:t>
-      </w:r>
-    </w:p>
-    <w:p>
-      <w:pPr>
-        <w:ind w:firstLine="720"/>
+        <w:t xml:space="preserve"> in </w:t>
+      </w:r>
+      <w:r>
+        <w:t>the system</w:t>
+      </w:r>
+      <w:r>
+        <w:t>.</w:t>
+      </w:r>
+    </w:p>
+    <w:p>
+      <w:pPr>
+        <w:ind w:left="720"/>
       </w:pPr>
       <w:r>
         <w:t>SRS03: System shall validate password that must be 6-20</w:t>
@@ -137,7 +145,13 @@
         <w:t xml:space="preserve">characters, include </w:t>
       </w:r>
       <w:r>
-        <w:t>letters and number and match with confirmed password.</w:t>
+        <w:t xml:space="preserve">letters and </w:t>
+      </w:r>
+      <w:r>
+        <w:t>number and</w:t>
+      </w:r>
+      <w:r>
+        <w:t xml:space="preserve"> match with confirmed password.</w:t>
       </w:r>
     </w:p>
     <w:p>
@@ -149,63 +163,293 @@
       </w:r>
     </w:p>
     <w:p>
+      <w:pPr>
+        <w:ind w:firstLine="720"/>
+      </w:pPr>
+      <w:r>
+        <w:t>SRS05</w:t>
+      </w:r>
+      <w:r>
+        <w:t>:</w:t>
+      </w:r>
+      <w:r>
+        <w:t xml:space="preserve"> System shall validate phone number</w:t>
+      </w:r>
+    </w:p>
+    <w:p>
+      <w:pPr>
+        <w:ind w:firstLine="720"/>
+      </w:pPr>
+      <w:r>
+        <w:t>SRS06</w:t>
+      </w:r>
+      <w:r>
+        <w:t xml:space="preserve">: System shall validate </w:t>
+      </w:r>
+      <w:r>
+        <w:t>address</w:t>
+      </w:r>
+    </w:p>
+    <w:p>
+      <w:pPr>
+        <w:ind w:left="720"/>
+      </w:pPr>
+      <w:r>
+        <w:t>SRS07</w:t>
+      </w:r>
+      <w:r>
+        <w:t xml:space="preserve">: System shall </w:t>
+      </w:r>
+      <w:r>
+        <w:t xml:space="preserve">save </w:t>
+      </w:r>
+      <w:r>
+        <w:t>username</w:t>
+      </w:r>
+      <w:r>
+        <w:t xml:space="preserve">, </w:t>
+      </w:r>
+      <w:r>
+        <w:t>password</w:t>
+      </w:r>
+      <w:r>
+        <w:t xml:space="preserve">, </w:t>
+      </w:r>
+      <w:r>
+        <w:t>E-mail</w:t>
+      </w:r>
+      <w:r>
+        <w:t xml:space="preserve">, </w:t>
+      </w:r>
+      <w:r>
+        <w:t>phone number</w:t>
+      </w:r>
+      <w:r>
+        <w:t xml:space="preserve"> and</w:t>
+      </w:r>
+      <w:r>
+        <w:t xml:space="preserve"> </w:t>
+      </w:r>
+      <w:r>
+        <w:t>address</w:t>
+      </w:r>
+      <w:r>
+        <w:t xml:space="preserve"> that </w:t>
+      </w:r>
+      <w:r>
+        <w:t xml:space="preserve">passed </w:t>
+      </w:r>
+      <w:r>
+        <w:t>validation</w:t>
+      </w:r>
+      <w:r>
+        <w:t xml:space="preserve"> to database.</w:t>
+      </w:r>
+    </w:p>
+    <w:p>
+      <w:r>
+        <w:t>URS02</w:t>
+      </w:r>
+      <w:r>
+        <w:t xml:space="preserve">: Customer can edit </w:t>
+      </w:r>
+      <w:r>
+        <w:t xml:space="preserve">his own </w:t>
+      </w:r>
+      <w:r>
+        <w:t>account information</w:t>
+      </w:r>
+      <w:r>
+        <w:t>.</w:t>
+      </w:r>
+    </w:p>
+    <w:p>
+      <w:r>
+        <w:tab/>
+        <w:t xml:space="preserve">SRS09: System shall provide user interface for edit </w:t>
+      </w:r>
+      <w:r>
+        <w:t>Member account information</w:t>
+      </w:r>
+      <w:r>
+        <w:t>.</w:t>
+      </w:r>
+    </w:p>
+    <w:p>
+      <w:r>
+        <w:t>URS03</w:t>
+      </w:r>
+      <w:r>
+        <w:t xml:space="preserve">: Customer can view </w:t>
+      </w:r>
+      <w:r>
+        <w:t xml:space="preserve">his own </w:t>
+      </w:r>
+      <w:r>
+        <w:t>account information</w:t>
+      </w:r>
+      <w:r>
+        <w:t>.</w:t>
+      </w:r>
+    </w:p>
+    <w:p>
+      <w:pPr>
+        <w:ind w:left="720"/>
+      </w:pPr>
+      <w:r>
+        <w:t>SRS08: System shall provide user interface that show username, email, phone number and address of that member account.</w:t>
+      </w:r>
+    </w:p>
+    <w:p>
+      <w:r>
+        <w:t>URS04</w:t>
+      </w:r>
+      <w:r>
+        <w:t>: Customer can change</w:t>
+      </w:r>
+      <w:r>
+        <w:t xml:space="preserve"> </w:t>
+      </w:r>
+      <w:r>
+        <w:t>his own</w:t>
+      </w:r>
+      <w:r>
+        <w:t xml:space="preserve"> password</w:t>
+      </w:r>
+    </w:p>
+    <w:p>
+      <w:r>
+        <w:t xml:space="preserve"> </w:t>
+      </w:r>
+      <w:r>
+        <w:tab/>
+      </w:r>
+      <w:r>
+        <w:t>SRS10: System shall provide user interface to send forgot password request to the system.</w:t>
+      </w:r>
+    </w:p>
+    <w:p>
+      <w:pPr>
+        <w:ind w:left="720"/>
+      </w:pPr>
+      <w:r>
+        <w:t xml:space="preserve">SRS11: System shall send the email to the user email that system get </w:t>
+      </w:r>
+      <w:r>
+        <w:t xml:space="preserve">forgot password </w:t>
+      </w:r>
+      <w:r>
+        <w:t>request that</w:t>
+      </w:r>
+      <w:r>
+        <w:t xml:space="preserve"> contain URL to make change for password.</w:t>
+      </w:r>
+    </w:p>
+    <w:p>
+      <w:pPr>
+        <w:ind w:left="720"/>
+      </w:pPr>
+      <w:r>
+        <w:lastRenderedPageBreak/>
+        <w:t>SRS12: System shall update new password in database.</w:t>
+      </w:r>
+    </w:p>
+    <w:p>
+      <w:r>
+        <w:t>URS05</w:t>
+      </w:r>
+      <w:r>
+        <w:t>: Cu</w:t>
+      </w:r>
+      <w:r>
+        <w:t>stomer can logout to the system.</w:t>
+      </w:r>
+    </w:p>
+    <w:p>
+      <w:r>
+        <w:t xml:space="preserve"> </w:t>
+      </w:r>
+      <w:r>
+        <w:tab/>
+      </w:r>
+      <w:r>
+        <w:t>SRS13: System shall provide user interface to request to logout form the system</w:t>
+      </w:r>
+    </w:p>
+    <w:p>
       <w:proofErr w:type="gramStart"/>
       <w:r>
-        <w:t>URS02 :</w:t>
+        <w:t>URS06 :</w:t>
       </w:r>
       <w:proofErr w:type="gramEnd"/>
       <w:r>
-        <w:t xml:space="preserve"> Customer can edit account information</w:t>
-      </w:r>
-    </w:p>
-    <w:p>
+        <w:t xml:space="preserve"> Admin can edit member account information</w:t>
+      </w:r>
+    </w:p>
+    <w:p>
+      <w:r>
+        <w:t xml:space="preserve"> </w:t>
+      </w:r>
+      <w:r>
+        <w:tab/>
+        <w:t xml:space="preserve">SRS14: System shall provide user interface for show </w:t>
+      </w:r>
+      <w:r>
+        <w:t>list of</w:t>
+      </w:r>
+      <w:r>
+        <w:t xml:space="preserve"> member account.</w:t>
+      </w:r>
+    </w:p>
+    <w:p>
+      <w:r>
+        <w:t xml:space="preserve"> </w:t>
+      </w:r>
       <w:proofErr w:type="gramStart"/>
       <w:r>
-        <w:t>URS03 :</w:t>
+        <w:t>URS07 :</w:t>
       </w:r>
       <w:proofErr w:type="gramEnd"/>
       <w:r>
-        <w:t xml:space="preserve"> Customer can view account information</w:t>
-      </w:r>
-    </w:p>
-    <w:p>
-      <w:proofErr w:type="gramStart"/>
-      <w:r>
-        <w:t>URS04 :</w:t>
-      </w:r>
-      <w:proofErr w:type="gramEnd"/>
-      <w:r>
-        <w:t xml:space="preserve"> Customer can change password</w:t>
-      </w:r>
-    </w:p>
-    <w:p>
-      <w:proofErr w:type="gramStart"/>
-      <w:r>
-        <w:t>URS05 :</w:t>
-      </w:r>
-      <w:proofErr w:type="gramEnd"/>
-      <w:r>
-        <w:t xml:space="preserve"> Customer can logout to the system </w:t>
-      </w:r>
-    </w:p>
-    <w:p>
-      <w:proofErr w:type="gramStart"/>
-      <w:r>
-        <w:t>URS06 :</w:t>
-      </w:r>
-      <w:proofErr w:type="gramEnd"/>
-      <w:r>
-        <w:t xml:space="preserve"> Admin can edit member account information</w:t>
-      </w:r>
-    </w:p>
-    <w:p>
-      <w:proofErr w:type="gramStart"/>
-      <w:r>
-        <w:t>URS07 :</w:t>
-      </w:r>
-      <w:proofErr w:type="gramEnd"/>
-      <w:r>
         <w:t xml:space="preserve"> Admin can delete member account.</w:t>
+      </w:r>
+    </w:p>
+    <w:p>
+      <w:r>
+        <w:t xml:space="preserve"> </w:t>
+      </w:r>
+      <w:r>
+        <w:tab/>
+        <w:t>SRS15</w:t>
+      </w:r>
+      <w:r>
+        <w:t xml:space="preserve">: System shall provide user interface for </w:t>
+      </w:r>
+      <w:r>
+        <w:t>delete</w:t>
+      </w:r>
+      <w:r>
+        <w:t xml:space="preserve"> Member account information.</w:t>
+      </w:r>
+    </w:p>
+    <w:p>
+      <w:pPr>
+        <w:ind w:firstLine="720"/>
+      </w:pPr>
+      <w:r>
+        <w:t>SRS16</w:t>
+      </w:r>
+      <w:r>
+        <w:t xml:space="preserve">: System </w:t>
+      </w:r>
+      <w:r>
+        <w:t xml:space="preserve">can be delete a </w:t>
+      </w:r>
+      <w:r>
+        <w:t>Member</w:t>
+      </w:r>
+      <w:r>
+        <w:t xml:space="preserve"> form database.</w:t>
       </w:r>
     </w:p>
     <w:p>
@@ -240,6 +484,15 @@
       </w:r>
     </w:p>
     <w:p>
+      <w:r>
+        <w:tab/>
+        <w:t>SRS17: System shall provide user interface</w:t>
+      </w:r>
+      <w:r>
+        <w:t xml:space="preserve"> that show the list of product.</w:t>
+      </w:r>
+    </w:p>
+    <w:p>
       <w:proofErr w:type="gramStart"/>
       <w:r>
         <w:t>URS</w:t>
@@ -261,6 +514,19 @@
       <w:r>
         <w:t>.</w:t>
       </w:r>
+      <w:bookmarkStart w:id="0" w:name="_GoBack"/>
+      <w:bookmarkEnd w:id="0"/>
+    </w:p>
+    <w:p>
+      <w:r>
+        <w:t>SRS</w:t>
+      </w:r>
+      <w:r>
+        <w:t>18</w:t>
+      </w:r>
+      <w:r>
+        <w:t>: System shall provide user interface that show the list of product.</w:t>
+      </w:r>
     </w:p>
     <w:p>
       <w:proofErr w:type="gramStart"/>
@@ -307,7 +573,6 @@
         <w:pStyle w:val="Heading2"/>
       </w:pPr>
       <w:r>
-        <w:lastRenderedPageBreak/>
         <w:t>Inventory management</w:t>
       </w:r>
     </w:p>
@@ -480,6 +745,7 @@
         <w:pStyle w:val="Heading1"/>
       </w:pPr>
       <w:r>
+        <w:lastRenderedPageBreak/>
         <w:t>Use case diagram</w:t>
       </w:r>
     </w:p>

</xml_diff>

<commit_message>
SRS subsystem 1-2 v2
</commit_message>
<xml_diff>
--- a/ProjectDoc.docx
+++ b/ProjectDoc.docx
@@ -228,26 +228,84 @@
       </w:r>
     </w:p>
     <w:p>
+      <w:pPr>
+        <w:ind w:left="720"/>
+      </w:pPr>
+      <w:r>
+        <w:t>SRS09: System shall provide user interface for edit Member account information</w:t>
+      </w:r>
+      <w:r>
+        <w:t xml:space="preserve"> which are </w:t>
+      </w:r>
+      <w:r>
+        <w:t>in</w:t>
+      </w:r>
+      <w:r>
+        <w:t>put username, password, E-mail, phone number and address</w:t>
+      </w:r>
+      <w:r>
+        <w:t>.</w:t>
+      </w:r>
+    </w:p>
+    <w:p>
+      <w:pPr>
+        <w:ind w:left="720"/>
+      </w:pPr>
+      <w:r>
+        <w:t xml:space="preserve">SRS10: System shall store updated information </w:t>
+      </w:r>
+    </w:p>
+    <w:p>
+      <w:r>
+        <w:t>URS03</w:t>
+      </w:r>
+      <w:r>
+        <w:t xml:space="preserve">: Customer can view </w:t>
+      </w:r>
+      <w:r>
+        <w:t xml:space="preserve">his own </w:t>
+      </w:r>
+      <w:r>
+        <w:t>account information</w:t>
+      </w:r>
+      <w:r>
+        <w:t>.</w:t>
+      </w:r>
+    </w:p>
+    <w:p>
+      <w:pPr>
+        <w:ind w:left="720"/>
+      </w:pPr>
+      <w:r>
+        <w:t>SRS08: System shall provide user interface that show username, email, phone number and address of that member account.</w:t>
+      </w:r>
+    </w:p>
+    <w:p>
+      <w:r>
+        <w:t>URS04</w:t>
+      </w:r>
+      <w:r>
+        <w:t>: Customer can change</w:t>
+      </w:r>
+      <w:r>
+        <w:t xml:space="preserve"> </w:t>
+      </w:r>
+      <w:r>
+        <w:t>his own</w:t>
+      </w:r>
+      <w:r>
+        <w:t xml:space="preserve"> password</w:t>
+      </w:r>
+    </w:p>
+    <w:p>
+      <w:r>
+        <w:t xml:space="preserve"> </w:t>
+      </w:r>
       <w:r>
         <w:tab/>
-        <w:t>SRS09: System shall provide user interface for edit Member account information.</w:t>
-      </w:r>
-    </w:p>
-    <w:p>
-      <w:r>
-        <w:t>URS03</w:t>
-      </w:r>
-      <w:r>
-        <w:t xml:space="preserve">: Customer can view </w:t>
-      </w:r>
-      <w:r>
-        <w:t xml:space="preserve">his own </w:t>
-      </w:r>
-      <w:r>
-        <w:t>account information</w:t>
-      </w:r>
-      <w:r>
-        <w:t>.</w:t>
+      </w:r>
+      <w:r>
+        <w:t>SRS10: System shall provide user interface to send forgot password request to the system.</w:t>
       </w:r>
     </w:p>
     <w:p>
@@ -255,90 +313,52 @@
         <w:ind w:left="720"/>
       </w:pPr>
       <w:r>
-        <w:t>SRS08: System shall provide user interface that show username, email, phone number and address of that member account.</w:t>
-      </w:r>
-    </w:p>
-    <w:p>
-      <w:r>
-        <w:t>URS04</w:t>
-      </w:r>
-      <w:r>
-        <w:t>: Customer can change</w:t>
-      </w:r>
+        <w:lastRenderedPageBreak/>
+        <w:t xml:space="preserve">SRS11: System shall send the email to the user email that system get forgot password </w:t>
+      </w:r>
+      <w:r>
+        <w:t>request that</w:t>
+      </w:r>
+      <w:r>
+        <w:t xml:space="preserve"> contain URL to make change for password.</w:t>
+      </w:r>
+    </w:p>
+    <w:p>
+      <w:pPr>
+        <w:ind w:left="720"/>
+      </w:pPr>
+      <w:r>
+        <w:t>SRS12: System shall update new password in database.</w:t>
+      </w:r>
+    </w:p>
+    <w:p>
+      <w:r>
+        <w:t>URS05</w:t>
+      </w:r>
+      <w:r>
+        <w:t>: Cu</w:t>
+      </w:r>
+      <w:r>
+        <w:t>stomer can logout to the system.</w:t>
+      </w:r>
+    </w:p>
+    <w:p>
       <w:r>
         <w:t xml:space="preserve"> </w:t>
       </w:r>
       <w:r>
-        <w:t>his own</w:t>
-      </w:r>
-      <w:r>
-        <w:t xml:space="preserve"> password</w:t>
-      </w:r>
-    </w:p>
-    <w:p>
-      <w:r>
-        <w:t xml:space="preserve"> </w:t>
-      </w:r>
-      <w:r>
         <w:tab/>
       </w:r>
       <w:r>
-        <w:t>SRS10: System shall provide user interface to send forgot password request to the system.</w:t>
-      </w:r>
-    </w:p>
-    <w:p>
-      <w:pPr>
-        <w:ind w:left="720"/>
-      </w:pPr>
-      <w:r>
-        <w:t xml:space="preserve">SRS11: System shall send the email to the user email that system get forgot password </w:t>
-      </w:r>
-      <w:r>
-        <w:t>request that</w:t>
-      </w:r>
-      <w:r>
-        <w:t xml:space="preserve"> contain URL to make change for password.</w:t>
-      </w:r>
-    </w:p>
-    <w:p>
-      <w:pPr>
-        <w:ind w:left="720"/>
-      </w:pPr>
-      <w:r>
-        <w:lastRenderedPageBreak/>
-        <w:t>SRS12: System shall update new password in database.</w:t>
-      </w:r>
-    </w:p>
-    <w:p>
-      <w:r>
-        <w:t>URS05</w:t>
-      </w:r>
-      <w:r>
-        <w:t>: Cu</w:t>
-      </w:r>
-      <w:r>
-        <w:t>stomer can logout to the system.</w:t>
-      </w:r>
-    </w:p>
-    <w:p>
-      <w:r>
-        <w:t xml:space="preserve"> </w:t>
-      </w:r>
-      <w:r>
-        <w:tab/>
-      </w:r>
-      <w:r>
         <w:t>SRS13: System shall provide user interface to request to logout form the system</w:t>
       </w:r>
     </w:p>
     <w:p>
-      <w:proofErr w:type="gramStart"/>
-      <w:r>
-        <w:t>URS06 :</w:t>
-      </w:r>
-      <w:proofErr w:type="gramEnd"/>
-      <w:r>
-        <w:t xml:space="preserve"> Admin can edit member account information</w:t>
+      <w:r>
+        <w:t>URS06</w:t>
+      </w:r>
+      <w:r>
+        <w:t>: Admin can edit member account information</w:t>
       </w:r>
     </w:p>
     <w:p>
@@ -360,13 +380,11 @@
       <w:r>
         <w:t xml:space="preserve"> </w:t>
       </w:r>
-      <w:proofErr w:type="gramStart"/>
-      <w:r>
-        <w:t>URS07 :</w:t>
-      </w:r>
-      <w:proofErr w:type="gramEnd"/>
-      <w:r>
-        <w:t xml:space="preserve"> Admin can delete member account.</w:t>
+      <w:r>
+        <w:t>URS07</w:t>
+      </w:r>
+      <w:r>
+        <w:t>: Admin can delete member account.</w:t>
       </w:r>
     </w:p>
     <w:p>
@@ -395,7 +413,6 @@
       </w:r>
     </w:p>
     <w:p>
-      <w:proofErr w:type="gramStart"/>
       <w:r>
         <w:t>URS</w:t>
       </w:r>
@@ -407,11 +424,7 @@
         <w:t>08</w:t>
       </w:r>
       <w:r>
-        <w:t xml:space="preserve"> :</w:t>
-      </w:r>
-      <w:proofErr w:type="gramEnd"/>
-      <w:r>
-        <w:t xml:space="preserve"> everybody can see list of products</w:t>
+        <w:t>: everybody can see list of products</w:t>
       </w:r>
       <w:r>
         <w:t>.</w:t>
@@ -427,7 +440,6 @@
       </w:r>
     </w:p>
     <w:p>
-      <w:proofErr w:type="gramStart"/>
       <w:r>
         <w:t>URS</w:t>
       </w:r>
@@ -439,11 +451,7 @@
         <w:t>09</w:t>
       </w:r>
       <w:r>
-        <w:t xml:space="preserve"> :</w:t>
-      </w:r>
-      <w:proofErr w:type="gramEnd"/>
-      <w:r>
-        <w:t xml:space="preserve"> member can make order by select product on the product list</w:t>
+        <w:t>: member can make order by select product on the product list</w:t>
       </w:r>
       <w:r>
         <w:t>.</w:t>
@@ -556,7 +564,6 @@
       </w:r>
     </w:p>
     <w:p>
-      <w:proofErr w:type="gramStart"/>
       <w:r>
         <w:t>URS</w:t>
       </w:r>
@@ -568,35 +575,48 @@
         <w:t>10</w:t>
       </w:r>
       <w:r>
-        <w:t xml:space="preserve"> :</w:t>
-      </w:r>
-      <w:proofErr w:type="gramEnd"/>
-      <w:r>
-        <w:t xml:space="preserve"> member can make payment by using </w:t>
-      </w:r>
-      <w:r>
-        <w:t>bank Transferring</w:t>
+        <w:t xml:space="preserve">: member can make payment by using </w:t>
+      </w:r>
+      <w:r>
+        <w:t>PayPal</w:t>
       </w:r>
       <w:r>
         <w:t>.</w:t>
       </w:r>
     </w:p>
     <w:p>
-      <w:r>
-        <w:t xml:space="preserve"> </w:t>
-      </w:r>
-      <w:r>
-        <w:tab/>
+      <w:pPr>
+        <w:ind w:left="720"/>
+      </w:pPr>
+      <w:r>
         <w:t>SRS27</w:t>
       </w:r>
       <w:r>
         <w:t>: System shall</w:t>
       </w:r>
-      <w:bookmarkStart w:id="0" w:name="_GoBack"/>
-      <w:bookmarkEnd w:id="0"/>
-    </w:p>
-    <w:p>
-      <w:proofErr w:type="gramStart"/>
+      <w:r>
+        <w:t xml:space="preserve"> provide user interface for make payment after confirm an order that will link to PayPal.</w:t>
+      </w:r>
+    </w:p>
+    <w:p>
+      <w:pPr>
+        <w:ind w:left="720"/>
+      </w:pPr>
+      <w:r>
+        <w:lastRenderedPageBreak/>
+        <w:t xml:space="preserve">SRS28: </w:t>
+      </w:r>
+      <w:r>
+        <w:t>System shall provide user interface</w:t>
+      </w:r>
+      <w:r>
+        <w:t xml:space="preserve"> for make payment on the order list </w:t>
+      </w:r>
+      <w:r>
+        <w:t>that will link to PayPal.</w:t>
+      </w:r>
+    </w:p>
+    <w:p>
       <w:r>
         <w:t>URS</w:t>
       </w:r>
@@ -608,11 +628,27 @@
         <w:t>11</w:t>
       </w:r>
       <w:r>
-        <w:t xml:space="preserve"> :</w:t>
-      </w:r>
-      <w:proofErr w:type="gramEnd"/>
-      <w:r>
-        <w:t xml:space="preserve"> member can view purchasing history.</w:t>
+        <w:t xml:space="preserve">: member can view </w:t>
+      </w:r>
+      <w:r>
+        <w:t>Order</w:t>
+      </w:r>
+      <w:r>
+        <w:t>ing history.</w:t>
+      </w:r>
+      <w:bookmarkStart w:id="0" w:name="_GoBack"/>
+      <w:bookmarkEnd w:id="0"/>
+    </w:p>
+    <w:p>
+      <w:r>
+        <w:t xml:space="preserve"> </w:t>
+      </w:r>
+      <w:r>
+        <w:tab/>
+        <w:t>SRS28: System</w:t>
+      </w:r>
+      <w:r>
+        <w:t xml:space="preserve"> shall provide user interface that show order list of that member account with order detail are order time, order status, product list, total price and amount of each product.</w:t>
       </w:r>
     </w:p>
     <w:p>
@@ -620,12 +656,10 @@
         <w:pStyle w:val="Heading2"/>
       </w:pPr>
       <w:r>
-        <w:lastRenderedPageBreak/>
         <w:t>Inventory management</w:t>
       </w:r>
     </w:p>
     <w:p>
-      <w:proofErr w:type="gramStart"/>
       <w:r>
         <w:t>URS</w:t>
       </w:r>
@@ -637,18 +671,13 @@
         <w:t>12</w:t>
       </w:r>
       <w:r>
-        <w:t xml:space="preserve"> :</w:t>
-      </w:r>
-      <w:proofErr w:type="gramEnd"/>
-      <w:r>
-        <w:t xml:space="preserve"> admin can add new product to the inventory</w:t>
+        <w:t>: admin can add new product to the inventory</w:t>
       </w:r>
       <w:r>
         <w:t>.</w:t>
       </w:r>
     </w:p>
     <w:p>
-      <w:proofErr w:type="gramStart"/>
       <w:r>
         <w:t>URS</w:t>
       </w:r>
@@ -657,21 +686,16 @@
           <w:rFonts w:hint="cs"/>
           <w:cs/>
         </w:rPr>
-        <w:t xml:space="preserve">13 </w:t>
-      </w:r>
-      <w:r>
-        <w:t xml:space="preserve"> :</w:t>
-      </w:r>
-      <w:proofErr w:type="gramEnd"/>
-      <w:r>
-        <w:t xml:space="preserve"> </w:t>
+        <w:t>13</w:t>
+      </w:r>
+      <w:r>
+        <w:t xml:space="preserve">: </w:t>
       </w:r>
       <w:r>
         <w:t>admin can edit product information.</w:t>
       </w:r>
     </w:p>
     <w:p>
-      <w:proofErr w:type="gramStart"/>
       <w:r>
         <w:t>URS1</w:t>
       </w:r>
@@ -683,24 +707,18 @@
         <w:t>4</w:t>
       </w:r>
       <w:r>
-        <w:t xml:space="preserve"> :</w:t>
-      </w:r>
-      <w:proofErr w:type="gramEnd"/>
-      <w:r>
-        <w:t xml:space="preserve"> admin can </w:t>
+        <w:t xml:space="preserve">: admin can </w:t>
       </w:r>
       <w:r>
         <w:t>delete product in inventory.</w:t>
       </w:r>
     </w:p>
     <w:p>
-      <w:proofErr w:type="gramStart"/>
-      <w:r>
-        <w:t>URS15 :</w:t>
-      </w:r>
-      <w:proofErr w:type="gramEnd"/>
-      <w:r>
-        <w:t xml:space="preserve"> admin can </w:t>
+      <w:r>
+        <w:t>URS15</w:t>
+      </w:r>
+      <w:r>
+        <w:t xml:space="preserve">: admin can </w:t>
       </w:r>
       <w:r>
         <w:t>view inventory report.</w:t>
@@ -715,7 +733,6 @@
       </w:r>
     </w:p>
     <w:p>
-      <w:proofErr w:type="gramStart"/>
       <w:r>
         <w:t>URS</w:t>
       </w:r>
@@ -727,18 +744,13 @@
         <w:t>16</w:t>
       </w:r>
       <w:r>
-        <w:t xml:space="preserve"> :</w:t>
-      </w:r>
-      <w:proofErr w:type="gramEnd"/>
-      <w:r>
-        <w:t xml:space="preserve"> admin can </w:t>
+        <w:t xml:space="preserve">: admin can </w:t>
       </w:r>
       <w:r>
         <w:t>view order that occur in the same week.</w:t>
       </w:r>
     </w:p>
     <w:p>
-      <w:proofErr w:type="gramStart"/>
       <w:r>
         <w:t>URS</w:t>
       </w:r>
@@ -750,15 +762,10 @@
         <w:t>17</w:t>
       </w:r>
       <w:r>
-        <w:t xml:space="preserve"> :</w:t>
-      </w:r>
-      <w:proofErr w:type="gramEnd"/>
-      <w:r>
-        <w:t xml:space="preserve"> admin can view order that occur in the same location.</w:t>
-      </w:r>
-    </w:p>
-    <w:p>
-      <w:proofErr w:type="gramStart"/>
+        <w:t>: admin can view order that occur in the same location.</w:t>
+      </w:r>
+    </w:p>
+    <w:p>
       <w:r>
         <w:t>URS1</w:t>
       </w:r>
@@ -770,11 +777,7 @@
         <w:t>8</w:t>
       </w:r>
       <w:r>
-        <w:t xml:space="preserve"> :</w:t>
-      </w:r>
-      <w:proofErr w:type="gramEnd"/>
-      <w:r>
-        <w:t xml:space="preserve"> </w:t>
+        <w:t xml:space="preserve">: </w:t>
       </w:r>
       <w:r>
         <w:t>Member</w:t>
@@ -793,6 +796,7 @@
         <w:pStyle w:val="Heading1"/>
       </w:pPr>
       <w:r>
+        <w:lastRenderedPageBreak/>
         <w:t>Use case diagram</w:t>
       </w:r>
     </w:p>

</xml_diff>

<commit_message>
SRS show error message
</commit_message>
<xml_diff>
--- a/ProjectDoc.docx
+++ b/ProjectDoc.docx
@@ -112,7 +112,19 @@
         <w:t xml:space="preserve">SRS02: System shall validate </w:t>
       </w:r>
       <w:r>
-        <w:t xml:space="preserve">username that must be 6-20 characters and didn’t </w:t>
+        <w:t>username that must be 6-20 characters</w:t>
+      </w:r>
+      <w:r>
+        <w:t>,</w:t>
+      </w:r>
+      <w:r>
+        <w:t xml:space="preserve"> </w:t>
+      </w:r>
+      <w:r>
+        <w:t xml:space="preserve">a-z, A-Z, 0-9, </w:t>
+      </w:r>
+      <w:r>
+        <w:t xml:space="preserve">and didn’t </w:t>
       </w:r>
       <w:r>
         <w:t>exist</w:t>
@@ -122,6 +134,38 @@
       </w:r>
       <w:r>
         <w:t>the system</w:t>
+      </w:r>
+      <w:r>
+        <w:t>.</w:t>
+      </w:r>
+    </w:p>
+    <w:p>
+      <w:pPr>
+        <w:ind w:left="720"/>
+      </w:pPr>
+      <w:r>
+        <w:t>SRS02: System shall show the error message “</w:t>
+      </w:r>
+      <w:r>
+        <w:t>username must be 6-20 characters, a-z, A-Z, 0-9, and didn’t exist in the system</w:t>
+      </w:r>
+      <w:r>
+        <w:t xml:space="preserve">” if input username don’t be </w:t>
+      </w:r>
+      <w:r>
+        <w:t xml:space="preserve">6-20 characters, a-z, A-Z, 0-9, </w:t>
+      </w:r>
+      <w:r>
+        <w:t>or</w:t>
+      </w:r>
+      <w:r>
+        <w:t xml:space="preserve"> </w:t>
+      </w:r>
+      <w:r>
+        <w:t>already have</w:t>
+      </w:r>
+      <w:r>
+        <w:t xml:space="preserve"> in the system</w:t>
       </w:r>
       <w:r>
         <w:t>.</w:t>
@@ -212,6 +256,44 @@
     </w:p>
     <w:p>
       <w:r>
+        <w:t xml:space="preserve">URS02: Customer can </w:t>
+      </w:r>
+      <w:r>
+        <w:t>login to the system by using username and password</w:t>
+      </w:r>
+      <w:r>
+        <w:t>.</w:t>
+      </w:r>
+    </w:p>
+    <w:p>
+      <w:pPr>
+        <w:ind w:left="720"/>
+      </w:pPr>
+      <w:r>
+        <w:t>SRS07:</w:t>
+      </w:r>
+      <w:r>
+        <w:t xml:space="preserve"> System shall provide user interface for receive username and password form the user.</w:t>
+      </w:r>
+    </w:p>
+    <w:p>
+      <w:pPr>
+        <w:ind w:left="720"/>
+      </w:pPr>
+      <w:r>
+        <w:t>SRS08: System shall make checking form input username and password for login to the system.</w:t>
+      </w:r>
+    </w:p>
+    <w:p>
+      <w:pPr>
+        <w:ind w:left="720"/>
+      </w:pPr>
+      <w:r>
+        <w:t>SRS09: System shell show error message “invalid username or password” if username and password doesn’t correct.</w:t>
+      </w:r>
+    </w:p>
+    <w:p>
+      <w:r>
         <w:t>URS02</w:t>
       </w:r>
       <w:r>
@@ -232,16 +314,11 @@
         <w:ind w:left="720"/>
       </w:pPr>
       <w:r>
+        <w:lastRenderedPageBreak/>
         <w:t>SRS09: System shall provide user interface for edit Member account information</w:t>
       </w:r>
       <w:r>
-        <w:t xml:space="preserve"> which are </w:t>
-      </w:r>
-      <w:r>
-        <w:t>in</w:t>
-      </w:r>
-      <w:r>
-        <w:t>put username, password, E-mail, phone number and address</w:t>
+        <w:t xml:space="preserve"> which are input username, password, E-mail, phone number and address</w:t>
       </w:r>
       <w:r>
         <w:t>.</w:t>
@@ -313,7 +390,6 @@
         <w:ind w:left="720"/>
       </w:pPr>
       <w:r>
-        <w:lastRenderedPageBreak/>
         <w:t xml:space="preserve">SRS11: System shall send the email to the user email that system get forgot password </w:t>
       </w:r>
       <w:r>
@@ -503,8 +579,6 @@
       </w:r>
       <w:r>
         <w:tab/>
-      </w:r>
-      <w:r>
         <w:t>SRS19: System shall provide user interface for receive amount of selected product and donate.</w:t>
       </w:r>
     </w:p>
@@ -537,6 +611,7 @@
     </w:p>
     <w:p>
       <w:r>
+        <w:lastRenderedPageBreak/>
         <w:tab/>
         <w:t>SRS24: System shall provide user interface for make order.</w:t>
       </w:r>
@@ -549,7 +624,12 @@
         <w:t xml:space="preserve">SRS25: </w:t>
       </w:r>
       <w:r>
-        <w:t>System shall provide order detail which are product selected list, member username, order tag, member address and phone number that user can edit before confirm.</w:t>
+        <w:t>System shall provide order detail which are product selected list, member username, order t</w:t>
+      </w:r>
+      <w:bookmarkStart w:id="0" w:name="_GoBack"/>
+      <w:bookmarkEnd w:id="0"/>
+      <w:r>
+        <w:t>ag, member address and phone number that user can edit before confirm.</w:t>
       </w:r>
     </w:p>
     <w:p>
@@ -603,17 +683,7 @@
         <w:ind w:left="720"/>
       </w:pPr>
       <w:r>
-        <w:lastRenderedPageBreak/>
-        <w:t xml:space="preserve">SRS28: </w:t>
-      </w:r>
-      <w:r>
-        <w:t>System shall provide user interface</w:t>
-      </w:r>
-      <w:r>
-        <w:t xml:space="preserve"> for make payment on the order list </w:t>
-      </w:r>
-      <w:r>
-        <w:t>that will link to PayPal.</w:t>
+        <w:t>SRS28: System shall provide user interface for make payment on the order list that will link to PayPal.</w:t>
       </w:r>
     </w:p>
     <w:p>
@@ -636,8 +706,6 @@
       <w:r>
         <w:t>ing history.</w:t>
       </w:r>
-      <w:bookmarkStart w:id="0" w:name="_GoBack"/>
-      <w:bookmarkEnd w:id="0"/>
     </w:p>
     <w:p>
       <w:r>

</xml_diff>

<commit_message>
ALL URS and SRS
</commit_message>
<xml_diff>
--- a/ProjectDoc.docx
+++ b/ProjectDoc.docx
@@ -1,6 +1,6 @@
 
 <file path=word/document.xml><?xml version="1.0" encoding="utf-8"?>
-<w:document xmlns:wpc="http://schemas.microsoft.com/office/word/2010/wordprocessingCanvas" xmlns:cx="http://schemas.microsoft.com/office/drawing/2014/chartex" xmlns:cx1="http://schemas.microsoft.com/office/drawing/2015/9/8/chartex" xmlns:mc="http://schemas.openxmlformats.org/markup-compatibility/2006" xmlns:o="urn:schemas-microsoft-com:office:office" xmlns:r="http://schemas.openxmlformats.org/officeDocument/2006/relationships" xmlns:m="http://schemas.openxmlformats.org/officeDocument/2006/math" xmlns:v="urn:schemas-microsoft-com:vml" xmlns:wp14="http://schemas.microsoft.com/office/word/2010/wordprocessingDrawing" xmlns:wp="http://schemas.openxmlformats.org/drawingml/2006/wordprocessingDrawing" xmlns:w10="urn:schemas-microsoft-com:office:word" xmlns:w="http://schemas.openxmlformats.org/wordprocessingml/2006/main" xmlns:w14="http://schemas.microsoft.com/office/word/2010/wordml" xmlns:w15="http://schemas.microsoft.com/office/word/2012/wordml" xmlns:w16se="http://schemas.microsoft.com/office/word/2015/wordml/symex" xmlns:wpg="http://schemas.microsoft.com/office/word/2010/wordprocessingGroup" xmlns:wpi="http://schemas.microsoft.com/office/word/2010/wordprocessingInk" xmlns:wne="http://schemas.microsoft.com/office/word/2006/wordml" xmlns:wps="http://schemas.microsoft.com/office/word/2010/wordprocessingShape" mc:Ignorable="w14 w15 w16se wp14">
+<w:document xmlns:wpc="http://schemas.microsoft.com/office/word/2010/wordprocessingCanvas" xmlns:mc="http://schemas.openxmlformats.org/markup-compatibility/2006" xmlns:o="urn:schemas-microsoft-com:office:office" xmlns:r="http://schemas.openxmlformats.org/officeDocument/2006/relationships" xmlns:m="http://schemas.openxmlformats.org/officeDocument/2006/math" xmlns:v="urn:schemas-microsoft-com:vml" xmlns:wp14="http://schemas.microsoft.com/office/word/2010/wordprocessingDrawing" xmlns:wp="http://schemas.openxmlformats.org/drawingml/2006/wordprocessingDrawing" xmlns:w10="urn:schemas-microsoft-com:office:word" xmlns:w="http://schemas.openxmlformats.org/wordprocessingml/2006/main" xmlns:w14="http://schemas.microsoft.com/office/word/2010/wordml" xmlns:w15="http://schemas.microsoft.com/office/word/2012/wordml" xmlns:wpg="http://schemas.microsoft.com/office/word/2010/wordprocessingGroup" xmlns:wpi="http://schemas.microsoft.com/office/word/2010/wordprocessingInk" xmlns:wne="http://schemas.microsoft.com/office/word/2006/wordml" xmlns:wps="http://schemas.microsoft.com/office/word/2010/wordprocessingShape" mc:Ignorable="w14 w15 wp14">
   <w:body>
     <w:p>
       <w:pPr>
@@ -87,18 +87,14 @@
       </w:r>
     </w:p>
     <w:p>
-      <w:r>
-        <w:tab/>
-        <w:t>SRS01: System shall provide graphic user interface to user for input username, password, E-mail,</w:t>
-      </w:r>
-      <w:r>
-        <w:br/>
-      </w:r>
-      <w:r>
-        <w:t xml:space="preserve"> </w:t>
-      </w:r>
-      <w:r>
-        <w:tab/>
+      <w:pPr>
+        <w:ind w:left="720"/>
+      </w:pPr>
+      <w:r>
+        <w:t>SRS01: System shall provide graphic user interface to user for input username, password</w:t>
+      </w:r>
+      <w:r>
+        <w:t xml:space="preserve">, confirm password, E-mail, </w:t>
       </w:r>
       <w:r>
         <w:t>phone number and address.</w:t>
@@ -124,7 +120,7 @@
         <w:t xml:space="preserve">a-z, A-Z, 0-9, </w:t>
       </w:r>
       <w:r>
-        <w:t xml:space="preserve">and didn’t </w:t>
+        <w:t xml:space="preserve">didn’t </w:t>
       </w:r>
       <w:r>
         <w:t>exist</w:t>
@@ -134,6 +130,9 @@
       </w:r>
       <w:r>
         <w:t>the system</w:t>
+      </w:r>
+      <w:r>
+        <w:t xml:space="preserve"> and not empty</w:t>
       </w:r>
       <w:r>
         <w:t>.</w:t>
@@ -165,13 +164,25 @@
         <w:t xml:space="preserve">characters, include </w:t>
       </w:r>
       <w:r>
-        <w:t xml:space="preserve">letters and </w:t>
+        <w:t>letters</w:t>
+      </w:r>
+      <w:r>
+        <w:t>,</w:t>
+      </w:r>
+      <w:r>
+        <w:t xml:space="preserve"> </w:t>
       </w:r>
       <w:r>
         <w:t>number and</w:t>
       </w:r>
       <w:r>
-        <w:t xml:space="preserve"> match with confirmed password.</w:t>
+        <w:t xml:space="preserve"> match with confirmed password</w:t>
+      </w:r>
+      <w:r>
+        <w:t xml:space="preserve"> and not empty</w:t>
+      </w:r>
+      <w:r>
+        <w:t>.</w:t>
       </w:r>
     </w:p>
     <w:p>
@@ -184,13 +195,62 @@
     </w:p>
     <w:p>
       <w:pPr>
+        <w:ind w:left="720"/>
+      </w:pPr>
+      <w:r>
+        <w:t xml:space="preserve">SRS04: System shall validate E-mail </w:t>
+      </w:r>
+      <w:r>
+        <w:t>that must be correct email format (RFC5322)</w:t>
+      </w:r>
+      <w:r>
+        <w:t>, exist in system and not empty.</w:t>
+      </w:r>
+    </w:p>
+    <w:p>
+      <w:pPr>
+        <w:ind w:left="720"/>
+      </w:pPr>
+      <w:r>
+        <w:t>SRS02: System shall show the error message “</w:t>
+      </w:r>
+      <w:r>
+        <w:t>email already exist or</w:t>
+      </w:r>
+      <w:r>
+        <w:t xml:space="preserve"> </w:t>
+      </w:r>
+      <w:r>
+        <w:t>email must be correct type”</w:t>
+      </w:r>
+      <w:r>
+        <w:t xml:space="preserve"> if input email don’t be correct format</w:t>
+      </w:r>
+      <w:r>
+        <w:t>,</w:t>
+      </w:r>
+      <w:r>
+        <w:t xml:space="preserve"> already exist in system</w:t>
+      </w:r>
+      <w:r>
+        <w:t xml:space="preserve"> and not empty</w:t>
+      </w:r>
+      <w:r>
+        <w:t>.</w:t>
+      </w:r>
+    </w:p>
+    <w:p>
+      <w:pPr>
         <w:ind w:firstLine="720"/>
       </w:pPr>
       <w:r>
-        <w:t xml:space="preserve">SRS04: System shall validate E-mail </w:t>
-      </w:r>
-      <w:r>
-        <w:t>that must be correct email format (RFC5322)</w:t>
+        <w:t>SRS05: System shall validate phone number</w:t>
+      </w:r>
+      <w:r>
+        <w:t xml:space="preserve"> that must be 0-9, 10 digits number and start with 0</w:t>
+      </w:r>
+      <w:r>
+        <w:t>.</w:t>
       </w:r>
     </w:p>
     <w:p>
@@ -201,178 +261,201 @@
         <w:t>SRS02: System shall show the error message “</w:t>
       </w:r>
       <w:r>
-        <w:t>email already exist or</w:t>
-      </w:r>
-      <w:r>
-        <w:t xml:space="preserve"> </w:t>
-      </w:r>
-      <w:r>
-        <w:t>email must be correct type”</w:t>
-      </w:r>
-      <w:r>
-        <w:t xml:space="preserve"> if input email don’t be correct format or already exist in system.</w:t>
+        <w:t>phone number must be 0-9 or number must be 10 digits or number must be start with 0</w:t>
+      </w:r>
+      <w:r>
+        <w:t>”</w:t>
+      </w:r>
+      <w:r>
+        <w:t xml:space="preserve"> if input phone number don’t be 0-9 or 10 digits number or don’t start with 0.</w:t>
+      </w:r>
+    </w:p>
+    <w:p>
+      <w:pPr>
+        <w:ind w:left="720"/>
+      </w:pPr>
+      <w:r>
+        <w:t>SRS06: System shall validate address</w:t>
+      </w:r>
+      <w:r>
+        <w:t xml:space="preserve"> which are address number, village No, sub-district, district,  </w:t>
+      </w:r>
+      <w:r>
+        <w:t xml:space="preserve"> </w:t>
+      </w:r>
+      <w:r>
+        <w:t xml:space="preserve"> </w:t>
+      </w:r>
+      <w:proofErr w:type="gramStart"/>
+      <w:r>
+        <w:t>province</w:t>
+      </w:r>
+      <w:proofErr w:type="gramEnd"/>
+      <w:r>
+        <w:t xml:space="preserve"> and</w:t>
+      </w:r>
+      <w:r>
+        <w:t xml:space="preserve"> postal</w:t>
+      </w:r>
+      <w:r>
+        <w:t xml:space="preserve"> </w:t>
+      </w:r>
+      <w:r>
+        <w:t xml:space="preserve">that must </w:t>
+      </w:r>
+      <w:r>
+        <w:t>be not empty.</w:t>
+      </w:r>
+    </w:p>
+    <w:p>
+      <w:pPr>
+        <w:ind w:left="720"/>
+      </w:pPr>
+      <w:r>
+        <w:lastRenderedPageBreak/>
+        <w:t xml:space="preserve">SRS02: System shall show the error message “address must be not empty” </w:t>
+      </w:r>
+      <w:r>
+        <w:t>if address</w:t>
+      </w:r>
+      <w:r>
+        <w:t xml:space="preserve"> don’t be input.</w:t>
       </w:r>
     </w:p>
     <w:p>
       <w:pPr>
         <w:ind w:firstLine="720"/>
       </w:pPr>
-      <w:r>
-        <w:t>SRS05: System shall validate phone number</w:t>
-      </w:r>
-      <w:r>
-        <w:t xml:space="preserve"> that must be 0-9, 10 </w:t>
-      </w:r>
-      <w:proofErr w:type="gramStart"/>
-      <w:r>
-        <w:t>digits</w:t>
-      </w:r>
-      <w:proofErr w:type="gramEnd"/>
-      <w:r>
-        <w:t xml:space="preserve"> number and start with 0</w:t>
+    </w:p>
+    <w:p>
+      <w:pPr>
+        <w:ind w:firstLine="720"/>
+      </w:pPr>
+    </w:p>
+    <w:p>
+      <w:pPr>
+        <w:ind w:left="720"/>
+      </w:pPr>
+      <w:r>
+        <w:t xml:space="preserve">SRS07: System shall </w:t>
+      </w:r>
+      <w:r>
+        <w:t>store</w:t>
+      </w:r>
+      <w:r>
+        <w:t xml:space="preserve"> username, password, E-mail, phone number and</w:t>
+      </w:r>
+      <w:r>
+        <w:t xml:space="preserve"> </w:t>
+      </w:r>
+      <w:r>
+        <w:t xml:space="preserve">address that </w:t>
+      </w:r>
+      <w:r>
+        <w:t xml:space="preserve">passed </w:t>
+      </w:r>
+      <w:r>
+        <w:t>validation</w:t>
+      </w:r>
+      <w:r>
+        <w:t xml:space="preserve"> to be a </w:t>
+      </w:r>
+      <w:r>
+        <w:t>customer</w:t>
+      </w:r>
+      <w:r>
+        <w:t xml:space="preserve"> acc</w:t>
+      </w:r>
+      <w:r>
+        <w:t>ount</w:t>
       </w:r>
       <w:r>
         <w:t>.</w:t>
       </w:r>
     </w:p>
     <w:p>
-      <w:pPr>
-        <w:ind w:left="720"/>
-      </w:pPr>
-      <w:r>
-        <w:t>SRS02: System shall show the error message “</w:t>
-      </w:r>
-      <w:r>
-        <w:t>phone number must be 0-9 or number must be 10 digits or number must be start with 0</w:t>
-      </w:r>
-      <w:r>
-        <w:t>”</w:t>
-      </w:r>
-      <w:r>
-        <w:t xml:space="preserve"> if input phone number don’t be 0-9 or 10 </w:t>
-      </w:r>
-      <w:proofErr w:type="gramStart"/>
-      <w:r>
-        <w:t>digits</w:t>
-      </w:r>
-      <w:proofErr w:type="gramEnd"/>
-      <w:r>
-        <w:t xml:space="preserve"> number or don’t start with 0.</w:t>
-      </w:r>
-    </w:p>
-    <w:p>
-      <w:pPr>
-        <w:ind w:firstLine="720"/>
-      </w:pPr>
-      <w:r>
-        <w:t>SRS06: System shall validate address</w:t>
-      </w:r>
-      <w:r>
-        <w:t xml:space="preserve"> </w:t>
-      </w:r>
-      <w:r>
-        <w:t xml:space="preserve">that must </w:t>
-      </w:r>
-      <w:r>
-        <w:t>be not empty.</w:t>
-      </w:r>
-    </w:p>
-    <w:p>
-      <w:pPr>
-        <w:ind w:left="720"/>
-      </w:pPr>
-      <w:r>
-        <w:t xml:space="preserve">SRS02: System shall show the error message “address must be not empty” </w:t>
-      </w:r>
-      <w:proofErr w:type="gramStart"/>
-      <w:r>
-        <w:t>if  address</w:t>
-      </w:r>
-      <w:proofErr w:type="gramEnd"/>
-      <w:r>
-        <w:t xml:space="preserve"> don’t be input.</w:t>
-      </w:r>
-    </w:p>
-    <w:p>
-      <w:pPr>
-        <w:ind w:firstLine="720"/>
-      </w:pPr>
-    </w:p>
-    <w:p>
-      <w:pPr>
-        <w:ind w:firstLine="720"/>
-      </w:pPr>
-    </w:p>
-    <w:p>
-      <w:pPr>
-        <w:ind w:left="720"/>
-      </w:pPr>
-      <w:r>
-        <w:t xml:space="preserve">SRS07: System shall </w:t>
-      </w:r>
-      <w:r>
-        <w:t>store</w:t>
-      </w:r>
-      <w:r>
-        <w:t xml:space="preserve"> username, password, E-mail, phone number and</w:t>
-      </w:r>
-      <w:r>
-        <w:t xml:space="preserve"> </w:t>
-      </w:r>
-      <w:r>
-        <w:t xml:space="preserve">address that </w:t>
-      </w:r>
-      <w:r>
-        <w:t xml:space="preserve">passed </w:t>
-      </w:r>
-      <w:r>
-        <w:t>validation</w:t>
+      <w:r>
+        <w:t>URS02: Member</w:t>
+      </w:r>
+      <w:r>
+        <w:t xml:space="preserve"> can login to the system by using username and password.</w:t>
+      </w:r>
+    </w:p>
+    <w:p>
+      <w:pPr>
+        <w:ind w:left="720"/>
+      </w:pPr>
+      <w:r>
+        <w:t>SRS07: System shall provide user interface for receive username and password form the user.</w:t>
+      </w:r>
+    </w:p>
+    <w:p>
+      <w:pPr>
+        <w:ind w:left="720"/>
+      </w:pPr>
+      <w:r>
+        <w:t>SRS08: System shall make checking form input username and password for login to the system.</w:t>
+      </w:r>
+    </w:p>
+    <w:p>
+      <w:pPr>
+        <w:ind w:left="720"/>
+      </w:pPr>
+      <w:r>
+        <w:t>SRS09: System shell show error message “invalid username or password” if username and password doesn’t correct.</w:t>
+      </w:r>
+    </w:p>
+    <w:p>
+      <w:r>
+        <w:t>URS03</w:t>
+      </w:r>
+      <w:r>
+        <w:t>: Member</w:t>
+      </w:r>
+      <w:r>
+        <w:t xml:space="preserve"> can edit </w:t>
+      </w:r>
+      <w:r>
+        <w:t xml:space="preserve">his own </w:t>
+      </w:r>
+      <w:r>
+        <w:t>account information</w:t>
       </w:r>
       <w:r>
         <w:t>.</w:t>
       </w:r>
     </w:p>
     <w:p>
-      <w:r>
-        <w:t>URS02: Member</w:t>
-      </w:r>
-      <w:r>
-        <w:t xml:space="preserve"> can login to the system by using username and password.</w:t>
-      </w:r>
-    </w:p>
-    <w:p>
-      <w:pPr>
-        <w:ind w:left="720"/>
-      </w:pPr>
-      <w:r>
-        <w:t>SRS07: System shall provide user interface for receive username and password form the user.</w:t>
-      </w:r>
-    </w:p>
-    <w:p>
-      <w:pPr>
-        <w:ind w:left="720"/>
-      </w:pPr>
-      <w:r>
-        <w:t>SRS08: System shall make checking form input username and password for login to the system.</w:t>
-      </w:r>
-    </w:p>
-    <w:p>
-      <w:pPr>
-        <w:ind w:left="720"/>
-      </w:pPr>
-      <w:r>
-        <w:t>SRS09: System shell show error message “invalid username or password” if username and password doesn’t correct.</w:t>
-      </w:r>
-    </w:p>
-    <w:p>
-      <w:r>
-        <w:t>URS03</w:t>
+      <w:pPr>
+        <w:ind w:left="720"/>
+      </w:pPr>
+      <w:r>
+        <w:t>SRS09: System shall provide user interface for edit Member account information</w:t>
+      </w:r>
+      <w:r>
+        <w:t xml:space="preserve"> which are input username, password, E-mail, phone number and address</w:t>
+      </w:r>
+      <w:r>
+        <w:t>.</w:t>
+      </w:r>
+    </w:p>
+    <w:p>
+      <w:pPr>
+        <w:ind w:left="720"/>
+      </w:pPr>
+      <w:r>
+        <w:t xml:space="preserve">SRS10: System shall store updated information </w:t>
+      </w:r>
+    </w:p>
+    <w:p>
+      <w:r>
+        <w:t>URS04</w:t>
       </w:r>
       <w:r>
         <w:t>: Member</w:t>
       </w:r>
       <w:r>
-        <w:t xml:space="preserve"> can edit </w:t>
+        <w:t xml:space="preserve"> can view </w:t>
       </w:r>
       <w:r>
         <w:t xml:space="preserve">his own </w:t>
@@ -389,126 +472,91 @@
         <w:ind w:left="720"/>
       </w:pPr>
       <w:r>
-        <w:t>SRS09: System shall provide user interface for edit Member account information</w:t>
-      </w:r>
-      <w:r>
-        <w:t xml:space="preserve"> which are input username, password, E-mail, phone number and address</w:t>
+        <w:t>SRS08: System shall provide user interface that show username, email, phone number and address of that member account.</w:t>
+      </w:r>
+    </w:p>
+    <w:p>
+      <w:r>
+        <w:t>URS05</w:t>
+      </w:r>
+      <w:r>
+        <w:t>: Member</w:t>
+      </w:r>
+      <w:r>
+        <w:t xml:space="preserve"> can change</w:t>
+      </w:r>
+      <w:r>
+        <w:t xml:space="preserve"> </w:t>
+      </w:r>
+      <w:r>
+        <w:t>his own</w:t>
+      </w:r>
+      <w:r>
+        <w:t xml:space="preserve"> password</w:t>
+      </w:r>
+    </w:p>
+    <w:p>
+      <w:r>
+        <w:t xml:space="preserve"> </w:t>
+      </w:r>
+      <w:r>
+        <w:tab/>
+      </w:r>
+      <w:r>
+        <w:t>SRS10: System shall provide user interface to send forgot password request to the system.</w:t>
+      </w:r>
+    </w:p>
+    <w:p>
+      <w:pPr>
+        <w:ind w:left="720"/>
+      </w:pPr>
+      <w:r>
+        <w:t xml:space="preserve">SRS11: System shall send the email to the user email that system get forgot password </w:t>
+      </w:r>
+      <w:r>
+        <w:t>request that</w:t>
+      </w:r>
+      <w:r>
+        <w:t xml:space="preserve"> contain URL to make change for password.</w:t>
+      </w:r>
+    </w:p>
+    <w:p>
+      <w:pPr>
+        <w:ind w:left="720"/>
+      </w:pPr>
+      <w:r>
+        <w:t>SRS12: System shall update new password in database.</w:t>
+      </w:r>
+    </w:p>
+    <w:p>
+      <w:r>
+        <w:t>URS06</w:t>
+      </w:r>
+      <w:r>
+        <w:t>: Member</w:t>
+      </w:r>
+      <w:r>
+        <w:t xml:space="preserve"> can logout to the system.</w:t>
+      </w:r>
+    </w:p>
+    <w:p>
+      <w:r>
+        <w:t xml:space="preserve"> </w:t>
+      </w:r>
+      <w:r>
+        <w:tab/>
+      </w:r>
+      <w:r>
+        <w:t>SRS13: System shall provide user interface to request to logout form the system</w:t>
       </w:r>
       <w:r>
         <w:t>.</w:t>
       </w:r>
     </w:p>
     <w:p>
-      <w:pPr>
-        <w:ind w:left="720"/>
-      </w:pPr>
-      <w:r>
-        <w:t xml:space="preserve">SRS10: System shall store updated information </w:t>
-      </w:r>
-    </w:p>
-    <w:p>
-      <w:r>
-        <w:t>URS04</w:t>
-      </w:r>
-      <w:r>
-        <w:t>: Member</w:t>
-      </w:r>
-      <w:r>
-        <w:t xml:space="preserve"> can view </w:t>
-      </w:r>
-      <w:r>
-        <w:t xml:space="preserve">his own </w:t>
-      </w:r>
-      <w:r>
-        <w:t>account information</w:t>
-      </w:r>
-      <w:r>
-        <w:t>.</w:t>
-      </w:r>
-    </w:p>
-    <w:p>
-      <w:pPr>
-        <w:ind w:left="720"/>
-      </w:pPr>
-      <w:r>
-        <w:t>SRS08: System shall provide user interface that show username, email, phone number and address of that member account.</w:t>
-      </w:r>
-    </w:p>
-    <w:p>
-      <w:r>
-        <w:t>URS05</w:t>
-      </w:r>
-      <w:r>
-        <w:t>: Member</w:t>
-      </w:r>
-      <w:r>
-        <w:t xml:space="preserve"> can change</w:t>
-      </w:r>
-      <w:r>
-        <w:t xml:space="preserve"> </w:t>
-      </w:r>
-      <w:r>
-        <w:t>his own</w:t>
-      </w:r>
-      <w:r>
-        <w:t xml:space="preserve"> password</w:t>
-      </w:r>
-    </w:p>
-    <w:p>
-      <w:r>
-        <w:t xml:space="preserve"> </w:t>
-      </w:r>
       <w:r>
         <w:tab/>
-      </w:r>
-      <w:r>
-        <w:t>SRS10: System shall provide user interface to send forgot password request to the system.</w:t>
-      </w:r>
-    </w:p>
-    <w:p>
-      <w:pPr>
-        <w:ind w:left="720"/>
-      </w:pPr>
-      <w:r>
-        <w:t xml:space="preserve">SRS11: System shall send the email to the user email that system get forgot password </w:t>
-      </w:r>
-      <w:r>
-        <w:t>request that</w:t>
-      </w:r>
-      <w:r>
-        <w:t xml:space="preserve"> contain URL to make change for password.</w:t>
-      </w:r>
-    </w:p>
-    <w:p>
-      <w:pPr>
-        <w:ind w:left="720"/>
-      </w:pPr>
-      <w:r>
-        <w:t>SRS12: System shall update new password in database.</w:t>
-      </w:r>
-    </w:p>
-    <w:p>
-      <w:r>
-        <w:t>URS06</w:t>
-      </w:r>
-      <w:r>
-        <w:t>: Member</w:t>
-      </w:r>
-      <w:bookmarkStart w:id="0" w:name="_GoBack"/>
-      <w:bookmarkEnd w:id="0"/>
-      <w:r>
-        <w:t xml:space="preserve"> can logout to the system.</w:t>
-      </w:r>
-    </w:p>
-    <w:p>
-      <w:r>
-        <w:t xml:space="preserve"> </w:t>
-      </w:r>
-      <w:r>
-        <w:tab/>
-      </w:r>
-      <w:r>
-        <w:t>SRS13: System shall provide user interface to request to logout form the system</w:t>
+        <w:t>SRS13: System shall logout for user.</w:t>
       </w:r>
     </w:p>
     <w:p>
@@ -567,6 +615,7 @@
         <w:pStyle w:val="Heading2"/>
       </w:pPr>
       <w:r>
+        <w:lastRenderedPageBreak/>
         <w:t xml:space="preserve">Purchase system </w:t>
       </w:r>
     </w:p>
@@ -745,15 +794,25 @@
         <w:t>: System shall</w:t>
       </w:r>
       <w:r>
-        <w:t xml:space="preserve"> provide user interface for make payment after confirm an order that will link to PayPal.</w:t>
-      </w:r>
-    </w:p>
-    <w:p>
-      <w:pPr>
-        <w:ind w:left="720"/>
-      </w:pPr>
-      <w:r>
-        <w:t>SRS28: System shall provide user interface for make payment on the order list that will link to PayPal.</w:t>
+        <w:t xml:space="preserve"> provide user interface for make payment </w:t>
+      </w:r>
+      <w:r>
+        <w:t xml:space="preserve">for each order </w:t>
+      </w:r>
+      <w:r>
+        <w:t xml:space="preserve">that will </w:t>
+      </w:r>
+      <w:r>
+        <w:t>use</w:t>
+      </w:r>
+      <w:r>
+        <w:t xml:space="preserve"> PayPal</w:t>
+      </w:r>
+      <w:r>
+        <w:t xml:space="preserve"> service</w:t>
+      </w:r>
+      <w:r>
+        <w:t>.</w:t>
       </w:r>
     </w:p>
     <w:p>
@@ -774,15 +833,20 @@
       </w:r>
     </w:p>
     <w:p>
-      <w:r>
-        <w:t xml:space="preserve"> </w:t>
-      </w:r>
-      <w:r>
-        <w:tab/>
+      <w:pPr>
+        <w:ind w:left="720"/>
+      </w:pPr>
+      <w:r>
         <w:t>SRS28: System</w:t>
       </w:r>
       <w:r>
-        <w:t xml:space="preserve"> shall provide user interface that show order list of that member account with order detail are order time, order status, product list, total price and amount of each product.</w:t>
+        <w:t xml:space="preserve"> shall provide user interface that show order list of that member account with </w:t>
+      </w:r>
+      <w:r>
+        <w:t xml:space="preserve"> </w:t>
+      </w:r>
+      <w:r>
+        <w:t>order detail are order time, order status, product list, total price and amount of each product.</w:t>
       </w:r>
     </w:p>
     <w:p>
@@ -791,6 +855,9 @@
       </w:pPr>
       <w:r>
         <w:t>Inventory management</w:t>
+      </w:r>
+      <w:r>
+        <w:t xml:space="preserve"> </w:t>
       </w:r>
     </w:p>
     <w:p>
@@ -815,6 +882,117 @@
       </w:r>
     </w:p>
     <w:p>
+      <w:pPr>
+        <w:ind w:left="720"/>
+      </w:pPr>
+      <w:r>
+        <w:t xml:space="preserve">SRS29: System shall provide user interface for receive input form </w:t>
+      </w:r>
+      <w:r>
+        <w:t>admin account which are name of product</w:t>
+      </w:r>
+      <w:r>
+        <w:t xml:space="preserve">, </w:t>
+      </w:r>
+      <w:r>
+        <w:t xml:space="preserve">price of </w:t>
+      </w:r>
+      <w:r>
+        <w:t>pro</w:t>
+      </w:r>
+      <w:r>
+        <w:t>duct, product description</w:t>
+      </w:r>
+      <w:r>
+        <w:t>,</w:t>
+      </w:r>
+      <w:r>
+        <w:t xml:space="preserve"> </w:t>
+      </w:r>
+      <w:proofErr w:type="gramStart"/>
+      <w:r>
+        <w:t>product</w:t>
+      </w:r>
+      <w:proofErr w:type="gramEnd"/>
+      <w:r>
+        <w:t xml:space="preserve"> </w:t>
+      </w:r>
+      <w:r>
+        <w:t>tag</w:t>
+      </w:r>
+      <w:r>
+        <w:t xml:space="preserve"> and product active status</w:t>
+      </w:r>
+      <w:r>
+        <w:t>.</w:t>
+      </w:r>
+    </w:p>
+    <w:p>
+      <w:pPr>
+        <w:ind w:left="720"/>
+      </w:pPr>
+      <w:r>
+        <w:t>SRS31: System shall validate product name that must be</w:t>
+      </w:r>
+      <w:r>
+        <w:t xml:space="preserve"> A-Z, a-z and 0-9.</w:t>
+      </w:r>
+    </w:p>
+    <w:p>
+      <w:pPr>
+        <w:ind w:left="720"/>
+      </w:pPr>
+      <w:r>
+        <w:t>SRS31: System shall validate product price that must be integer.</w:t>
+      </w:r>
+    </w:p>
+    <w:p>
+      <w:pPr>
+        <w:ind w:left="720"/>
+      </w:pPr>
+      <w:r>
+        <w:t>SRS31: System shall validate product description that must no longer than 255 character.</w:t>
+      </w:r>
+    </w:p>
+    <w:p>
+      <w:pPr>
+        <w:ind w:left="720"/>
+      </w:pPr>
+      <w:r>
+        <w:t xml:space="preserve">SRS31: System shall validate </w:t>
+      </w:r>
+      <w:r>
+        <w:t>amount of product</w:t>
+      </w:r>
+      <w:r>
+        <w:t xml:space="preserve"> that must </w:t>
+      </w:r>
+      <w:r>
+        <w:t>integer and not empty</w:t>
+      </w:r>
+      <w:r>
+        <w:t>.</w:t>
+      </w:r>
+    </w:p>
+    <w:p>
+      <w:r>
+        <w:lastRenderedPageBreak/>
+        <w:t xml:space="preserve"> </w:t>
+      </w:r>
+      <w:r>
+        <w:tab/>
+      </w:r>
+      <w:r>
+        <w:t xml:space="preserve">SRS30: System shall store </w:t>
+      </w:r>
+      <w:r>
+        <w:t xml:space="preserve">new </w:t>
+      </w:r>
+      <w:r>
+        <w:t>product data.</w:t>
+      </w:r>
+    </w:p>
+    <w:p>
       <w:r>
         <w:t>URS</w:t>
       </w:r>
@@ -826,46 +1004,60 @@
         <w:t>1</w:t>
       </w:r>
       <w:r>
-        <w:t>4</w:t>
-      </w:r>
-      <w:r>
-        <w:t xml:space="preserve">: </w:t>
-      </w:r>
-      <w:r>
-        <w:t>admin can edit product information.</w:t>
-      </w:r>
-    </w:p>
-    <w:p>
-      <w:r>
-        <w:t>URS1</w:t>
-      </w:r>
-      <w:r>
-        <w:t>5</w:t>
-      </w:r>
-      <w:r>
-        <w:t xml:space="preserve">: admin can </w:t>
-      </w:r>
-      <w:r>
-        <w:t>delete product in inventory.</w:t>
-      </w:r>
-    </w:p>
-    <w:p>
-      <w:r>
-        <w:t>URS16</w:t>
-      </w:r>
-      <w:r>
-        <w:t xml:space="preserve">: admin can </w:t>
-      </w:r>
-      <w:r>
-        <w:t>view inventory report.</w:t>
-      </w:r>
-    </w:p>
-    <w:p>
-      <w:pPr>
-        <w:pStyle w:val="Heading2"/>
-      </w:pPr>
-      <w:r>
-        <w:t>Delivery management</w:t>
+        <w:t>4: admin can add new product lot to the inventory.</w:t>
+      </w:r>
+    </w:p>
+    <w:p>
+      <w:pPr>
+        <w:ind w:left="720"/>
+      </w:pPr>
+      <w:r>
+        <w:t xml:space="preserve">SRS31: System shall provide user interface for admit to add new product lot that have to input </w:t>
+      </w:r>
+      <w:r>
+        <w:t>expired date and amount</w:t>
+      </w:r>
+      <w:r>
+        <w:t xml:space="preserve"> of product</w:t>
+      </w:r>
+      <w:r>
+        <w:t>.</w:t>
+      </w:r>
+    </w:p>
+    <w:p>
+      <w:pPr>
+        <w:ind w:left="720"/>
+      </w:pPr>
+      <w:r>
+        <w:t xml:space="preserve">SRS31: System shall </w:t>
+      </w:r>
+      <w:r>
+        <w:t xml:space="preserve">validate </w:t>
+      </w:r>
+      <w:r>
+        <w:t>expired date</w:t>
+      </w:r>
+      <w:r>
+        <w:t>.</w:t>
+      </w:r>
+    </w:p>
+    <w:p>
+      <w:pPr>
+        <w:ind w:left="720"/>
+      </w:pPr>
+      <w:r>
+        <w:t>SRS31: System shall validate amount of product</w:t>
+      </w:r>
+      <w:r>
+        <w:t>.</w:t>
+      </w:r>
+    </w:p>
+    <w:p>
+      <w:pPr>
+        <w:ind w:left="720"/>
+      </w:pPr>
+      <w:r>
+        <w:t>SRS31: System shall store lot of product.</w:t>
       </w:r>
     </w:p>
     <w:p>
@@ -880,14 +1072,18 @@
         <w:t>1</w:t>
       </w:r>
       <w:r>
-        <w:t>7</w:t>
-      </w:r>
-      <w:r>
-        <w:t xml:space="preserve">: admin can </w:t>
-      </w:r>
-      <w:r>
-        <w:t>view order that occur in the same week.</w:t>
-      </w:r>
+        <w:t>5: admin can edit product</w:t>
+      </w:r>
+      <w:r>
+        <w:t xml:space="preserve"> lot</w:t>
+      </w:r>
+      <w:r>
+        <w:t xml:space="preserve"> information.</w:t>
+      </w:r>
+    </w:p>
+    <w:p>
+      <w:bookmarkStart w:id="0" w:name="_GoBack"/>
+      <w:bookmarkEnd w:id="0"/>
     </w:p>
     <w:p>
       <w:r>
@@ -901,18 +1097,132 @@
         <w:t>1</w:t>
       </w:r>
       <w:r>
+        <w:t>5</w:t>
+      </w:r>
+      <w:r>
+        <w:t xml:space="preserve">: </w:t>
+      </w:r>
+      <w:r>
+        <w:t>admin can edit product information.</w:t>
+      </w:r>
+    </w:p>
+    <w:p>
+      <w:pPr>
+        <w:ind w:left="720"/>
+      </w:pPr>
+      <w:r>
+        <w:t>SRS32: System shall provide user interface for admin account to edit product information in product list.</w:t>
+      </w:r>
+    </w:p>
+    <w:p>
+      <w:pPr>
+        <w:ind w:left="720"/>
+      </w:pPr>
+      <w:r>
+        <w:t>SRS33: System shall update product information.</w:t>
+      </w:r>
+    </w:p>
+    <w:p>
+      <w:r>
+        <w:t>URS1</w:t>
+      </w:r>
+      <w:r>
+        <w:t>6</w:t>
+      </w:r>
+      <w:r>
+        <w:t xml:space="preserve">: admin can </w:t>
+      </w:r>
+      <w:r>
+        <w:t>delete product in inventory.</w:t>
+      </w:r>
+    </w:p>
+    <w:p>
+      <w:r>
+        <w:tab/>
+        <w:t>SRS34: System shall provide user interface for admin account for delete product.</w:t>
+      </w:r>
+    </w:p>
+    <w:p>
+      <w:r>
+        <w:t xml:space="preserve"> </w:t>
+      </w:r>
+      <w:r>
+        <w:tab/>
+        <w:t>SR</w:t>
+      </w:r>
+      <w:r>
+        <w:t>S35: System shall change product active status.</w:t>
+      </w:r>
+    </w:p>
+    <w:p>
+      <w:r>
+        <w:t>URS17</w:t>
+      </w:r>
+      <w:r>
+        <w:t xml:space="preserve">: admin can </w:t>
+      </w:r>
+      <w:r>
+        <w:t>view inventory report.</w:t>
+      </w:r>
+    </w:p>
+    <w:p>
+      <w:pPr>
+        <w:ind w:left="720"/>
+      </w:pPr>
+      <w:r>
+        <w:t xml:space="preserve">SRS36: System shall provide user interface for admin that show table of product id, product name, amount of product, product price, total price of each product, </w:t>
+      </w:r>
+    </w:p>
+    <w:p>
+      <w:pPr>
+        <w:pStyle w:val="Heading2"/>
+      </w:pPr>
+      <w:r>
+        <w:t>Delivery management</w:t>
+      </w:r>
+    </w:p>
+    <w:p>
+      <w:r>
+        <w:t>URS</w:t>
+      </w:r>
+      <w:r>
+        <w:rPr>
+          <w:rFonts w:hint="cs"/>
+          <w:cs/>
+        </w:rPr>
+        <w:t>1</w:t>
+      </w:r>
+      <w:r>
         <w:t>8</w:t>
       </w:r>
       <w:r>
+        <w:t xml:space="preserve">: admin can </w:t>
+      </w:r>
+      <w:r>
+        <w:t>view order that occur in the same week.</w:t>
+      </w:r>
+    </w:p>
+    <w:p>
+      <w:r>
+        <w:t>URS</w:t>
+      </w:r>
+      <w:r>
+        <w:rPr>
+          <w:rFonts w:hint="cs"/>
+          <w:cs/>
+        </w:rPr>
+        <w:t>1</w:t>
+      </w:r>
+      <w:r>
+        <w:t>9</w:t>
+      </w:r>
+      <w:r>
         <w:t>: admin can view order that occur in the same location.</w:t>
       </w:r>
     </w:p>
     <w:p>
       <w:r>
-        <w:t>URS1</w:t>
-      </w:r>
-      <w:r>
-        <w:t>9</w:t>
+        <w:t>URS20</w:t>
       </w:r>
       <w:r>
         <w:t xml:space="preserve">: </w:t>
@@ -1013,7 +1323,7 @@
 </file>
 
 <file path=word/styles.xml><?xml version="1.0" encoding="utf-8"?>
-<w:styles xmlns:mc="http://schemas.openxmlformats.org/markup-compatibility/2006" xmlns:r="http://schemas.openxmlformats.org/officeDocument/2006/relationships" xmlns:w="http://schemas.openxmlformats.org/wordprocessingml/2006/main" xmlns:w14="http://schemas.microsoft.com/office/word/2010/wordml" xmlns:w15="http://schemas.microsoft.com/office/word/2012/wordml" xmlns:w16se="http://schemas.microsoft.com/office/word/2015/wordml/symex" mc:Ignorable="w14 w15 w16se">
+<w:styles xmlns:mc="http://schemas.openxmlformats.org/markup-compatibility/2006" xmlns:r="http://schemas.openxmlformats.org/officeDocument/2006/relationships" xmlns:w="http://schemas.openxmlformats.org/wordprocessingml/2006/main" xmlns:w14="http://schemas.microsoft.com/office/word/2010/wordml" xmlns:w15="http://schemas.microsoft.com/office/word/2012/wordml" mc:Ignorable="w14 w15">
   <w:docDefaults>
     <w:rPrDefault>
       <w:rPr>

</xml_diff>

<commit_message>
ALL URS and SRS for check v1
</commit_message>
<xml_diff>
--- a/ProjectDoc.docx
+++ b/ProjectDoc.docx
@@ -91,7 +91,13 @@
         <w:ind w:left="720"/>
       </w:pPr>
       <w:r>
-        <w:t>SRS01: System shall provide graphic user interface to user for input username, password</w:t>
+        <w:t>SRS</w:t>
+      </w:r>
+      <w:r>
+        <w:t>01: System shall provide</w:t>
+      </w:r>
+      <w:r>
+        <w:t xml:space="preserve"> user interface to user for input username, password</w:t>
       </w:r>
       <w:r>
         <w:t xml:space="preserve">, confirm password, E-mail, </w:t>
@@ -143,7 +149,13 @@
         <w:ind w:left="720"/>
       </w:pPr>
       <w:r>
-        <w:t>SRS02: System shall show the error message “username must be 6-20 characters, a-z, A-Z, 0-9, and didn’t exist in the system” if input username don’t be 6-20 characters, a-z, A-Z, 0-9, or already have in the system.</w:t>
+        <w:t>SR</w:t>
+      </w:r>
+      <w:r>
+        <w:t>S03: System shall show the warning</w:t>
+      </w:r>
+      <w:r>
+        <w:t xml:space="preserve"> message “username must be 6-20 characters, a-z, A-Z, 0-9, and didn’t exist in the system” if input username don’t be 6-20 characters, a-z, A-Z, 0-9, or already have in the system.</w:t>
       </w:r>
     </w:p>
     <w:p>
@@ -190,15 +202,27 @@
         <w:ind w:left="720"/>
       </w:pPr>
       <w:r>
-        <w:t>SRS02: System shall show the error message “password must be 6-20 characters, a-z, A-Z, 0-9,” if input password don’t be 6-20 characters or include letters and number.</w:t>
-      </w:r>
-    </w:p>
-    <w:p>
-      <w:pPr>
-        <w:ind w:left="720"/>
-      </w:pPr>
-      <w:r>
-        <w:t xml:space="preserve">SRS04: System shall validate E-mail </w:t>
+        <w:t>SRS04</w:t>
+      </w:r>
+      <w:r>
+        <w:t xml:space="preserve">: System shall show the </w:t>
+      </w:r>
+      <w:r>
+        <w:t>warning</w:t>
+      </w:r>
+      <w:r>
+        <w:t xml:space="preserve"> message “password must be 6-20 characters, a-z, A-Z, 0-9,” if input password don’t be 6-20 characters or include letters and number.</w:t>
+      </w:r>
+    </w:p>
+    <w:p>
+      <w:pPr>
+        <w:ind w:left="720"/>
+      </w:pPr>
+      <w:r>
+        <w:t>SRS05</w:t>
+      </w:r>
+      <w:r>
+        <w:t xml:space="preserve">: System shall validate E-mail </w:t>
       </w:r>
       <w:r>
         <w:t>that must be correct email format (RFC5322)</w:t>
@@ -212,7 +236,16 @@
         <w:ind w:left="720"/>
       </w:pPr>
       <w:r>
-        <w:t>SRS02: System shall show the error message “</w:t>
+        <w:t>SRS06</w:t>
+      </w:r>
+      <w:r>
+        <w:t xml:space="preserve">: System shall show the </w:t>
+      </w:r>
+      <w:r>
+        <w:t>warning</w:t>
+      </w:r>
+      <w:r>
+        <w:t xml:space="preserve"> message “</w:t>
       </w:r>
       <w:r>
         <w:t>email already exist or</w:t>
@@ -244,7 +277,10 @@
         <w:ind w:firstLine="720"/>
       </w:pPr>
       <w:r>
-        <w:t>SRS05: System shall validate phone number</w:t>
+        <w:t>SRS07</w:t>
+      </w:r>
+      <w:r>
+        <w:t>: System shall validate phone number</w:t>
       </w:r>
       <w:r>
         <w:t xml:space="preserve"> that must be 0-9, 10 digits number and start with 0</w:t>
@@ -258,7 +294,25 @@
         <w:ind w:left="720"/>
       </w:pPr>
       <w:r>
-        <w:t>SRS02: System shall show the error message “</w:t>
+        <w:t>SRS0</w:t>
+      </w:r>
+      <w:r>
+        <w:rPr>
+          <w:rFonts w:hint="cs"/>
+          <w:cs/>
+        </w:rPr>
+        <w:t>8</w:t>
+      </w:r>
+      <w:r>
+        <w:t xml:space="preserve">: System shall show the </w:t>
+      </w:r>
+      <w:r>
+        <w:t>warning</w:t>
+      </w:r>
+      <w:bookmarkStart w:id="0" w:name="_GoBack"/>
+      <w:bookmarkEnd w:id="0"/>
+      <w:r>
+        <w:t xml:space="preserve"> message “</w:t>
       </w:r>
       <w:r>
         <w:t>phone number must be 0-9 or number must be 10 digits or number must be start with 0</w:t>
@@ -875,7 +929,7 @@
         <w:t>3</w:t>
       </w:r>
       <w:r>
-        <w:t>: admin can add new product to the inventory</w:t>
+        <w:t>: admin can add new product</w:t>
       </w:r>
       <w:r>
         <w:t>.</w:t>
@@ -1004,15 +1058,33 @@
         <w:t>1</w:t>
       </w:r>
       <w:r>
-        <w:t>4: admin can add new product lot to the inventory.</w:t>
-      </w:r>
-    </w:p>
-    <w:p>
-      <w:pPr>
-        <w:ind w:left="720"/>
-      </w:pPr>
-      <w:r>
-        <w:t xml:space="preserve">SRS31: System shall provide user interface for admit to add new product lot that have to input </w:t>
+        <w:t xml:space="preserve">4: admin can add new </w:t>
+      </w:r>
+      <w:r>
+        <w:t>lot</w:t>
+      </w:r>
+      <w:r>
+        <w:t xml:space="preserve"> of </w:t>
+      </w:r>
+      <w:r>
+        <w:t>product</w:t>
+      </w:r>
+      <w:r>
+        <w:t>.</w:t>
+      </w:r>
+    </w:p>
+    <w:p>
+      <w:pPr>
+        <w:ind w:left="720"/>
+      </w:pPr>
+      <w:r>
+        <w:t xml:space="preserve">SRS31: System shall provide user interface for admit </w:t>
+      </w:r>
+      <w:r>
+        <w:t xml:space="preserve">to </w:t>
+      </w:r>
+      <w:r>
+        <w:t xml:space="preserve">input </w:t>
       </w:r>
       <w:r>
         <w:t>expired date and amount</w:t>
@@ -1032,10 +1104,10 @@
         <w:t xml:space="preserve">SRS31: System shall </w:t>
       </w:r>
       <w:r>
-        <w:t xml:space="preserve">validate </w:t>
-      </w:r>
-      <w:r>
-        <w:t>expired date</w:t>
+        <w:t>validate expired date</w:t>
+      </w:r>
+      <w:r>
+        <w:t xml:space="preserve"> must be date format</w:t>
       </w:r>
       <w:r>
         <w:t>.</w:t>
@@ -1048,6 +1120,14 @@
       <w:r>
         <w:t>SRS31: System shall validate amount of product</w:t>
       </w:r>
+      <w:r>
+        <w:t xml:space="preserve"> that must be </w:t>
+      </w:r>
+      <w:proofErr w:type="spellStart"/>
+      <w:r>
+        <w:t>interger</w:t>
+      </w:r>
+      <w:proofErr w:type="spellEnd"/>
       <w:r>
         <w:t>.</w:t>
       </w:r>
@@ -1072,18 +1152,59 @@
         <w:t>1</w:t>
       </w:r>
       <w:r>
-        <w:t>5: admin can edit product</w:t>
-      </w:r>
-      <w:r>
-        <w:t xml:space="preserve"> lot</w:t>
-      </w:r>
-      <w:r>
-        <w:t xml:space="preserve"> information.</w:t>
-      </w:r>
-    </w:p>
-    <w:p>
-      <w:bookmarkStart w:id="0" w:name="_GoBack"/>
-      <w:bookmarkEnd w:id="0"/>
+        <w:t xml:space="preserve">5: admin can </w:t>
+      </w:r>
+      <w:r>
+        <w:t>edit</w:t>
+      </w:r>
+      <w:r>
+        <w:t xml:space="preserve"> </w:t>
+      </w:r>
+      <w:r>
+        <w:t>lot of product</w:t>
+      </w:r>
+      <w:r>
+        <w:t>.</w:t>
+      </w:r>
+    </w:p>
+    <w:p>
+      <w:pPr>
+        <w:ind w:left="720"/>
+      </w:pPr>
+      <w:r>
+        <w:t xml:space="preserve">SRS32: System shall </w:t>
+      </w:r>
+      <w:r>
+        <w:t>provide user interface for show lot of product</w:t>
+      </w:r>
+      <w:r>
+        <w:t>.</w:t>
+      </w:r>
+    </w:p>
+    <w:p>
+      <w:pPr>
+        <w:ind w:left="720"/>
+      </w:pPr>
+      <w:r>
+        <w:t xml:space="preserve">SRS33: System shall update lot of product form </w:t>
+      </w:r>
+      <w:r>
+        <w:t>input expired date and amount of product.</w:t>
+      </w:r>
+    </w:p>
+    <w:p>
+      <w:r>
+        <w:t>URS16: Admin can delete lot of product.</w:t>
+      </w:r>
+    </w:p>
+    <w:p>
+      <w:r>
+        <w:t xml:space="preserve"> </w:t>
+      </w:r>
+      <w:r>
+        <w:tab/>
+        <w:t>SRS33: System shall delete lot of product that selected form the system.</w:t>
+      </w:r>
     </w:p>
     <w:p>
       <w:r>
@@ -1130,10 +1251,13 @@
         <w:t>6</w:t>
       </w:r>
       <w:r>
-        <w:t xml:space="preserve">: admin can </w:t>
-      </w:r>
-      <w:r>
-        <w:t>delete product in inventory.</w:t>
+        <w:t>: admin</w:t>
+      </w:r>
+      <w:r>
+        <w:t xml:space="preserve"> can delete</w:t>
+      </w:r>
+      <w:r>
+        <w:t xml:space="preserve"> product in inventory.</w:t>
       </w:r>
     </w:p>
     <w:p>
@@ -1151,7 +1275,13 @@
         <w:t>SR</w:t>
       </w:r>
       <w:r>
-        <w:t>S35: System shall change product active status.</w:t>
+        <w:t xml:space="preserve">S35: System shall </w:t>
+      </w:r>
+      <w:r>
+        <w:t>delete product and its lot</w:t>
+      </w:r>
+      <w:r>
+        <w:t>.</w:t>
       </w:r>
     </w:p>
     <w:p>
@@ -1179,6 +1309,38 @@
       </w:pPr>
       <w:r>
         <w:t>Delivery management</w:t>
+      </w:r>
+    </w:p>
+    <w:p>
+      <w:r>
+        <w:t>URS17: admin can change status order.</w:t>
+      </w:r>
+    </w:p>
+    <w:p>
+      <w:pPr>
+        <w:ind w:left="720"/>
+      </w:pPr>
+      <w:r>
+        <w:t>SRS36: System shall provide user interface for admin for change order status by select order status which are waiting for payment, paid, transferring, cancel and close.</w:t>
+      </w:r>
+    </w:p>
+    <w:p>
+      <w:r>
+        <w:t xml:space="preserve"> </w:t>
+      </w:r>
+      <w:r>
+        <w:tab/>
+      </w:r>
+      <w:r>
+        <w:t xml:space="preserve">SRS37: System shall decrease amount of product in lot when order status change to </w:t>
+      </w:r>
+      <w:proofErr w:type="gramStart"/>
+      <w:r>
+        <w:t>paid</w:t>
+      </w:r>
+      <w:proofErr w:type="gramEnd"/>
+      <w:r>
+        <w:t>.</w:t>
       </w:r>
     </w:p>
     <w:p>
@@ -1196,28 +1358,56 @@
         <w:t>8</w:t>
       </w:r>
       <w:r>
-        <w:t xml:space="preserve">: admin can </w:t>
-      </w:r>
-      <w:r>
-        <w:t>view order that occur in the same week.</w:t>
-      </w:r>
-    </w:p>
-    <w:p>
-      <w:r>
-        <w:t>URS</w:t>
-      </w:r>
-      <w:r>
-        <w:rPr>
-          <w:rFonts w:hint="cs"/>
-          <w:cs/>
-        </w:rPr>
-        <w:t>1</w:t>
-      </w:r>
-      <w:r>
-        <w:t>9</w:t>
-      </w:r>
-      <w:r>
-        <w:t>: admin can view order that occur in the same location.</w:t>
+        <w:t>: admin</w:t>
+      </w:r>
+      <w:r>
+        <w:t xml:space="preserve"> can </w:t>
+      </w:r>
+      <w:r>
+        <w:t>view order.</w:t>
+      </w:r>
+    </w:p>
+    <w:p>
+      <w:r>
+        <w:t xml:space="preserve"> </w:t>
+      </w:r>
+      <w:r>
+        <w:tab/>
+        <w:t xml:space="preserve">SRS38: System shall provide </w:t>
+      </w:r>
+      <w:r>
+        <w:t xml:space="preserve">user interface that show all of </w:t>
+      </w:r>
+      <w:r>
+        <w:t>order</w:t>
+      </w:r>
+      <w:r>
+        <w:t xml:space="preserve"> in</w:t>
+      </w:r>
+      <w:r>
+        <w:t xml:space="preserve"> </w:t>
+      </w:r>
+      <w:r>
+        <w:t xml:space="preserve">the </w:t>
+      </w:r>
+      <w:r>
+        <w:t>list</w:t>
+      </w:r>
+      <w:r>
+        <w:t>.</w:t>
+      </w:r>
+    </w:p>
+    <w:p>
+      <w:r>
+        <w:lastRenderedPageBreak/>
+        <w:tab/>
+        <w:t>SRS39: System shall can show all order that occur in the same day that select.</w:t>
+      </w:r>
+    </w:p>
+    <w:p>
+      <w:r>
+        <w:tab/>
+        <w:t>SRS40: System shall can show all order that occur in the same month that select.</w:t>
       </w:r>
     </w:p>
     <w:p>
@@ -1231,10 +1421,19 @@
         <w:t>Member</w:t>
       </w:r>
       <w:r>
-        <w:t xml:space="preserve"> can</w:t>
-      </w:r>
-      <w:r>
-        <w:t xml:space="preserve"> view status of product shipping.</w:t>
+        <w:t xml:space="preserve"> </w:t>
+      </w:r>
+      <w:r>
+        <w:t>his own order</w:t>
+      </w:r>
+      <w:r>
+        <w:t>.</w:t>
+      </w:r>
+    </w:p>
+    <w:p>
+      <w:r>
+        <w:tab/>
+        <w:t>SRS41: System shall provide user interface for member that show owner order</w:t>
       </w:r>
     </w:p>
     <w:p/>
@@ -1244,7 +1443,6 @@
         <w:pStyle w:val="Heading1"/>
       </w:pPr>
       <w:r>
-        <w:lastRenderedPageBreak/>
         <w:t>Use case diagram</w:t>
       </w:r>
     </w:p>

</xml_diff>

<commit_message>
add as-is system and to-be system
</commit_message>
<xml_diff>
--- a/ProjectDoc.docx
+++ b/ProjectDoc.docx
@@ -29,7 +29,7 @@
           <w:sz w:val="44"/>
           <w:shd w:fill="auto" w:val="clear"/>
         </w:rPr>
-        <w:t xml:space="preserve"> Project Definition</w:t>
+        <w:t xml:space="preserve"> The as-is system</w:t>
       </w:r>
     </w:p>
     <w:p>
@@ -40,144 +40,24 @@
         <w:ind w:right="0" w:left="0" w:firstLine="0"/>
         <w:jc w:val="left"/>
         <w:rPr>
-          <w:rFonts w:ascii="Calibri Light" w:hAnsi="Calibri Light" w:cs="Calibri Light" w:eastAsia="Calibri Light"/>
-          <w:b/>
-          <w:color w:val="2E74B5"/>
-          <w:spacing w:val="0"/>
-          <w:position w:val="0"/>
-          <w:sz w:val="44"/>
-          <w:shd w:fill="auto" w:val="clear"/>
-        </w:rPr>
-      </w:pPr>
-    </w:p>
-    <w:p>
-      <w:pPr>
-        <w:spacing w:before="0" w:after="160" w:line="259"/>
-        <w:ind w:right="0" w:left="0" w:firstLine="0"/>
-        <w:jc w:val="left"/>
-        <w:rPr>
-          <w:rFonts w:ascii="Calibri" w:hAnsi="Calibri" w:cs="Calibri" w:eastAsia="Calibri"/>
-          <w:color w:val="auto"/>
-          <w:spacing w:val="0"/>
-          <w:position w:val="0"/>
-          <w:sz w:val="22"/>
-          <w:shd w:fill="auto" w:val="clear"/>
-        </w:rPr>
-      </w:pPr>
-      <w:r>
-        <w:rPr>
-          <w:rFonts w:ascii="Calibri" w:hAnsi="Calibri" w:cs="Calibri" w:eastAsia="Calibri"/>
-          <w:color w:val="auto"/>
-          <w:spacing w:val="0"/>
-          <w:position w:val="0"/>
-          <w:sz w:val="22"/>
-          <w:shd w:fill="auto" w:val="clear"/>
-        </w:rPr>
-        <w:t xml:space="preserve">Guest: Every people which is access to this web application and haven’t register before.</w:t>
-      </w:r>
-    </w:p>
-    <w:p>
-      <w:pPr>
-        <w:spacing w:before="0" w:after="160" w:line="259"/>
-        <w:ind w:right="0" w:left="0" w:firstLine="0"/>
-        <w:jc w:val="left"/>
-        <w:rPr>
-          <w:rFonts w:ascii="Calibri" w:hAnsi="Calibri" w:cs="Calibri" w:eastAsia="Calibri"/>
-          <w:color w:val="auto"/>
-          <w:spacing w:val="0"/>
-          <w:position w:val="0"/>
-          <w:sz w:val="22"/>
-          <w:shd w:fill="auto" w:val="clear"/>
-        </w:rPr>
-      </w:pPr>
-      <w:r>
-        <w:rPr>
-          <w:rFonts w:ascii="Calibri" w:hAnsi="Calibri" w:cs="Calibri" w:eastAsia="Calibri"/>
-          <w:color w:val="auto"/>
-          <w:spacing w:val="0"/>
-          <w:position w:val="0"/>
-          <w:sz w:val="22"/>
-          <w:shd w:fill="auto" w:val="clear"/>
-        </w:rPr>
-        <w:t xml:space="preserve">Customer: Account of people which is register to this web application.</w:t>
-      </w:r>
-    </w:p>
-    <w:p>
-      <w:pPr>
-        <w:spacing w:before="0" w:after="160" w:line="259"/>
-        <w:ind w:right="0" w:left="0" w:firstLine="0"/>
-        <w:jc w:val="left"/>
-        <w:rPr>
-          <w:rFonts w:ascii="Calibri" w:hAnsi="Calibri" w:cs="Calibri" w:eastAsia="Calibri"/>
-          <w:color w:val="auto"/>
-          <w:spacing w:val="0"/>
-          <w:position w:val="0"/>
-          <w:sz w:val="22"/>
-          <w:shd w:fill="auto" w:val="clear"/>
-        </w:rPr>
-      </w:pPr>
-      <w:r>
-        <w:rPr>
-          <w:rFonts w:ascii="Calibri" w:hAnsi="Calibri" w:cs="Calibri" w:eastAsia="Calibri"/>
-          <w:color w:val="auto"/>
-          <w:spacing w:val="0"/>
-          <w:position w:val="0"/>
-          <w:sz w:val="22"/>
-          <w:shd w:fill="auto" w:val="clear"/>
-        </w:rPr>
-        <w:t xml:space="preserve">Member: Account of Customer and Admin.</w:t>
-      </w:r>
-    </w:p>
-    <w:p>
-      <w:pPr>
-        <w:spacing w:before="0" w:after="160" w:line="259"/>
-        <w:ind w:right="0" w:left="0" w:firstLine="0"/>
-        <w:jc w:val="left"/>
-        <w:rPr>
-          <w:rFonts w:ascii="Calibri" w:hAnsi="Calibri" w:cs="Calibri" w:eastAsia="Calibri"/>
-          <w:color w:val="auto"/>
-          <w:spacing w:val="0"/>
-          <w:position w:val="0"/>
-          <w:sz w:val="22"/>
-          <w:shd w:fill="auto" w:val="clear"/>
-        </w:rPr>
-      </w:pPr>
-      <w:r>
-        <w:rPr>
-          <w:rFonts w:ascii="Calibri" w:hAnsi="Calibri" w:cs="Calibri" w:eastAsia="Calibri"/>
-          <w:color w:val="auto"/>
-          <w:spacing w:val="0"/>
-          <w:position w:val="0"/>
-          <w:sz w:val="22"/>
-          <w:shd w:fill="auto" w:val="clear"/>
-        </w:rPr>
-        <w:t xml:space="preserve">Admin: Account that have permission to do application data configuration activity and view the summary report.</w:t>
-      </w:r>
-    </w:p>
-    <w:p>
-      <w:pPr>
-        <w:spacing w:before="0" w:after="160" w:line="259"/>
-        <w:ind w:right="0" w:left="0" w:firstLine="0"/>
-        <w:jc w:val="left"/>
-        <w:rPr>
-          <w:rFonts w:ascii="Calibri" w:hAnsi="Calibri" w:cs="Calibri" w:eastAsia="Calibri"/>
-          <w:color w:val="auto"/>
-          <w:spacing w:val="0"/>
-          <w:position w:val="0"/>
-          <w:sz w:val="22"/>
-          <w:shd w:fill="auto" w:val="clear"/>
-        </w:rPr>
-      </w:pPr>
-      <w:r>
-        <w:rPr>
-          <w:rFonts w:ascii="Calibri" w:hAnsi="Calibri" w:cs="Calibri" w:eastAsia="Calibri"/>
-          <w:color w:val="auto"/>
-          <w:spacing w:val="0"/>
-          <w:position w:val="0"/>
-          <w:sz w:val="22"/>
-          <w:shd w:fill="auto" w:val="clear"/>
-        </w:rPr>
-        <w:t xml:space="preserve">Member account information: Data that every account in the system must have; there are username, password, E-mail.</w:t>
+          <w:rFonts w:ascii="Calibri" w:hAnsi="Calibri" w:cs="Calibri" w:eastAsia="Calibri"/>
+          <w:color w:val="auto"/>
+          <w:spacing w:val="0"/>
+          <w:position w:val="0"/>
+          <w:sz w:val="22"/>
+          <w:shd w:fill="auto" w:val="clear"/>
+        </w:rPr>
+      </w:pPr>
+      <w:r>
+        <w:rPr>
+          <w:rFonts w:ascii="Calibri" w:hAnsi="Calibri" w:cs="Calibri" w:eastAsia="Calibri"/>
+          <w:color w:val="auto"/>
+          <w:spacing w:val="0"/>
+          <w:position w:val="0"/>
+          <w:sz w:val="22"/>
+          <w:shd w:fill="auto" w:val="clear"/>
+        </w:rPr>
+        <w:t xml:space="preserve">In old web system has features such as cart system, member system and look like a bit disorderly.The user can comment on any product that on the list.About the purchase system user can pick products to the cart then transaction through the bank transaction system.In member system can register by email address.</w:t>
       </w:r>
     </w:p>
     <w:p>
@@ -193,8 +73,7 @@
           <w:color w:val="2E74B5"/>
           <w:spacing w:val="0"/>
           <w:position w:val="0"/>
-          <w:sz w:val="32"/>
-          <w:u w:val="single"/>
+          <w:sz w:val="44"/>
           <w:shd w:fill="auto" w:val="clear"/>
         </w:rPr>
       </w:pPr>
@@ -205,11 +84,10 @@
           <w:color w:val="2E74B5"/>
           <w:spacing w:val="0"/>
           <w:position w:val="0"/>
-          <w:sz w:val="32"/>
-          <w:u w:val="single"/>
-          <w:shd w:fill="auto" w:val="clear"/>
-        </w:rPr>
-        <w:t xml:space="preserve">URS-SRS</w:t>
+          <w:sz w:val="44"/>
+          <w:shd w:fill="auto" w:val="clear"/>
+        </w:rPr>
+        <w:t xml:space="preserve"> The To-be system</w:t>
       </w:r>
     </w:p>
     <w:p>
@@ -220,6 +98,285 @@
         <w:ind w:right="0" w:left="0" w:firstLine="0"/>
         <w:jc w:val="left"/>
         <w:rPr>
+          <w:rFonts w:ascii="Calibri" w:hAnsi="Calibri" w:cs="Calibri" w:eastAsia="Calibri"/>
+          <w:b/>
+          <w:color w:val="2E74B5"/>
+          <w:spacing w:val="0"/>
+          <w:position w:val="0"/>
+          <w:sz w:val="22"/>
+          <w:shd w:fill="auto" w:val="clear"/>
+        </w:rPr>
+      </w:pPr>
+      <w:r>
+        <w:rPr>
+          <w:rFonts w:ascii="Calibri" w:hAnsi="Calibri" w:cs="Calibri" w:eastAsia="Calibri"/>
+          <w:color w:val="auto"/>
+          <w:spacing w:val="0"/>
+          <w:position w:val="0"/>
+          <w:sz w:val="22"/>
+          <w:shd w:fill="auto" w:val="clear"/>
+        </w:rPr>
+        <w:t xml:space="preserve">In our E-commerce site system focus on easy to use. Users that have a little experience can use our website immediately(don't need to learn more).Our web system can store data in the database such as order list, order history, user data(id, address, name) and link to the PAYPAL site for a payment system(user must have a PayPal account).Then payment history will store in our database.This web also provides admin to manage about USER, PRODUCT, ORDER LIST.In product page has amount of in stock product to show to the user.Member system in our system provides user to edit his account also have forgotten password feature to help the user recover their password.A member can view the status of order Ex.Shipping,wait for transaction,finished.</w:t>
+      </w:r>
+    </w:p>
+    <w:p>
+      <w:pPr>
+        <w:keepNext w:val="true"/>
+        <w:keepLines w:val="true"/>
+        <w:spacing w:before="240" w:after="0" w:line="259"/>
+        <w:ind w:right="0" w:left="0" w:firstLine="0"/>
+        <w:jc w:val="left"/>
+        <w:rPr>
+          <w:rFonts w:ascii="Calibri Light" w:hAnsi="Calibri Light" w:cs="Calibri Light" w:eastAsia="Calibri Light"/>
+          <w:b/>
+          <w:color w:val="2E74B5"/>
+          <w:spacing w:val="0"/>
+          <w:position w:val="0"/>
+          <w:sz w:val="44"/>
+          <w:shd w:fill="auto" w:val="clear"/>
+        </w:rPr>
+      </w:pPr>
+    </w:p>
+    <w:p>
+      <w:pPr>
+        <w:keepNext w:val="true"/>
+        <w:keepLines w:val="true"/>
+        <w:spacing w:before="240" w:after="0" w:line="259"/>
+        <w:ind w:right="0" w:left="0" w:firstLine="0"/>
+        <w:jc w:val="left"/>
+        <w:rPr>
+          <w:rFonts w:ascii="Calibri Light" w:hAnsi="Calibri Light" w:cs="Calibri Light" w:eastAsia="Calibri Light"/>
+          <w:b/>
+          <w:color w:val="2E74B5"/>
+          <w:spacing w:val="0"/>
+          <w:position w:val="0"/>
+          <w:sz w:val="44"/>
+          <w:shd w:fill="auto" w:val="clear"/>
+        </w:rPr>
+      </w:pPr>
+      <w:r>
+        <w:rPr>
+          <w:rFonts w:ascii="Calibri Light" w:hAnsi="Calibri Light" w:cs="Calibri Light" w:eastAsia="Calibri Light"/>
+          <w:b/>
+          <w:color w:val="2E74B5"/>
+          <w:spacing w:val="0"/>
+          <w:position w:val="0"/>
+          <w:sz w:val="44"/>
+          <w:shd w:fill="auto" w:val="clear"/>
+        </w:rPr>
+        <w:t xml:space="preserve"> Project Definition</w:t>
+      </w:r>
+    </w:p>
+    <w:p>
+      <w:pPr>
+        <w:keepNext w:val="true"/>
+        <w:keepLines w:val="true"/>
+        <w:spacing w:before="240" w:after="0" w:line="259"/>
+        <w:ind w:right="0" w:left="0" w:firstLine="0"/>
+        <w:jc w:val="left"/>
+        <w:rPr>
+          <w:rFonts w:ascii="Calibri Light" w:hAnsi="Calibri Light" w:cs="Calibri Light" w:eastAsia="Calibri Light"/>
+          <w:b/>
+          <w:color w:val="2E74B5"/>
+          <w:spacing w:val="0"/>
+          <w:position w:val="0"/>
+          <w:sz w:val="44"/>
+          <w:shd w:fill="auto" w:val="clear"/>
+        </w:rPr>
+      </w:pPr>
+    </w:p>
+    <w:p>
+      <w:pPr>
+        <w:spacing w:before="0" w:after="160" w:line="259"/>
+        <w:ind w:right="0" w:left="0" w:firstLine="0"/>
+        <w:jc w:val="left"/>
+        <w:rPr>
+          <w:rFonts w:ascii="Calibri" w:hAnsi="Calibri" w:cs="Calibri" w:eastAsia="Calibri"/>
+          <w:color w:val="auto"/>
+          <w:spacing w:val="0"/>
+          <w:position w:val="0"/>
+          <w:sz w:val="22"/>
+          <w:shd w:fill="auto" w:val="clear"/>
+        </w:rPr>
+      </w:pPr>
+      <w:r>
+        <w:rPr>
+          <w:rFonts w:ascii="Calibri" w:hAnsi="Calibri" w:cs="Calibri" w:eastAsia="Calibri"/>
+          <w:color w:val="auto"/>
+          <w:spacing w:val="0"/>
+          <w:position w:val="0"/>
+          <w:sz w:val="22"/>
+          <w:shd w:fill="auto" w:val="clear"/>
+        </w:rPr>
+        <w:t xml:space="preserve">Guest: Every people which is access to this web application and haven</w:t>
+      </w:r>
+      <w:r>
+        <w:rPr>
+          <w:rFonts w:ascii="Calibri" w:hAnsi="Calibri" w:cs="Calibri" w:eastAsia="Calibri"/>
+          <w:color w:val="auto"/>
+          <w:spacing w:val="0"/>
+          <w:position w:val="0"/>
+          <w:sz w:val="22"/>
+          <w:shd w:fill="auto" w:val="clear"/>
+        </w:rPr>
+        <w:t xml:space="preserve">’</w:t>
+      </w:r>
+      <w:r>
+        <w:rPr>
+          <w:rFonts w:ascii="Calibri" w:hAnsi="Calibri" w:cs="Calibri" w:eastAsia="Calibri"/>
+          <w:color w:val="auto"/>
+          <w:spacing w:val="0"/>
+          <w:position w:val="0"/>
+          <w:sz w:val="22"/>
+          <w:shd w:fill="auto" w:val="clear"/>
+        </w:rPr>
+        <w:t xml:space="preserve">t register before.</w:t>
+      </w:r>
+    </w:p>
+    <w:p>
+      <w:pPr>
+        <w:spacing w:before="0" w:after="160" w:line="259"/>
+        <w:ind w:right="0" w:left="0" w:firstLine="0"/>
+        <w:jc w:val="left"/>
+        <w:rPr>
+          <w:rFonts w:ascii="Calibri" w:hAnsi="Calibri" w:cs="Calibri" w:eastAsia="Calibri"/>
+          <w:color w:val="auto"/>
+          <w:spacing w:val="0"/>
+          <w:position w:val="0"/>
+          <w:sz w:val="22"/>
+          <w:shd w:fill="auto" w:val="clear"/>
+        </w:rPr>
+      </w:pPr>
+      <w:r>
+        <w:rPr>
+          <w:rFonts w:ascii="Calibri" w:hAnsi="Calibri" w:cs="Calibri" w:eastAsia="Calibri"/>
+          <w:color w:val="auto"/>
+          <w:spacing w:val="0"/>
+          <w:position w:val="0"/>
+          <w:sz w:val="22"/>
+          <w:shd w:fill="auto" w:val="clear"/>
+        </w:rPr>
+        <w:t xml:space="preserve">Customer: Account of people which is register to this web application.</w:t>
+      </w:r>
+    </w:p>
+    <w:p>
+      <w:pPr>
+        <w:spacing w:before="0" w:after="160" w:line="259"/>
+        <w:ind w:right="0" w:left="0" w:firstLine="0"/>
+        <w:jc w:val="left"/>
+        <w:rPr>
+          <w:rFonts w:ascii="Calibri" w:hAnsi="Calibri" w:cs="Calibri" w:eastAsia="Calibri"/>
+          <w:color w:val="auto"/>
+          <w:spacing w:val="0"/>
+          <w:position w:val="0"/>
+          <w:sz w:val="22"/>
+          <w:shd w:fill="auto" w:val="clear"/>
+        </w:rPr>
+      </w:pPr>
+      <w:r>
+        <w:rPr>
+          <w:rFonts w:ascii="Calibri" w:hAnsi="Calibri" w:cs="Calibri" w:eastAsia="Calibri"/>
+          <w:color w:val="auto"/>
+          <w:spacing w:val="0"/>
+          <w:position w:val="0"/>
+          <w:sz w:val="22"/>
+          <w:shd w:fill="auto" w:val="clear"/>
+        </w:rPr>
+        <w:t xml:space="preserve">Member: Account of Customer and Admin.</w:t>
+      </w:r>
+    </w:p>
+    <w:p>
+      <w:pPr>
+        <w:spacing w:before="0" w:after="160" w:line="259"/>
+        <w:ind w:right="0" w:left="0" w:firstLine="0"/>
+        <w:jc w:val="left"/>
+        <w:rPr>
+          <w:rFonts w:ascii="Calibri" w:hAnsi="Calibri" w:cs="Calibri" w:eastAsia="Calibri"/>
+          <w:color w:val="auto"/>
+          <w:spacing w:val="0"/>
+          <w:position w:val="0"/>
+          <w:sz w:val="22"/>
+          <w:shd w:fill="auto" w:val="clear"/>
+        </w:rPr>
+      </w:pPr>
+      <w:r>
+        <w:rPr>
+          <w:rFonts w:ascii="Calibri" w:hAnsi="Calibri" w:cs="Calibri" w:eastAsia="Calibri"/>
+          <w:color w:val="auto"/>
+          <w:spacing w:val="0"/>
+          <w:position w:val="0"/>
+          <w:sz w:val="22"/>
+          <w:shd w:fill="auto" w:val="clear"/>
+        </w:rPr>
+        <w:t xml:space="preserve">Admin: Account that have permission to do application data configuration activity and view the summary report.</w:t>
+      </w:r>
+    </w:p>
+    <w:p>
+      <w:pPr>
+        <w:spacing w:before="0" w:after="160" w:line="259"/>
+        <w:ind w:right="0" w:left="0" w:firstLine="0"/>
+        <w:jc w:val="left"/>
+        <w:rPr>
+          <w:rFonts w:ascii="Calibri" w:hAnsi="Calibri" w:cs="Calibri" w:eastAsia="Calibri"/>
+          <w:color w:val="auto"/>
+          <w:spacing w:val="0"/>
+          <w:position w:val="0"/>
+          <w:sz w:val="22"/>
+          <w:shd w:fill="auto" w:val="clear"/>
+        </w:rPr>
+      </w:pPr>
+      <w:r>
+        <w:rPr>
+          <w:rFonts w:ascii="Calibri" w:hAnsi="Calibri" w:cs="Calibri" w:eastAsia="Calibri"/>
+          <w:color w:val="auto"/>
+          <w:spacing w:val="0"/>
+          <w:position w:val="0"/>
+          <w:sz w:val="22"/>
+          <w:shd w:fill="auto" w:val="clear"/>
+        </w:rPr>
+        <w:t xml:space="preserve">Member account information: Data that every account in the system must have; there are username, password, E-mail.</w:t>
+      </w:r>
+    </w:p>
+    <w:p>
+      <w:pPr>
+        <w:keepNext w:val="true"/>
+        <w:keepLines w:val="true"/>
+        <w:spacing w:before="240" w:after="0" w:line="259"/>
+        <w:ind w:right="0" w:left="0" w:firstLine="0"/>
+        <w:jc w:val="left"/>
+        <w:rPr>
+          <w:rFonts w:ascii="Calibri Light" w:hAnsi="Calibri Light" w:cs="Calibri Light" w:eastAsia="Calibri Light"/>
+          <w:b/>
+          <w:color w:val="2E74B5"/>
+          <w:spacing w:val="0"/>
+          <w:position w:val="0"/>
+          <w:sz w:val="32"/>
+          <w:u w:val="single"/>
+          <w:shd w:fill="auto" w:val="clear"/>
+        </w:rPr>
+      </w:pPr>
+      <w:r>
+        <w:rPr>
+          <w:rFonts w:ascii="Calibri Light" w:hAnsi="Calibri Light" w:cs="Calibri Light" w:eastAsia="Calibri Light"/>
+          <w:b/>
+          <w:color w:val="2E74B5"/>
+          <w:spacing w:val="0"/>
+          <w:position w:val="0"/>
+          <w:sz w:val="32"/>
+          <w:u w:val="single"/>
+          <w:shd w:fill="auto" w:val="clear"/>
+        </w:rPr>
+        <w:t xml:space="preserve">URS-SRS</w:t>
+      </w:r>
+    </w:p>
+    <w:p>
+      <w:pPr>
+        <w:keepNext w:val="true"/>
+        <w:keepLines w:val="true"/>
+        <w:spacing w:before="240" w:after="0" w:line="259"/>
+        <w:ind w:right="0" w:left="0" w:firstLine="0"/>
+        <w:jc w:val="left"/>
+        <w:rPr>
           <w:rFonts w:ascii="Calibri Light" w:hAnsi="Calibri Light" w:cs="Calibri Light" w:eastAsia="Calibri Light"/>
           <w:color w:val="2E74B5"/>
           <w:spacing w:val="0"/>
@@ -301,7 +458,31 @@
           <w:sz w:val="28"/>
           <w:shd w:fill="auto" w:val="clear"/>
         </w:rPr>
-        <w:t xml:space="preserve">URS01: Guest can register to become a customer by filling information.</w:t>
+        <w:t xml:space="preserve">URS</w:t>
+      </w:r>
+      <w:r>
+        <w:rPr>
+          <w:rFonts w:ascii="Calibri" w:hAnsi="Calibri" w:cs="Calibri" w:eastAsia="Calibri"/>
+          <w:b/>
+          <w:color w:val="auto"/>
+          <w:spacing w:val="0"/>
+          <w:position w:val="0"/>
+          <w:sz w:val="28"/>
+          <w:shd w:fill="auto" w:val="clear"/>
+        </w:rPr>
+        <w:t xml:space="preserve">01</w:t>
+      </w:r>
+      <w:r>
+        <w:rPr>
+          <w:rFonts w:ascii="Calibri" w:hAnsi="Calibri" w:cs="Calibri" w:eastAsia="Calibri"/>
+          <w:b/>
+          <w:color w:val="auto"/>
+          <w:spacing w:val="0"/>
+          <w:position w:val="0"/>
+          <w:sz w:val="28"/>
+          <w:shd w:fill="auto" w:val="clear"/>
+        </w:rPr>
+        <w:t xml:space="preserve">: Guest can register to become a customer by filling information.</w:t>
       </w:r>
     </w:p>
     <w:p>
@@ -344,7 +525,19 @@
           <w:sz w:val="22"/>
           <w:shd w:fill="auto" w:val="clear"/>
         </w:rPr>
-        <w:t xml:space="preserve">SRS-01</w:t>
+        <w:t xml:space="preserve">SRS-</w:t>
+      </w:r>
+      <w:r>
+        <w:rPr>
+          <w:rFonts w:ascii="Calibri" w:hAnsi="Calibri" w:cs="Calibri" w:eastAsia="Calibri"/>
+          <w:b/>
+          <w:color w:val="FF0000"/>
+          <w:spacing w:val="0"/>
+          <w:position w:val="0"/>
+          <w:sz w:val="22"/>
+          <w:shd w:fill="auto" w:val="clear"/>
+        </w:rPr>
+        <w:t xml:space="preserve">01</w:t>
       </w:r>
       <w:r>
         <w:rPr>
@@ -382,18 +575,96 @@
           <w:sz w:val="22"/>
           <w:shd w:fill="auto" w:val="clear"/>
         </w:rPr>
-        <w:t xml:space="preserve">SRS-02</w:t>
-      </w:r>
-      <w:r>
-        <w:rPr>
-          <w:rFonts w:ascii="Calibri" w:hAnsi="Calibri" w:cs="Calibri" w:eastAsia="Calibri"/>
-          <w:color w:val="auto"/>
-          <w:spacing w:val="0"/>
-          <w:position w:val="0"/>
-          <w:sz w:val="22"/>
-          <w:shd w:fill="auto" w:val="clear"/>
-        </w:rPr>
-        <w:t xml:space="preserve">: System shall validate username that must be 6-20 characters, a-z, A-Z, 0-9, didn’t exist in the system and not empty.</w:t>
+        <w:t xml:space="preserve">SRS-</w:t>
+      </w:r>
+      <w:r>
+        <w:rPr>
+          <w:rFonts w:ascii="Calibri" w:hAnsi="Calibri" w:cs="Calibri" w:eastAsia="Calibri"/>
+          <w:b/>
+          <w:color w:val="FF0000"/>
+          <w:spacing w:val="0"/>
+          <w:position w:val="0"/>
+          <w:sz w:val="22"/>
+          <w:shd w:fill="auto" w:val="clear"/>
+        </w:rPr>
+        <w:t xml:space="preserve">02</w:t>
+      </w:r>
+      <w:r>
+        <w:rPr>
+          <w:rFonts w:ascii="Calibri" w:hAnsi="Calibri" w:cs="Calibri" w:eastAsia="Calibri"/>
+          <w:color w:val="auto"/>
+          <w:spacing w:val="0"/>
+          <w:position w:val="0"/>
+          <w:sz w:val="22"/>
+          <w:shd w:fill="auto" w:val="clear"/>
+        </w:rPr>
+        <w:t xml:space="preserve">: System shall validate username that must be </w:t>
+      </w:r>
+      <w:r>
+        <w:rPr>
+          <w:rFonts w:ascii="Calibri" w:hAnsi="Calibri" w:cs="Calibri" w:eastAsia="Calibri"/>
+          <w:color w:val="auto"/>
+          <w:spacing w:val="0"/>
+          <w:position w:val="0"/>
+          <w:sz w:val="22"/>
+          <w:shd w:fill="auto" w:val="clear"/>
+        </w:rPr>
+        <w:t xml:space="preserve">6-20 </w:t>
+      </w:r>
+      <w:r>
+        <w:rPr>
+          <w:rFonts w:ascii="Calibri" w:hAnsi="Calibri" w:cs="Calibri" w:eastAsia="Calibri"/>
+          <w:color w:val="auto"/>
+          <w:spacing w:val="0"/>
+          <w:position w:val="0"/>
+          <w:sz w:val="22"/>
+          <w:shd w:fill="auto" w:val="clear"/>
+        </w:rPr>
+        <w:t xml:space="preserve">characters, a-z, A-Z, </w:t>
+      </w:r>
+      <w:r>
+        <w:rPr>
+          <w:rFonts w:ascii="Calibri" w:hAnsi="Calibri" w:cs="Calibri" w:eastAsia="Calibri"/>
+          <w:color w:val="auto"/>
+          <w:spacing w:val="0"/>
+          <w:position w:val="0"/>
+          <w:sz w:val="22"/>
+          <w:shd w:fill="auto" w:val="clear"/>
+        </w:rPr>
+        <w:t xml:space="preserve">0-9</w:t>
+      </w:r>
+      <w:r>
+        <w:rPr>
+          <w:rFonts w:ascii="Calibri" w:hAnsi="Calibri" w:cs="Calibri" w:eastAsia="Calibri"/>
+          <w:color w:val="auto"/>
+          <w:spacing w:val="0"/>
+          <w:position w:val="0"/>
+          <w:sz w:val="22"/>
+          <w:shd w:fill="auto" w:val="clear"/>
+        </w:rPr>
+        <w:t xml:space="preserve">, didn</w:t>
+      </w:r>
+      <w:r>
+        <w:rPr>
+          <w:rFonts w:ascii="Calibri" w:hAnsi="Calibri" w:cs="Calibri" w:eastAsia="Calibri"/>
+          <w:color w:val="auto"/>
+          <w:spacing w:val="0"/>
+          <w:position w:val="0"/>
+          <w:sz w:val="22"/>
+          <w:shd w:fill="auto" w:val="clear"/>
+        </w:rPr>
+        <w:t xml:space="preserve">’</w:t>
+      </w:r>
+      <w:r>
+        <w:rPr>
+          <w:rFonts w:ascii="Calibri" w:hAnsi="Calibri" w:cs="Calibri" w:eastAsia="Calibri"/>
+          <w:color w:val="auto"/>
+          <w:spacing w:val="0"/>
+          <w:position w:val="0"/>
+          <w:sz w:val="22"/>
+          <w:shd w:fill="auto" w:val="clear"/>
+        </w:rPr>
+        <w:t xml:space="preserve">t exist in the system and not empty.</w:t>
       </w:r>
     </w:p>
     <w:p>
@@ -420,18 +691,206 @@
           <w:sz w:val="22"/>
           <w:shd w:fill="auto" w:val="clear"/>
         </w:rPr>
-        <w:t xml:space="preserve">SRS-03</w:t>
-      </w:r>
-      <w:r>
-        <w:rPr>
-          <w:rFonts w:ascii="Calibri" w:hAnsi="Calibri" w:cs="Calibri" w:eastAsia="Calibri"/>
-          <w:color w:val="auto"/>
-          <w:spacing w:val="0"/>
-          <w:position w:val="0"/>
-          <w:sz w:val="22"/>
-          <w:shd w:fill="auto" w:val="clear"/>
-        </w:rPr>
-        <w:t xml:space="preserve">: System shall show the warning message “username must be 6-20 characters, a-z, A-Z, 0-9, and didn’t exist in the system” if input username don’t be 6-20 characters, a-z, A-Z, 0-9, or already have in the system.</w:t>
+        <w:t xml:space="preserve">SRS-</w:t>
+      </w:r>
+      <w:r>
+        <w:rPr>
+          <w:rFonts w:ascii="Calibri" w:hAnsi="Calibri" w:cs="Calibri" w:eastAsia="Calibri"/>
+          <w:b/>
+          <w:color w:val="FF0000"/>
+          <w:spacing w:val="0"/>
+          <w:position w:val="0"/>
+          <w:sz w:val="22"/>
+          <w:shd w:fill="auto" w:val="clear"/>
+        </w:rPr>
+        <w:t xml:space="preserve">03</w:t>
+      </w:r>
+      <w:r>
+        <w:rPr>
+          <w:rFonts w:ascii="Calibri" w:hAnsi="Calibri" w:cs="Calibri" w:eastAsia="Calibri"/>
+          <w:color w:val="auto"/>
+          <w:spacing w:val="0"/>
+          <w:position w:val="0"/>
+          <w:sz w:val="22"/>
+          <w:shd w:fill="auto" w:val="clear"/>
+        </w:rPr>
+        <w:t xml:space="preserve">: System shall show the warning message </w:t>
+      </w:r>
+      <w:r>
+        <w:rPr>
+          <w:rFonts w:ascii="Calibri" w:hAnsi="Calibri" w:cs="Calibri" w:eastAsia="Calibri"/>
+          <w:color w:val="auto"/>
+          <w:spacing w:val="0"/>
+          <w:position w:val="0"/>
+          <w:sz w:val="22"/>
+          <w:shd w:fill="auto" w:val="clear"/>
+        </w:rPr>
+        <w:t xml:space="preserve">“</w:t>
+      </w:r>
+      <w:r>
+        <w:rPr>
+          <w:rFonts w:ascii="Calibri" w:hAnsi="Calibri" w:cs="Calibri" w:eastAsia="Calibri"/>
+          <w:color w:val="auto"/>
+          <w:spacing w:val="0"/>
+          <w:position w:val="0"/>
+          <w:sz w:val="22"/>
+          <w:shd w:fill="auto" w:val="clear"/>
+        </w:rPr>
+        <w:t xml:space="preserve">username must be </w:t>
+      </w:r>
+      <w:r>
+        <w:rPr>
+          <w:rFonts w:ascii="Calibri" w:hAnsi="Calibri" w:cs="Calibri" w:eastAsia="Calibri"/>
+          <w:color w:val="auto"/>
+          <w:spacing w:val="0"/>
+          <w:position w:val="0"/>
+          <w:sz w:val="22"/>
+          <w:shd w:fill="auto" w:val="clear"/>
+        </w:rPr>
+        <w:t xml:space="preserve">6-20 </w:t>
+      </w:r>
+      <w:r>
+        <w:rPr>
+          <w:rFonts w:ascii="Calibri" w:hAnsi="Calibri" w:cs="Calibri" w:eastAsia="Calibri"/>
+          <w:color w:val="auto"/>
+          <w:spacing w:val="0"/>
+          <w:position w:val="0"/>
+          <w:sz w:val="22"/>
+          <w:shd w:fill="auto" w:val="clear"/>
+        </w:rPr>
+        <w:t xml:space="preserve">characters, a-z, A-Z, </w:t>
+      </w:r>
+      <w:r>
+        <w:rPr>
+          <w:rFonts w:ascii="Calibri" w:hAnsi="Calibri" w:cs="Calibri" w:eastAsia="Calibri"/>
+          <w:color w:val="auto"/>
+          <w:spacing w:val="0"/>
+          <w:position w:val="0"/>
+          <w:sz w:val="22"/>
+          <w:shd w:fill="auto" w:val="clear"/>
+        </w:rPr>
+        <w:t xml:space="preserve">0-9</w:t>
+      </w:r>
+      <w:r>
+        <w:rPr>
+          <w:rFonts w:ascii="Calibri" w:hAnsi="Calibri" w:cs="Calibri" w:eastAsia="Calibri"/>
+          <w:color w:val="auto"/>
+          <w:spacing w:val="0"/>
+          <w:position w:val="0"/>
+          <w:sz w:val="22"/>
+          <w:shd w:fill="auto" w:val="clear"/>
+        </w:rPr>
+        <w:t xml:space="preserve">, and didn</w:t>
+      </w:r>
+      <w:r>
+        <w:rPr>
+          <w:rFonts w:ascii="Calibri" w:hAnsi="Calibri" w:cs="Calibri" w:eastAsia="Calibri"/>
+          <w:color w:val="auto"/>
+          <w:spacing w:val="0"/>
+          <w:position w:val="0"/>
+          <w:sz w:val="22"/>
+          <w:shd w:fill="auto" w:val="clear"/>
+        </w:rPr>
+        <w:t xml:space="preserve">’</w:t>
+      </w:r>
+      <w:r>
+        <w:rPr>
+          <w:rFonts w:ascii="Calibri" w:hAnsi="Calibri" w:cs="Calibri" w:eastAsia="Calibri"/>
+          <w:color w:val="auto"/>
+          <w:spacing w:val="0"/>
+          <w:position w:val="0"/>
+          <w:sz w:val="22"/>
+          <w:shd w:fill="auto" w:val="clear"/>
+        </w:rPr>
+        <w:t xml:space="preserve">t exist in the system</w:t>
+      </w:r>
+      <w:r>
+        <w:rPr>
+          <w:rFonts w:ascii="Calibri" w:hAnsi="Calibri" w:cs="Calibri" w:eastAsia="Calibri"/>
+          <w:color w:val="auto"/>
+          <w:spacing w:val="0"/>
+          <w:position w:val="0"/>
+          <w:sz w:val="22"/>
+          <w:shd w:fill="auto" w:val="clear"/>
+        </w:rPr>
+        <w:t xml:space="preserve">” </w:t>
+      </w:r>
+      <w:r>
+        <w:rPr>
+          <w:rFonts w:ascii="Calibri" w:hAnsi="Calibri" w:cs="Calibri" w:eastAsia="Calibri"/>
+          <w:color w:val="auto"/>
+          <w:spacing w:val="0"/>
+          <w:position w:val="0"/>
+          <w:sz w:val="22"/>
+          <w:shd w:fill="auto" w:val="clear"/>
+        </w:rPr>
+        <w:t xml:space="preserve">if input username don</w:t>
+      </w:r>
+      <w:r>
+        <w:rPr>
+          <w:rFonts w:ascii="Calibri" w:hAnsi="Calibri" w:cs="Calibri" w:eastAsia="Calibri"/>
+          <w:color w:val="auto"/>
+          <w:spacing w:val="0"/>
+          <w:position w:val="0"/>
+          <w:sz w:val="22"/>
+          <w:shd w:fill="auto" w:val="clear"/>
+        </w:rPr>
+        <w:t xml:space="preserve">’</w:t>
+      </w:r>
+      <w:r>
+        <w:rPr>
+          <w:rFonts w:ascii="Calibri" w:hAnsi="Calibri" w:cs="Calibri" w:eastAsia="Calibri"/>
+          <w:color w:val="auto"/>
+          <w:spacing w:val="0"/>
+          <w:position w:val="0"/>
+          <w:sz w:val="22"/>
+          <w:shd w:fill="auto" w:val="clear"/>
+        </w:rPr>
+        <w:t xml:space="preserve">t be </w:t>
+      </w:r>
+      <w:r>
+        <w:rPr>
+          <w:rFonts w:ascii="Calibri" w:hAnsi="Calibri" w:cs="Calibri" w:eastAsia="Calibri"/>
+          <w:color w:val="auto"/>
+          <w:spacing w:val="0"/>
+          <w:position w:val="0"/>
+          <w:sz w:val="22"/>
+          <w:shd w:fill="auto" w:val="clear"/>
+        </w:rPr>
+        <w:t xml:space="preserve">6-20 </w:t>
+      </w:r>
+      <w:r>
+        <w:rPr>
+          <w:rFonts w:ascii="Calibri" w:hAnsi="Calibri" w:cs="Calibri" w:eastAsia="Calibri"/>
+          <w:color w:val="auto"/>
+          <w:spacing w:val="0"/>
+          <w:position w:val="0"/>
+          <w:sz w:val="22"/>
+          <w:shd w:fill="auto" w:val="clear"/>
+        </w:rPr>
+        <w:t xml:space="preserve">characters, a-z, A-Z, </w:t>
+      </w:r>
+      <w:r>
+        <w:rPr>
+          <w:rFonts w:ascii="Calibri" w:hAnsi="Calibri" w:cs="Calibri" w:eastAsia="Calibri"/>
+          <w:color w:val="auto"/>
+          <w:spacing w:val="0"/>
+          <w:position w:val="0"/>
+          <w:sz w:val="22"/>
+          <w:shd w:fill="auto" w:val="clear"/>
+        </w:rPr>
+        <w:t xml:space="preserve">0-9</w:t>
+      </w:r>
+      <w:r>
+        <w:rPr>
+          <w:rFonts w:ascii="Calibri" w:hAnsi="Calibri" w:cs="Calibri" w:eastAsia="Calibri"/>
+          <w:color w:val="auto"/>
+          <w:spacing w:val="0"/>
+          <w:position w:val="0"/>
+          <w:sz w:val="22"/>
+          <w:shd w:fill="auto" w:val="clear"/>
+        </w:rPr>
+        <w:t xml:space="preserve">, or already have in the system.</w:t>
       </w:r>
     </w:p>
     <w:p>
@@ -458,18 +917,52 @@
           <w:sz w:val="22"/>
           <w:shd w:fill="auto" w:val="clear"/>
         </w:rPr>
-        <w:t xml:space="preserve">SRS-04</w:t>
-      </w:r>
-      <w:r>
-        <w:rPr>
-          <w:rFonts w:ascii="Calibri" w:hAnsi="Calibri" w:cs="Calibri" w:eastAsia="Calibri"/>
-          <w:color w:val="auto"/>
-          <w:spacing w:val="0"/>
-          <w:position w:val="0"/>
-          <w:sz w:val="22"/>
-          <w:shd w:fill="auto" w:val="clear"/>
-        </w:rPr>
-        <w:t xml:space="preserve">: System shall validate password that must be 6-20 characters, include letters, number and match with confirmed password and not empty.</w:t>
+        <w:t xml:space="preserve">SRS-</w:t>
+      </w:r>
+      <w:r>
+        <w:rPr>
+          <w:rFonts w:ascii="Calibri" w:hAnsi="Calibri" w:cs="Calibri" w:eastAsia="Calibri"/>
+          <w:b/>
+          <w:color w:val="FF0000"/>
+          <w:spacing w:val="0"/>
+          <w:position w:val="0"/>
+          <w:sz w:val="22"/>
+          <w:shd w:fill="auto" w:val="clear"/>
+        </w:rPr>
+        <w:t xml:space="preserve">04</w:t>
+      </w:r>
+      <w:r>
+        <w:rPr>
+          <w:rFonts w:ascii="Calibri" w:hAnsi="Calibri" w:cs="Calibri" w:eastAsia="Calibri"/>
+          <w:color w:val="auto"/>
+          <w:spacing w:val="0"/>
+          <w:position w:val="0"/>
+          <w:sz w:val="22"/>
+          <w:shd w:fill="auto" w:val="clear"/>
+        </w:rPr>
+        <w:t xml:space="preserve">: System shall validate password that must be </w:t>
+      </w:r>
+      <w:r>
+        <w:rPr>
+          <w:rFonts w:ascii="Calibri" w:hAnsi="Calibri" w:cs="Calibri" w:eastAsia="Calibri"/>
+          <w:color w:val="auto"/>
+          <w:spacing w:val="0"/>
+          <w:position w:val="0"/>
+          <w:sz w:val="22"/>
+          <w:shd w:fill="auto" w:val="clear"/>
+        </w:rPr>
+        <w:t xml:space="preserve">6-20 </w:t>
+      </w:r>
+      <w:r>
+        <w:rPr>
+          <w:rFonts w:ascii="Calibri" w:hAnsi="Calibri" w:cs="Calibri" w:eastAsia="Calibri"/>
+          <w:color w:val="auto"/>
+          <w:spacing w:val="0"/>
+          <w:position w:val="0"/>
+          <w:sz w:val="22"/>
+          <w:shd w:fill="auto" w:val="clear"/>
+        </w:rPr>
+        <w:t xml:space="preserve">characters, include letters, number and match with confirmed password and not empty.</w:t>
       </w:r>
     </w:p>
     <w:p>
@@ -496,18 +989,162 @@
           <w:sz w:val="22"/>
           <w:shd w:fill="auto" w:val="clear"/>
         </w:rPr>
-        <w:t xml:space="preserve">SRS-05</w:t>
-      </w:r>
-      <w:r>
-        <w:rPr>
-          <w:rFonts w:ascii="Calibri" w:hAnsi="Calibri" w:cs="Calibri" w:eastAsia="Calibri"/>
-          <w:color w:val="auto"/>
-          <w:spacing w:val="0"/>
-          <w:position w:val="0"/>
-          <w:sz w:val="22"/>
-          <w:shd w:fill="auto" w:val="clear"/>
-        </w:rPr>
-        <w:t xml:space="preserve">: System shall show the warning message “password must be 6-20 characters, a-z, A-Z, 0-9,” if input password don’t be 6-20 characters or include letters and number.</w:t>
+        <w:t xml:space="preserve">SRS-</w:t>
+      </w:r>
+      <w:r>
+        <w:rPr>
+          <w:rFonts w:ascii="Calibri" w:hAnsi="Calibri" w:cs="Calibri" w:eastAsia="Calibri"/>
+          <w:b/>
+          <w:color w:val="FF0000"/>
+          <w:spacing w:val="0"/>
+          <w:position w:val="0"/>
+          <w:sz w:val="22"/>
+          <w:shd w:fill="auto" w:val="clear"/>
+        </w:rPr>
+        <w:t xml:space="preserve">05</w:t>
+      </w:r>
+      <w:r>
+        <w:rPr>
+          <w:rFonts w:ascii="Calibri" w:hAnsi="Calibri" w:cs="Calibri" w:eastAsia="Calibri"/>
+          <w:color w:val="auto"/>
+          <w:spacing w:val="0"/>
+          <w:position w:val="0"/>
+          <w:sz w:val="22"/>
+          <w:shd w:fill="auto" w:val="clear"/>
+        </w:rPr>
+        <w:t xml:space="preserve">: System shall show the warning message </w:t>
+      </w:r>
+      <w:r>
+        <w:rPr>
+          <w:rFonts w:ascii="Calibri" w:hAnsi="Calibri" w:cs="Calibri" w:eastAsia="Calibri"/>
+          <w:color w:val="auto"/>
+          <w:spacing w:val="0"/>
+          <w:position w:val="0"/>
+          <w:sz w:val="22"/>
+          <w:shd w:fill="auto" w:val="clear"/>
+        </w:rPr>
+        <w:t xml:space="preserve">“</w:t>
+      </w:r>
+      <w:r>
+        <w:rPr>
+          <w:rFonts w:ascii="Calibri" w:hAnsi="Calibri" w:cs="Calibri" w:eastAsia="Calibri"/>
+          <w:color w:val="auto"/>
+          <w:spacing w:val="0"/>
+          <w:position w:val="0"/>
+          <w:sz w:val="22"/>
+          <w:shd w:fill="auto" w:val="clear"/>
+        </w:rPr>
+        <w:t xml:space="preserve">password must be </w:t>
+      </w:r>
+      <w:r>
+        <w:rPr>
+          <w:rFonts w:ascii="Calibri" w:hAnsi="Calibri" w:cs="Calibri" w:eastAsia="Calibri"/>
+          <w:color w:val="auto"/>
+          <w:spacing w:val="0"/>
+          <w:position w:val="0"/>
+          <w:sz w:val="22"/>
+          <w:shd w:fill="auto" w:val="clear"/>
+        </w:rPr>
+        <w:t xml:space="preserve">6-20 </w:t>
+      </w:r>
+      <w:r>
+        <w:rPr>
+          <w:rFonts w:ascii="Calibri" w:hAnsi="Calibri" w:cs="Calibri" w:eastAsia="Calibri"/>
+          <w:color w:val="auto"/>
+          <w:spacing w:val="0"/>
+          <w:position w:val="0"/>
+          <w:sz w:val="22"/>
+          <w:shd w:fill="auto" w:val="clear"/>
+        </w:rPr>
+        <w:t xml:space="preserve">characters, a-z, A-Z, </w:t>
+      </w:r>
+      <w:r>
+        <w:rPr>
+          <w:rFonts w:ascii="Calibri" w:hAnsi="Calibri" w:cs="Calibri" w:eastAsia="Calibri"/>
+          <w:color w:val="auto"/>
+          <w:spacing w:val="0"/>
+          <w:position w:val="0"/>
+          <w:sz w:val="22"/>
+          <w:shd w:fill="auto" w:val="clear"/>
+        </w:rPr>
+        <w:t xml:space="preserve">0-9</w:t>
+      </w:r>
+      <w:r>
+        <w:rPr>
+          <w:rFonts w:ascii="Calibri" w:hAnsi="Calibri" w:cs="Calibri" w:eastAsia="Calibri"/>
+          <w:color w:val="auto"/>
+          <w:spacing w:val="0"/>
+          <w:position w:val="0"/>
+          <w:sz w:val="22"/>
+          <w:shd w:fill="auto" w:val="clear"/>
+        </w:rPr>
+        <w:t xml:space="preserve">,</w:t>
+      </w:r>
+      <w:r>
+        <w:rPr>
+          <w:rFonts w:ascii="Calibri" w:hAnsi="Calibri" w:cs="Calibri" w:eastAsia="Calibri"/>
+          <w:color w:val="auto"/>
+          <w:spacing w:val="0"/>
+          <w:position w:val="0"/>
+          <w:sz w:val="22"/>
+          <w:shd w:fill="auto" w:val="clear"/>
+        </w:rPr>
+        <w:t xml:space="preserve">” </w:t>
+      </w:r>
+      <w:r>
+        <w:rPr>
+          <w:rFonts w:ascii="Calibri" w:hAnsi="Calibri" w:cs="Calibri" w:eastAsia="Calibri"/>
+          <w:color w:val="auto"/>
+          <w:spacing w:val="0"/>
+          <w:position w:val="0"/>
+          <w:sz w:val="22"/>
+          <w:shd w:fill="auto" w:val="clear"/>
+        </w:rPr>
+        <w:t xml:space="preserve">if input password don</w:t>
+      </w:r>
+      <w:r>
+        <w:rPr>
+          <w:rFonts w:ascii="Calibri" w:hAnsi="Calibri" w:cs="Calibri" w:eastAsia="Calibri"/>
+          <w:color w:val="auto"/>
+          <w:spacing w:val="0"/>
+          <w:position w:val="0"/>
+          <w:sz w:val="22"/>
+          <w:shd w:fill="auto" w:val="clear"/>
+        </w:rPr>
+        <w:t xml:space="preserve">’</w:t>
+      </w:r>
+      <w:r>
+        <w:rPr>
+          <w:rFonts w:ascii="Calibri" w:hAnsi="Calibri" w:cs="Calibri" w:eastAsia="Calibri"/>
+          <w:color w:val="auto"/>
+          <w:spacing w:val="0"/>
+          <w:position w:val="0"/>
+          <w:sz w:val="22"/>
+          <w:shd w:fill="auto" w:val="clear"/>
+        </w:rPr>
+        <w:t xml:space="preserve">t be </w:t>
+      </w:r>
+      <w:r>
+        <w:rPr>
+          <w:rFonts w:ascii="Calibri" w:hAnsi="Calibri" w:cs="Calibri" w:eastAsia="Calibri"/>
+          <w:color w:val="auto"/>
+          <w:spacing w:val="0"/>
+          <w:position w:val="0"/>
+          <w:sz w:val="22"/>
+          <w:shd w:fill="auto" w:val="clear"/>
+        </w:rPr>
+        <w:t xml:space="preserve">6-20 </w:t>
+      </w:r>
+      <w:r>
+        <w:rPr>
+          <w:rFonts w:ascii="Calibri" w:hAnsi="Calibri" w:cs="Calibri" w:eastAsia="Calibri"/>
+          <w:color w:val="auto"/>
+          <w:spacing w:val="0"/>
+          <w:position w:val="0"/>
+          <w:sz w:val="22"/>
+          <w:shd w:fill="auto" w:val="clear"/>
+        </w:rPr>
+        <w:t xml:space="preserve">characters or include letters and number.</w:t>
       </w:r>
     </w:p>
     <w:p>
@@ -534,18 +1171,52 @@
           <w:sz w:val="22"/>
           <w:shd w:fill="auto" w:val="clear"/>
         </w:rPr>
-        <w:t xml:space="preserve">SRS-06</w:t>
-      </w:r>
-      <w:r>
-        <w:rPr>
-          <w:rFonts w:ascii="Calibri" w:hAnsi="Calibri" w:cs="Calibri" w:eastAsia="Calibri"/>
-          <w:color w:val="auto"/>
-          <w:spacing w:val="0"/>
-          <w:position w:val="0"/>
-          <w:sz w:val="22"/>
-          <w:shd w:fill="auto" w:val="clear"/>
-        </w:rPr>
-        <w:t xml:space="preserve">: System shall validate E-mail that must be correct email format (RFC5322), exist in system and not empty.</w:t>
+        <w:t xml:space="preserve">SRS-</w:t>
+      </w:r>
+      <w:r>
+        <w:rPr>
+          <w:rFonts w:ascii="Calibri" w:hAnsi="Calibri" w:cs="Calibri" w:eastAsia="Calibri"/>
+          <w:b/>
+          <w:color w:val="FF0000"/>
+          <w:spacing w:val="0"/>
+          <w:position w:val="0"/>
+          <w:sz w:val="22"/>
+          <w:shd w:fill="auto" w:val="clear"/>
+        </w:rPr>
+        <w:t xml:space="preserve">06</w:t>
+      </w:r>
+      <w:r>
+        <w:rPr>
+          <w:rFonts w:ascii="Calibri" w:hAnsi="Calibri" w:cs="Calibri" w:eastAsia="Calibri"/>
+          <w:color w:val="auto"/>
+          <w:spacing w:val="0"/>
+          <w:position w:val="0"/>
+          <w:sz w:val="22"/>
+          <w:shd w:fill="auto" w:val="clear"/>
+        </w:rPr>
+        <w:t xml:space="preserve">: System shall validate E-mail that must be correct email format (RFC</w:t>
+      </w:r>
+      <w:r>
+        <w:rPr>
+          <w:rFonts w:ascii="Calibri" w:hAnsi="Calibri" w:cs="Calibri" w:eastAsia="Calibri"/>
+          <w:color w:val="auto"/>
+          <w:spacing w:val="0"/>
+          <w:position w:val="0"/>
+          <w:sz w:val="22"/>
+          <w:shd w:fill="auto" w:val="clear"/>
+        </w:rPr>
+        <w:t xml:space="preserve">5322</w:t>
+      </w:r>
+      <w:r>
+        <w:rPr>
+          <w:rFonts w:ascii="Calibri" w:hAnsi="Calibri" w:cs="Calibri" w:eastAsia="Calibri"/>
+          <w:color w:val="auto"/>
+          <w:spacing w:val="0"/>
+          <w:position w:val="0"/>
+          <w:sz w:val="22"/>
+          <w:shd w:fill="auto" w:val="clear"/>
+        </w:rPr>
+        <w:t xml:space="preserve">), exist in system and not empty.</w:t>
       </w:r>
     </w:p>
     <w:p>
@@ -572,18 +1243,96 @@
           <w:sz w:val="22"/>
           <w:shd w:fill="auto" w:val="clear"/>
         </w:rPr>
-        <w:t xml:space="preserve">SRS-07</w:t>
-      </w:r>
-      <w:r>
-        <w:rPr>
-          <w:rFonts w:ascii="Calibri" w:hAnsi="Calibri" w:cs="Calibri" w:eastAsia="Calibri"/>
-          <w:color w:val="auto"/>
-          <w:spacing w:val="0"/>
-          <w:position w:val="0"/>
-          <w:sz w:val="22"/>
-          <w:shd w:fill="auto" w:val="clear"/>
-        </w:rPr>
-        <w:t xml:space="preserve">: System shall show the warning message “email already exist or email must be correct type” if input email don’t be correct format, already exist in system and not empty.</w:t>
+        <w:t xml:space="preserve">SRS-</w:t>
+      </w:r>
+      <w:r>
+        <w:rPr>
+          <w:rFonts w:ascii="Calibri" w:hAnsi="Calibri" w:cs="Calibri" w:eastAsia="Calibri"/>
+          <w:b/>
+          <w:color w:val="FF0000"/>
+          <w:spacing w:val="0"/>
+          <w:position w:val="0"/>
+          <w:sz w:val="22"/>
+          <w:shd w:fill="auto" w:val="clear"/>
+        </w:rPr>
+        <w:t xml:space="preserve">07</w:t>
+      </w:r>
+      <w:r>
+        <w:rPr>
+          <w:rFonts w:ascii="Calibri" w:hAnsi="Calibri" w:cs="Calibri" w:eastAsia="Calibri"/>
+          <w:color w:val="auto"/>
+          <w:spacing w:val="0"/>
+          <w:position w:val="0"/>
+          <w:sz w:val="22"/>
+          <w:shd w:fill="auto" w:val="clear"/>
+        </w:rPr>
+        <w:t xml:space="preserve">: System shall show the warning message </w:t>
+      </w:r>
+      <w:r>
+        <w:rPr>
+          <w:rFonts w:ascii="Calibri" w:hAnsi="Calibri" w:cs="Calibri" w:eastAsia="Calibri"/>
+          <w:color w:val="auto"/>
+          <w:spacing w:val="0"/>
+          <w:position w:val="0"/>
+          <w:sz w:val="22"/>
+          <w:shd w:fill="auto" w:val="clear"/>
+        </w:rPr>
+        <w:t xml:space="preserve">“</w:t>
+      </w:r>
+      <w:r>
+        <w:rPr>
+          <w:rFonts w:ascii="Calibri" w:hAnsi="Calibri" w:cs="Calibri" w:eastAsia="Calibri"/>
+          <w:color w:val="auto"/>
+          <w:spacing w:val="0"/>
+          <w:position w:val="0"/>
+          <w:sz w:val="22"/>
+          <w:shd w:fill="auto" w:val="clear"/>
+        </w:rPr>
+        <w:t xml:space="preserve">email already exist or email must be correct type</w:t>
+      </w:r>
+      <w:r>
+        <w:rPr>
+          <w:rFonts w:ascii="Calibri" w:hAnsi="Calibri" w:cs="Calibri" w:eastAsia="Calibri"/>
+          <w:color w:val="auto"/>
+          <w:spacing w:val="0"/>
+          <w:position w:val="0"/>
+          <w:sz w:val="22"/>
+          <w:shd w:fill="auto" w:val="clear"/>
+        </w:rPr>
+        <w:t xml:space="preserve">” </w:t>
+      </w:r>
+      <w:r>
+        <w:rPr>
+          <w:rFonts w:ascii="Calibri" w:hAnsi="Calibri" w:cs="Calibri" w:eastAsia="Calibri"/>
+          <w:color w:val="auto"/>
+          <w:spacing w:val="0"/>
+          <w:position w:val="0"/>
+          <w:sz w:val="22"/>
+          <w:shd w:fill="auto" w:val="clear"/>
+        </w:rPr>
+        <w:t xml:space="preserve">if input email don</w:t>
+      </w:r>
+      <w:r>
+        <w:rPr>
+          <w:rFonts w:ascii="Calibri" w:hAnsi="Calibri" w:cs="Calibri" w:eastAsia="Calibri"/>
+          <w:color w:val="auto"/>
+          <w:spacing w:val="0"/>
+          <w:position w:val="0"/>
+          <w:sz w:val="22"/>
+          <w:shd w:fill="auto" w:val="clear"/>
+        </w:rPr>
+        <w:t xml:space="preserve">’</w:t>
+      </w:r>
+      <w:r>
+        <w:rPr>
+          <w:rFonts w:ascii="Calibri" w:hAnsi="Calibri" w:cs="Calibri" w:eastAsia="Calibri"/>
+          <w:color w:val="auto"/>
+          <w:spacing w:val="0"/>
+          <w:position w:val="0"/>
+          <w:sz w:val="22"/>
+          <w:shd w:fill="auto" w:val="clear"/>
+        </w:rPr>
+        <w:t xml:space="preserve">t be correct format, already exist in system and not empty.</w:t>
       </w:r>
     </w:p>
     <w:p>
@@ -610,20 +1359,118 @@
           <w:sz w:val="22"/>
           <w:shd w:fill="auto" w:val="clear"/>
         </w:rPr>
-        <w:t xml:space="preserve">SRS-08</w:t>
-      </w:r>
-      <w:r>
-        <w:rPr>
-          <w:rFonts w:ascii="Calibri" w:hAnsi="Calibri" w:cs="Calibri" w:eastAsia="Calibri"/>
-          <w:color w:val="auto"/>
-          <w:spacing w:val="0"/>
-          <w:position w:val="0"/>
-          <w:sz w:val="22"/>
-          <w:shd w:fill="auto" w:val="clear"/>
-        </w:rPr>
-        <w:t xml:space="preserve">: System shall validate phone number that must be 0-9, 10 digits number and </w:t>
+        <w:t xml:space="preserve">SRS-</w:t>
+      </w:r>
+      <w:r>
+        <w:rPr>
+          <w:rFonts w:ascii="Calibri" w:hAnsi="Calibri" w:cs="Calibri" w:eastAsia="Calibri"/>
+          <w:b/>
+          <w:color w:val="FF0000"/>
+          <w:spacing w:val="0"/>
+          <w:position w:val="0"/>
+          <w:sz w:val="22"/>
+          <w:shd w:fill="auto" w:val="clear"/>
+        </w:rPr>
+        <w:t xml:space="preserve">08</w:t>
+      </w:r>
+      <w:r>
+        <w:rPr>
+          <w:rFonts w:ascii="Calibri" w:hAnsi="Calibri" w:cs="Calibri" w:eastAsia="Calibri"/>
+          <w:color w:val="auto"/>
+          <w:spacing w:val="0"/>
+          <w:position w:val="0"/>
+          <w:sz w:val="22"/>
+          <w:shd w:fill="auto" w:val="clear"/>
+        </w:rPr>
+        <w:t xml:space="preserve">: System shall validate phone number that must be </w:t>
+      </w:r>
+      <w:r>
+        <w:rPr>
+          <w:rFonts w:ascii="Calibri" w:hAnsi="Calibri" w:cs="Calibri" w:eastAsia="Calibri"/>
+          <w:color w:val="auto"/>
+          <w:spacing w:val="0"/>
+          <w:position w:val="0"/>
+          <w:sz w:val="22"/>
+          <w:shd w:fill="auto" w:val="clear"/>
+        </w:rPr>
+        <w:t xml:space="preserve">0-9</w:t>
+      </w:r>
+      <w:r>
+        <w:rPr>
+          <w:rFonts w:ascii="Calibri" w:hAnsi="Calibri" w:cs="Calibri" w:eastAsia="Calibri"/>
+          <w:color w:val="auto"/>
+          <w:spacing w:val="0"/>
+          <w:position w:val="0"/>
+          <w:sz w:val="22"/>
+          <w:shd w:fill="auto" w:val="clear"/>
+        </w:rPr>
+        <w:t xml:space="preserve">, </w:t>
+      </w:r>
+      <w:r>
+        <w:rPr>
+          <w:rFonts w:ascii="Calibri" w:hAnsi="Calibri" w:cs="Calibri" w:eastAsia="Calibri"/>
+          <w:color w:val="auto"/>
+          <w:spacing w:val="0"/>
+          <w:position w:val="0"/>
+          <w:sz w:val="22"/>
+          <w:shd w:fill="auto" w:val="clear"/>
+        </w:rPr>
+        <w:t xml:space="preserve">10 </w:t>
+      </w:r>
+      <w:r>
+        <w:rPr>
+          <w:rFonts w:ascii="Calibri" w:hAnsi="Calibri" w:cs="Calibri" w:eastAsia="Calibri"/>
+          <w:color w:val="auto"/>
+          <w:spacing w:val="0"/>
+          <w:position w:val="0"/>
+          <w:sz w:val="22"/>
+          <w:shd w:fill="auto" w:val="clear"/>
+        </w:rPr>
+        <w:t xml:space="preserve">digits number and </w:t>
+      </w:r>
+      <w:r>
+        <w:rPr>
+          <w:rFonts w:ascii="Calibri" w:hAnsi="Calibri" w:cs="Calibri" w:eastAsia="Calibri"/>
+          <w:color w:val="auto"/>
+          <w:spacing w:val="0"/>
+          <w:position w:val="0"/>
+          <w:sz w:val="22"/>
+          <w:shd w:fill="auto" w:val="clear"/>
+        </w:rPr>
         <w:tab/>
-        <w:t xml:space="preserve">start with 0.</w:t>
+      </w:r>
+      <w:r>
+        <w:rPr>
+          <w:rFonts w:ascii="Calibri" w:hAnsi="Calibri" w:cs="Calibri" w:eastAsia="Calibri"/>
+          <w:color w:val="auto"/>
+          <w:spacing w:val="0"/>
+          <w:position w:val="0"/>
+          <w:sz w:val="22"/>
+          <w:shd w:fill="auto" w:val="clear"/>
+        </w:rPr>
+        <w:t xml:space="preserve">start with </w:t>
+      </w:r>
+      <w:r>
+        <w:rPr>
+          <w:rFonts w:ascii="Calibri" w:hAnsi="Calibri" w:cs="Calibri" w:eastAsia="Calibri"/>
+          <w:color w:val="auto"/>
+          <w:spacing w:val="0"/>
+          <w:position w:val="0"/>
+          <w:sz w:val="22"/>
+          <w:shd w:fill="auto" w:val="clear"/>
+        </w:rPr>
+        <w:t xml:space="preserve">0</w:t>
+      </w:r>
+      <w:r>
+        <w:rPr>
+          <w:rFonts w:ascii="Calibri" w:hAnsi="Calibri" w:cs="Calibri" w:eastAsia="Calibri"/>
+          <w:color w:val="auto"/>
+          <w:spacing w:val="0"/>
+          <w:position w:val="0"/>
+          <w:sz w:val="22"/>
+          <w:shd w:fill="auto" w:val="clear"/>
+        </w:rPr>
+        <w:t xml:space="preserve">.</w:t>
       </w:r>
     </w:p>
     <w:p>
@@ -650,18 +1497,239 @@
           <w:sz w:val="22"/>
           <w:shd w:fill="auto" w:val="clear"/>
         </w:rPr>
-        <w:t xml:space="preserve">SRS-09</w:t>
-      </w:r>
-      <w:r>
-        <w:rPr>
-          <w:rFonts w:ascii="Calibri" w:hAnsi="Calibri" w:cs="Calibri" w:eastAsia="Calibri"/>
-          <w:color w:val="auto"/>
-          <w:spacing w:val="0"/>
-          <w:position w:val="0"/>
-          <w:sz w:val="22"/>
-          <w:shd w:fill="auto" w:val="clear"/>
-        </w:rPr>
-        <w:t xml:space="preserve">: System shall show the warning message “phone number must be 0-9 or number must be 10 digits or number must be start with 0” if input phone number don’t be 0-9 or 10 digits number or don’t start with 0.</w:t>
+        <w:t xml:space="preserve">SRS-</w:t>
+      </w:r>
+      <w:r>
+        <w:rPr>
+          <w:rFonts w:ascii="Calibri" w:hAnsi="Calibri" w:cs="Calibri" w:eastAsia="Calibri"/>
+          <w:b/>
+          <w:color w:val="FF0000"/>
+          <w:spacing w:val="0"/>
+          <w:position w:val="0"/>
+          <w:sz w:val="22"/>
+          <w:shd w:fill="auto" w:val="clear"/>
+        </w:rPr>
+        <w:t xml:space="preserve">09</w:t>
+      </w:r>
+      <w:r>
+        <w:rPr>
+          <w:rFonts w:ascii="Calibri" w:hAnsi="Calibri" w:cs="Calibri" w:eastAsia="Calibri"/>
+          <w:color w:val="auto"/>
+          <w:spacing w:val="0"/>
+          <w:position w:val="0"/>
+          <w:sz w:val="22"/>
+          <w:shd w:fill="auto" w:val="clear"/>
+        </w:rPr>
+        <w:t xml:space="preserve">: System shall show the warning message </w:t>
+      </w:r>
+      <w:r>
+        <w:rPr>
+          <w:rFonts w:ascii="Calibri" w:hAnsi="Calibri" w:cs="Calibri" w:eastAsia="Calibri"/>
+          <w:color w:val="auto"/>
+          <w:spacing w:val="0"/>
+          <w:position w:val="0"/>
+          <w:sz w:val="22"/>
+          <w:shd w:fill="auto" w:val="clear"/>
+        </w:rPr>
+        <w:t xml:space="preserve">“</w:t>
+      </w:r>
+      <w:r>
+        <w:rPr>
+          <w:rFonts w:ascii="Calibri" w:hAnsi="Calibri" w:cs="Calibri" w:eastAsia="Calibri"/>
+          <w:color w:val="auto"/>
+          <w:spacing w:val="0"/>
+          <w:position w:val="0"/>
+          <w:sz w:val="22"/>
+          <w:shd w:fill="auto" w:val="clear"/>
+        </w:rPr>
+        <w:t xml:space="preserve">phone number must be </w:t>
+      </w:r>
+      <w:r>
+        <w:rPr>
+          <w:rFonts w:ascii="Calibri" w:hAnsi="Calibri" w:cs="Calibri" w:eastAsia="Calibri"/>
+          <w:color w:val="auto"/>
+          <w:spacing w:val="0"/>
+          <w:position w:val="0"/>
+          <w:sz w:val="22"/>
+          <w:shd w:fill="auto" w:val="clear"/>
+        </w:rPr>
+        <w:t xml:space="preserve">0-9 </w:t>
+      </w:r>
+      <w:r>
+        <w:rPr>
+          <w:rFonts w:ascii="Calibri" w:hAnsi="Calibri" w:cs="Calibri" w:eastAsia="Calibri"/>
+          <w:color w:val="auto"/>
+          <w:spacing w:val="0"/>
+          <w:position w:val="0"/>
+          <w:sz w:val="22"/>
+          <w:shd w:fill="auto" w:val="clear"/>
+        </w:rPr>
+        <w:t xml:space="preserve">or number must be </w:t>
+      </w:r>
+      <w:r>
+        <w:rPr>
+          <w:rFonts w:ascii="Calibri" w:hAnsi="Calibri" w:cs="Calibri" w:eastAsia="Calibri"/>
+          <w:color w:val="auto"/>
+          <w:spacing w:val="0"/>
+          <w:position w:val="0"/>
+          <w:sz w:val="22"/>
+          <w:shd w:fill="auto" w:val="clear"/>
+        </w:rPr>
+        <w:t xml:space="preserve">10 </w:t>
+      </w:r>
+      <w:r>
+        <w:rPr>
+          <w:rFonts w:ascii="Calibri" w:hAnsi="Calibri" w:cs="Calibri" w:eastAsia="Calibri"/>
+          <w:color w:val="auto"/>
+          <w:spacing w:val="0"/>
+          <w:position w:val="0"/>
+          <w:sz w:val="22"/>
+          <w:shd w:fill="auto" w:val="clear"/>
+        </w:rPr>
+        <w:t xml:space="preserve">digits or number must be start with </w:t>
+      </w:r>
+      <w:r>
+        <w:rPr>
+          <w:rFonts w:ascii="Calibri" w:hAnsi="Calibri" w:cs="Calibri" w:eastAsia="Calibri"/>
+          <w:color w:val="auto"/>
+          <w:spacing w:val="0"/>
+          <w:position w:val="0"/>
+          <w:sz w:val="22"/>
+          <w:shd w:fill="auto" w:val="clear"/>
+        </w:rPr>
+        <w:t xml:space="preserve">0</w:t>
+      </w:r>
+      <w:r>
+        <w:rPr>
+          <w:rFonts w:ascii="Calibri" w:hAnsi="Calibri" w:cs="Calibri" w:eastAsia="Calibri"/>
+          <w:color w:val="auto"/>
+          <w:spacing w:val="0"/>
+          <w:position w:val="0"/>
+          <w:sz w:val="22"/>
+          <w:shd w:fill="auto" w:val="clear"/>
+        </w:rPr>
+        <w:t xml:space="preserve">” </w:t>
+      </w:r>
+      <w:r>
+        <w:rPr>
+          <w:rFonts w:ascii="Calibri" w:hAnsi="Calibri" w:cs="Calibri" w:eastAsia="Calibri"/>
+          <w:color w:val="auto"/>
+          <w:spacing w:val="0"/>
+          <w:position w:val="0"/>
+          <w:sz w:val="22"/>
+          <w:shd w:fill="auto" w:val="clear"/>
+        </w:rPr>
+        <w:t xml:space="preserve">if input phone number don</w:t>
+      </w:r>
+      <w:r>
+        <w:rPr>
+          <w:rFonts w:ascii="Calibri" w:hAnsi="Calibri" w:cs="Calibri" w:eastAsia="Calibri"/>
+          <w:color w:val="auto"/>
+          <w:spacing w:val="0"/>
+          <w:position w:val="0"/>
+          <w:sz w:val="22"/>
+          <w:shd w:fill="auto" w:val="clear"/>
+        </w:rPr>
+        <w:t xml:space="preserve">’</w:t>
+      </w:r>
+      <w:r>
+        <w:rPr>
+          <w:rFonts w:ascii="Calibri" w:hAnsi="Calibri" w:cs="Calibri" w:eastAsia="Calibri"/>
+          <w:color w:val="auto"/>
+          <w:spacing w:val="0"/>
+          <w:position w:val="0"/>
+          <w:sz w:val="22"/>
+          <w:shd w:fill="auto" w:val="clear"/>
+        </w:rPr>
+        <w:t xml:space="preserve">t be </w:t>
+      </w:r>
+      <w:r>
+        <w:rPr>
+          <w:rFonts w:ascii="Calibri" w:hAnsi="Calibri" w:cs="Calibri" w:eastAsia="Calibri"/>
+          <w:color w:val="auto"/>
+          <w:spacing w:val="0"/>
+          <w:position w:val="0"/>
+          <w:sz w:val="22"/>
+          <w:shd w:fill="auto" w:val="clear"/>
+        </w:rPr>
+        <w:t xml:space="preserve">0-9 </w:t>
+      </w:r>
+      <w:r>
+        <w:rPr>
+          <w:rFonts w:ascii="Calibri" w:hAnsi="Calibri" w:cs="Calibri" w:eastAsia="Calibri"/>
+          <w:color w:val="auto"/>
+          <w:spacing w:val="0"/>
+          <w:position w:val="0"/>
+          <w:sz w:val="22"/>
+          <w:shd w:fill="auto" w:val="clear"/>
+        </w:rPr>
+        <w:t xml:space="preserve">or </w:t>
+      </w:r>
+      <w:r>
+        <w:rPr>
+          <w:rFonts w:ascii="Calibri" w:hAnsi="Calibri" w:cs="Calibri" w:eastAsia="Calibri"/>
+          <w:color w:val="auto"/>
+          <w:spacing w:val="0"/>
+          <w:position w:val="0"/>
+          <w:sz w:val="22"/>
+          <w:shd w:fill="auto" w:val="clear"/>
+        </w:rPr>
+        <w:t xml:space="preserve">10 </w:t>
+      </w:r>
+      <w:r>
+        <w:rPr>
+          <w:rFonts w:ascii="Calibri" w:hAnsi="Calibri" w:cs="Calibri" w:eastAsia="Calibri"/>
+          <w:color w:val="auto"/>
+          <w:spacing w:val="0"/>
+          <w:position w:val="0"/>
+          <w:sz w:val="22"/>
+          <w:shd w:fill="auto" w:val="clear"/>
+        </w:rPr>
+        <w:t xml:space="preserve">digits number or don</w:t>
+      </w:r>
+      <w:r>
+        <w:rPr>
+          <w:rFonts w:ascii="Calibri" w:hAnsi="Calibri" w:cs="Calibri" w:eastAsia="Calibri"/>
+          <w:color w:val="auto"/>
+          <w:spacing w:val="0"/>
+          <w:position w:val="0"/>
+          <w:sz w:val="22"/>
+          <w:shd w:fill="auto" w:val="clear"/>
+        </w:rPr>
+        <w:t xml:space="preserve">’</w:t>
+      </w:r>
+      <w:r>
+        <w:rPr>
+          <w:rFonts w:ascii="Calibri" w:hAnsi="Calibri" w:cs="Calibri" w:eastAsia="Calibri"/>
+          <w:color w:val="auto"/>
+          <w:spacing w:val="0"/>
+          <w:position w:val="0"/>
+          <w:sz w:val="22"/>
+          <w:shd w:fill="auto" w:val="clear"/>
+        </w:rPr>
+        <w:t xml:space="preserve">t start with </w:t>
+      </w:r>
+      <w:r>
+        <w:rPr>
+          <w:rFonts w:ascii="Calibri" w:hAnsi="Calibri" w:cs="Calibri" w:eastAsia="Calibri"/>
+          <w:color w:val="auto"/>
+          <w:spacing w:val="0"/>
+          <w:position w:val="0"/>
+          <w:sz w:val="22"/>
+          <w:shd w:fill="auto" w:val="clear"/>
+        </w:rPr>
+        <w:t xml:space="preserve">0</w:t>
+      </w:r>
+      <w:r>
+        <w:rPr>
+          <w:rFonts w:ascii="Calibri" w:hAnsi="Calibri" w:cs="Calibri" w:eastAsia="Calibri"/>
+          <w:color w:val="auto"/>
+          <w:spacing w:val="0"/>
+          <w:position w:val="0"/>
+          <w:sz w:val="22"/>
+          <w:shd w:fill="auto" w:val="clear"/>
+        </w:rPr>
+        <w:t xml:space="preserve">.</w:t>
       </w:r>
     </w:p>
     <w:p>
@@ -688,7 +1756,19 @@
           <w:sz w:val="22"/>
           <w:shd w:fill="auto" w:val="clear"/>
         </w:rPr>
-        <w:t xml:space="preserve">SRS-10</w:t>
+        <w:t xml:space="preserve">SRS-</w:t>
+      </w:r>
+      <w:r>
+        <w:rPr>
+          <w:rFonts w:ascii="Calibri" w:hAnsi="Calibri" w:cs="Calibri" w:eastAsia="Calibri"/>
+          <w:b/>
+          <w:color w:val="FF0000"/>
+          <w:spacing w:val="0"/>
+          <w:position w:val="0"/>
+          <w:sz w:val="22"/>
+          <w:shd w:fill="auto" w:val="clear"/>
+        </w:rPr>
+        <w:t xml:space="preserve">10</w:t>
       </w:r>
       <w:r>
         <w:rPr>
@@ -726,18 +1806,96 @@
           <w:sz w:val="22"/>
           <w:shd w:fill="auto" w:val="clear"/>
         </w:rPr>
-        <w:t xml:space="preserve">SRS-11</w:t>
-      </w:r>
-      <w:r>
-        <w:rPr>
-          <w:rFonts w:ascii="Calibri" w:hAnsi="Calibri" w:cs="Calibri" w:eastAsia="Calibri"/>
-          <w:color w:val="auto"/>
-          <w:spacing w:val="0"/>
-          <w:position w:val="0"/>
-          <w:sz w:val="22"/>
-          <w:shd w:fill="auto" w:val="clear"/>
-        </w:rPr>
-        <w:t xml:space="preserve">: System shall show the error message “address must be not empty” if address don’t be input.</w:t>
+        <w:t xml:space="preserve">SRS-</w:t>
+      </w:r>
+      <w:r>
+        <w:rPr>
+          <w:rFonts w:ascii="Calibri" w:hAnsi="Calibri" w:cs="Calibri" w:eastAsia="Calibri"/>
+          <w:b/>
+          <w:color w:val="FF0000"/>
+          <w:spacing w:val="0"/>
+          <w:position w:val="0"/>
+          <w:sz w:val="22"/>
+          <w:shd w:fill="auto" w:val="clear"/>
+        </w:rPr>
+        <w:t xml:space="preserve">11</w:t>
+      </w:r>
+      <w:r>
+        <w:rPr>
+          <w:rFonts w:ascii="Calibri" w:hAnsi="Calibri" w:cs="Calibri" w:eastAsia="Calibri"/>
+          <w:color w:val="auto"/>
+          <w:spacing w:val="0"/>
+          <w:position w:val="0"/>
+          <w:sz w:val="22"/>
+          <w:shd w:fill="auto" w:val="clear"/>
+        </w:rPr>
+        <w:t xml:space="preserve">: System shall show the error message </w:t>
+      </w:r>
+      <w:r>
+        <w:rPr>
+          <w:rFonts w:ascii="Calibri" w:hAnsi="Calibri" w:cs="Calibri" w:eastAsia="Calibri"/>
+          <w:color w:val="auto"/>
+          <w:spacing w:val="0"/>
+          <w:position w:val="0"/>
+          <w:sz w:val="22"/>
+          <w:shd w:fill="auto" w:val="clear"/>
+        </w:rPr>
+        <w:t xml:space="preserve">“</w:t>
+      </w:r>
+      <w:r>
+        <w:rPr>
+          <w:rFonts w:ascii="Calibri" w:hAnsi="Calibri" w:cs="Calibri" w:eastAsia="Calibri"/>
+          <w:color w:val="auto"/>
+          <w:spacing w:val="0"/>
+          <w:position w:val="0"/>
+          <w:sz w:val="22"/>
+          <w:shd w:fill="auto" w:val="clear"/>
+        </w:rPr>
+        <w:t xml:space="preserve">address must be not empty</w:t>
+      </w:r>
+      <w:r>
+        <w:rPr>
+          <w:rFonts w:ascii="Calibri" w:hAnsi="Calibri" w:cs="Calibri" w:eastAsia="Calibri"/>
+          <w:color w:val="auto"/>
+          <w:spacing w:val="0"/>
+          <w:position w:val="0"/>
+          <w:sz w:val="22"/>
+          <w:shd w:fill="auto" w:val="clear"/>
+        </w:rPr>
+        <w:t xml:space="preserve">” </w:t>
+      </w:r>
+      <w:r>
+        <w:rPr>
+          <w:rFonts w:ascii="Calibri" w:hAnsi="Calibri" w:cs="Calibri" w:eastAsia="Calibri"/>
+          <w:color w:val="auto"/>
+          <w:spacing w:val="0"/>
+          <w:position w:val="0"/>
+          <w:sz w:val="22"/>
+          <w:shd w:fill="auto" w:val="clear"/>
+        </w:rPr>
+        <w:t xml:space="preserve">if address don</w:t>
+      </w:r>
+      <w:r>
+        <w:rPr>
+          <w:rFonts w:ascii="Calibri" w:hAnsi="Calibri" w:cs="Calibri" w:eastAsia="Calibri"/>
+          <w:color w:val="auto"/>
+          <w:spacing w:val="0"/>
+          <w:position w:val="0"/>
+          <w:sz w:val="22"/>
+          <w:shd w:fill="auto" w:val="clear"/>
+        </w:rPr>
+        <w:t xml:space="preserve">’</w:t>
+      </w:r>
+      <w:r>
+        <w:rPr>
+          <w:rFonts w:ascii="Calibri" w:hAnsi="Calibri" w:cs="Calibri" w:eastAsia="Calibri"/>
+          <w:color w:val="auto"/>
+          <w:spacing w:val="0"/>
+          <w:position w:val="0"/>
+          <w:sz w:val="22"/>
+          <w:shd w:fill="auto" w:val="clear"/>
+        </w:rPr>
+        <w:t xml:space="preserve">t be input.</w:t>
       </w:r>
     </w:p>
     <w:p>
@@ -764,7 +1922,19 @@
           <w:sz w:val="22"/>
           <w:shd w:fill="auto" w:val="clear"/>
         </w:rPr>
-        <w:t xml:space="preserve">SRS-12</w:t>
+        <w:t xml:space="preserve">SRS-</w:t>
+      </w:r>
+      <w:r>
+        <w:rPr>
+          <w:rFonts w:ascii="Calibri" w:hAnsi="Calibri" w:cs="Calibri" w:eastAsia="Calibri"/>
+          <w:b/>
+          <w:color w:val="FF0000"/>
+          <w:spacing w:val="0"/>
+          <w:position w:val="0"/>
+          <w:sz w:val="22"/>
+          <w:shd w:fill="auto" w:val="clear"/>
+        </w:rPr>
+        <w:t xml:space="preserve">12</w:t>
       </w:r>
       <w:r>
         <w:rPr>
@@ -818,7 +1988,31 @@
           <w:sz w:val="28"/>
           <w:shd w:fill="auto" w:val="clear"/>
         </w:rPr>
-        <w:t xml:space="preserve">URS02: Member can login to the system by using username and password.</w:t>
+        <w:t xml:space="preserve">URS</w:t>
+      </w:r>
+      <w:r>
+        <w:rPr>
+          <w:rFonts w:ascii="Calibri" w:hAnsi="Calibri" w:cs="Calibri" w:eastAsia="Calibri"/>
+          <w:b/>
+          <w:color w:val="auto"/>
+          <w:spacing w:val="0"/>
+          <w:position w:val="0"/>
+          <w:sz w:val="28"/>
+          <w:shd w:fill="auto" w:val="clear"/>
+        </w:rPr>
+        <w:t xml:space="preserve">02</w:t>
+      </w:r>
+      <w:r>
+        <w:rPr>
+          <w:rFonts w:ascii="Calibri" w:hAnsi="Calibri" w:cs="Calibri" w:eastAsia="Calibri"/>
+          <w:b/>
+          <w:color w:val="auto"/>
+          <w:spacing w:val="0"/>
+          <w:position w:val="0"/>
+          <w:sz w:val="28"/>
+          <w:shd w:fill="auto" w:val="clear"/>
+        </w:rPr>
+        <w:t xml:space="preserve">: Member can login to the system by using username and password.</w:t>
       </w:r>
     </w:p>
     <w:p>
@@ -861,7 +2055,19 @@
           <w:sz w:val="22"/>
           <w:shd w:fill="auto" w:val="clear"/>
         </w:rPr>
-        <w:t xml:space="preserve">SRS-13</w:t>
+        <w:t xml:space="preserve">SRS-</w:t>
+      </w:r>
+      <w:r>
+        <w:rPr>
+          <w:rFonts w:ascii="Calibri" w:hAnsi="Calibri" w:cs="Calibri" w:eastAsia="Calibri"/>
+          <w:b/>
+          <w:color w:val="FF0000"/>
+          <w:spacing w:val="0"/>
+          <w:position w:val="0"/>
+          <w:sz w:val="22"/>
+          <w:shd w:fill="auto" w:val="clear"/>
+        </w:rPr>
+        <w:t xml:space="preserve">13</w:t>
       </w:r>
       <w:r>
         <w:rPr>
@@ -899,7 +2105,19 @@
           <w:sz w:val="22"/>
           <w:shd w:fill="auto" w:val="clear"/>
         </w:rPr>
-        <w:t xml:space="preserve">SRS-14</w:t>
+        <w:t xml:space="preserve">SRS-</w:t>
+      </w:r>
+      <w:r>
+        <w:rPr>
+          <w:rFonts w:ascii="Calibri" w:hAnsi="Calibri" w:cs="Calibri" w:eastAsia="Calibri"/>
+          <w:b/>
+          <w:color w:val="FF0000"/>
+          <w:spacing w:val="0"/>
+          <w:position w:val="0"/>
+          <w:sz w:val="22"/>
+          <w:shd w:fill="auto" w:val="clear"/>
+        </w:rPr>
+        <w:t xml:space="preserve">14</w:t>
       </w:r>
       <w:r>
         <w:rPr>
@@ -937,18 +2155,96 @@
           <w:sz w:val="22"/>
           <w:shd w:fill="auto" w:val="clear"/>
         </w:rPr>
-        <w:t xml:space="preserve">SRS-15</w:t>
-      </w:r>
-      <w:r>
-        <w:rPr>
-          <w:rFonts w:ascii="Calibri" w:hAnsi="Calibri" w:cs="Calibri" w:eastAsia="Calibri"/>
-          <w:color w:val="auto"/>
-          <w:spacing w:val="0"/>
-          <w:position w:val="0"/>
-          <w:sz w:val="22"/>
-          <w:shd w:fill="auto" w:val="clear"/>
-        </w:rPr>
-        <w:t xml:space="preserve">: System shell show error message “invalid username or password” if username and password doesn’t correct.</w:t>
+        <w:t xml:space="preserve">SRS-</w:t>
+      </w:r>
+      <w:r>
+        <w:rPr>
+          <w:rFonts w:ascii="Calibri" w:hAnsi="Calibri" w:cs="Calibri" w:eastAsia="Calibri"/>
+          <w:b/>
+          <w:color w:val="FF0000"/>
+          <w:spacing w:val="0"/>
+          <w:position w:val="0"/>
+          <w:sz w:val="22"/>
+          <w:shd w:fill="auto" w:val="clear"/>
+        </w:rPr>
+        <w:t xml:space="preserve">15</w:t>
+      </w:r>
+      <w:r>
+        <w:rPr>
+          <w:rFonts w:ascii="Calibri" w:hAnsi="Calibri" w:cs="Calibri" w:eastAsia="Calibri"/>
+          <w:color w:val="auto"/>
+          <w:spacing w:val="0"/>
+          <w:position w:val="0"/>
+          <w:sz w:val="22"/>
+          <w:shd w:fill="auto" w:val="clear"/>
+        </w:rPr>
+        <w:t xml:space="preserve">: System shell show error message </w:t>
+      </w:r>
+      <w:r>
+        <w:rPr>
+          <w:rFonts w:ascii="Calibri" w:hAnsi="Calibri" w:cs="Calibri" w:eastAsia="Calibri"/>
+          <w:color w:val="auto"/>
+          <w:spacing w:val="0"/>
+          <w:position w:val="0"/>
+          <w:sz w:val="22"/>
+          <w:shd w:fill="auto" w:val="clear"/>
+        </w:rPr>
+        <w:t xml:space="preserve">“</w:t>
+      </w:r>
+      <w:r>
+        <w:rPr>
+          <w:rFonts w:ascii="Calibri" w:hAnsi="Calibri" w:cs="Calibri" w:eastAsia="Calibri"/>
+          <w:color w:val="auto"/>
+          <w:spacing w:val="0"/>
+          <w:position w:val="0"/>
+          <w:sz w:val="22"/>
+          <w:shd w:fill="auto" w:val="clear"/>
+        </w:rPr>
+        <w:t xml:space="preserve">invalid username or password</w:t>
+      </w:r>
+      <w:r>
+        <w:rPr>
+          <w:rFonts w:ascii="Calibri" w:hAnsi="Calibri" w:cs="Calibri" w:eastAsia="Calibri"/>
+          <w:color w:val="auto"/>
+          <w:spacing w:val="0"/>
+          <w:position w:val="0"/>
+          <w:sz w:val="22"/>
+          <w:shd w:fill="auto" w:val="clear"/>
+        </w:rPr>
+        <w:t xml:space="preserve">” </w:t>
+      </w:r>
+      <w:r>
+        <w:rPr>
+          <w:rFonts w:ascii="Calibri" w:hAnsi="Calibri" w:cs="Calibri" w:eastAsia="Calibri"/>
+          <w:color w:val="auto"/>
+          <w:spacing w:val="0"/>
+          <w:position w:val="0"/>
+          <w:sz w:val="22"/>
+          <w:shd w:fill="auto" w:val="clear"/>
+        </w:rPr>
+        <w:t xml:space="preserve">if username and password doesn</w:t>
+      </w:r>
+      <w:r>
+        <w:rPr>
+          <w:rFonts w:ascii="Calibri" w:hAnsi="Calibri" w:cs="Calibri" w:eastAsia="Calibri"/>
+          <w:color w:val="auto"/>
+          <w:spacing w:val="0"/>
+          <w:position w:val="0"/>
+          <w:sz w:val="22"/>
+          <w:shd w:fill="auto" w:val="clear"/>
+        </w:rPr>
+        <w:t xml:space="preserve">’</w:t>
+      </w:r>
+      <w:r>
+        <w:rPr>
+          <w:rFonts w:ascii="Calibri" w:hAnsi="Calibri" w:cs="Calibri" w:eastAsia="Calibri"/>
+          <w:color w:val="auto"/>
+          <w:spacing w:val="0"/>
+          <w:position w:val="0"/>
+          <w:sz w:val="22"/>
+          <w:shd w:fill="auto" w:val="clear"/>
+        </w:rPr>
+        <w:t xml:space="preserve">t correct.</w:t>
       </w:r>
     </w:p>
     <w:p>
@@ -991,7 +2287,31 @@
           <w:sz w:val="28"/>
           <w:shd w:fill="auto" w:val="clear"/>
         </w:rPr>
-        <w:t xml:space="preserve">URS03: Member can edit his own account information.</w:t>
+        <w:t xml:space="preserve">URS</w:t>
+      </w:r>
+      <w:r>
+        <w:rPr>
+          <w:rFonts w:ascii="Calibri" w:hAnsi="Calibri" w:cs="Calibri" w:eastAsia="Calibri"/>
+          <w:b/>
+          <w:color w:val="auto"/>
+          <w:spacing w:val="0"/>
+          <w:position w:val="0"/>
+          <w:sz w:val="28"/>
+          <w:shd w:fill="auto" w:val="clear"/>
+        </w:rPr>
+        <w:t xml:space="preserve">03</w:t>
+      </w:r>
+      <w:r>
+        <w:rPr>
+          <w:rFonts w:ascii="Calibri" w:hAnsi="Calibri" w:cs="Calibri" w:eastAsia="Calibri"/>
+          <w:b/>
+          <w:color w:val="auto"/>
+          <w:spacing w:val="0"/>
+          <w:position w:val="0"/>
+          <w:sz w:val="28"/>
+          <w:shd w:fill="auto" w:val="clear"/>
+        </w:rPr>
+        <w:t xml:space="preserve">: Member can edit his own account information.</w:t>
       </w:r>
     </w:p>
     <w:p>
@@ -1033,7 +2353,19 @@
           <w:sz w:val="22"/>
           <w:shd w:fill="auto" w:val="clear"/>
         </w:rPr>
-        <w:t xml:space="preserve">SRS-16</w:t>
+        <w:t xml:space="preserve">SRS-</w:t>
+      </w:r>
+      <w:r>
+        <w:rPr>
+          <w:rFonts w:ascii="Calibri" w:hAnsi="Calibri" w:cs="Calibri" w:eastAsia="Calibri"/>
+          <w:b/>
+          <w:color w:val="FF0000"/>
+          <w:spacing w:val="0"/>
+          <w:position w:val="0"/>
+          <w:sz w:val="22"/>
+          <w:shd w:fill="auto" w:val="clear"/>
+        </w:rPr>
+        <w:t xml:space="preserve">16</w:t>
       </w:r>
       <w:r>
         <w:rPr>
@@ -1071,7 +2403,19 @@
           <w:sz w:val="22"/>
           <w:shd w:fill="auto" w:val="clear"/>
         </w:rPr>
-        <w:t xml:space="preserve">SRS-17</w:t>
+        <w:t xml:space="preserve">SRS-</w:t>
+      </w:r>
+      <w:r>
+        <w:rPr>
+          <w:rFonts w:ascii="Calibri" w:hAnsi="Calibri" w:cs="Calibri" w:eastAsia="Calibri"/>
+          <w:b/>
+          <w:color w:val="FF0000"/>
+          <w:spacing w:val="0"/>
+          <w:position w:val="0"/>
+          <w:sz w:val="22"/>
+          <w:shd w:fill="auto" w:val="clear"/>
+        </w:rPr>
+        <w:t xml:space="preserve">17</w:t>
       </w:r>
       <w:r>
         <w:rPr>
@@ -1125,7 +2469,31 @@
           <w:sz w:val="28"/>
           <w:shd w:fill="auto" w:val="clear"/>
         </w:rPr>
-        <w:t xml:space="preserve">URS04: Member can view his own account information.</w:t>
+        <w:t xml:space="preserve">URS</w:t>
+      </w:r>
+      <w:r>
+        <w:rPr>
+          <w:rFonts w:ascii="Calibri" w:hAnsi="Calibri" w:cs="Calibri" w:eastAsia="Calibri"/>
+          <w:b/>
+          <w:color w:val="auto"/>
+          <w:spacing w:val="0"/>
+          <w:position w:val="0"/>
+          <w:sz w:val="28"/>
+          <w:shd w:fill="auto" w:val="clear"/>
+        </w:rPr>
+        <w:t xml:space="preserve">04</w:t>
+      </w:r>
+      <w:r>
+        <w:rPr>
+          <w:rFonts w:ascii="Calibri" w:hAnsi="Calibri" w:cs="Calibri" w:eastAsia="Calibri"/>
+          <w:b/>
+          <w:color w:val="auto"/>
+          <w:spacing w:val="0"/>
+          <w:position w:val="0"/>
+          <w:sz w:val="28"/>
+          <w:shd w:fill="auto" w:val="clear"/>
+        </w:rPr>
+        <w:t xml:space="preserve">: Member can view his own account information.</w:t>
       </w:r>
     </w:p>
     <w:p>
@@ -1167,7 +2535,19 @@
           <w:sz w:val="22"/>
           <w:shd w:fill="auto" w:val="clear"/>
         </w:rPr>
-        <w:t xml:space="preserve">SRS-18</w:t>
+        <w:t xml:space="preserve">SRS-</w:t>
+      </w:r>
+      <w:r>
+        <w:rPr>
+          <w:rFonts w:ascii="Calibri" w:hAnsi="Calibri" w:cs="Calibri" w:eastAsia="Calibri"/>
+          <w:b/>
+          <w:color w:val="FF0000"/>
+          <w:spacing w:val="0"/>
+          <w:position w:val="0"/>
+          <w:sz w:val="22"/>
+          <w:shd w:fill="auto" w:val="clear"/>
+        </w:rPr>
+        <w:t xml:space="preserve">18</w:t>
       </w:r>
       <w:r>
         <w:rPr>
@@ -1221,7 +2601,31 @@
           <w:sz w:val="28"/>
           <w:shd w:fill="auto" w:val="clear"/>
         </w:rPr>
-        <w:t xml:space="preserve">URS05: Member can change his own password</w:t>
+        <w:t xml:space="preserve">URS</w:t>
+      </w:r>
+      <w:r>
+        <w:rPr>
+          <w:rFonts w:ascii="Calibri" w:hAnsi="Calibri" w:cs="Calibri" w:eastAsia="Calibri"/>
+          <w:b/>
+          <w:color w:val="auto"/>
+          <w:spacing w:val="0"/>
+          <w:position w:val="0"/>
+          <w:sz w:val="28"/>
+          <w:shd w:fill="auto" w:val="clear"/>
+        </w:rPr>
+        <w:t xml:space="preserve">05</w:t>
+      </w:r>
+      <w:r>
+        <w:rPr>
+          <w:rFonts w:ascii="Calibri" w:hAnsi="Calibri" w:cs="Calibri" w:eastAsia="Calibri"/>
+          <w:b/>
+          <w:color w:val="auto"/>
+          <w:spacing w:val="0"/>
+          <w:position w:val="0"/>
+          <w:sz w:val="28"/>
+          <w:shd w:fill="auto" w:val="clear"/>
+        </w:rPr>
+        <w:t xml:space="preserve">: Member can change his own password</w:t>
       </w:r>
     </w:p>
     <w:p>
@@ -1263,6 +2667,16 @@
           <w:shd w:fill="auto" w:val="clear"/>
         </w:rPr>
         <w:t xml:space="preserve"> </w:t>
+      </w:r>
+      <w:r>
+        <w:rPr>
+          <w:rFonts w:ascii="Calibri" w:hAnsi="Calibri" w:cs="Calibri" w:eastAsia="Calibri"/>
+          <w:color w:val="auto"/>
+          <w:spacing w:val="0"/>
+          <w:position w:val="0"/>
+          <w:sz w:val="22"/>
+          <w:shd w:fill="auto" w:val="clear"/>
+        </w:rPr>
         <w:tab/>
       </w:r>
       <w:r>
@@ -1275,7 +2689,19 @@
           <w:sz w:val="22"/>
           <w:shd w:fill="auto" w:val="clear"/>
         </w:rPr>
-        <w:t xml:space="preserve">SRS-19</w:t>
+        <w:t xml:space="preserve">SRS-</w:t>
+      </w:r>
+      <w:r>
+        <w:rPr>
+          <w:rFonts w:ascii="Calibri" w:hAnsi="Calibri" w:cs="Calibri" w:eastAsia="Calibri"/>
+          <w:b/>
+          <w:color w:val="FF0000"/>
+          <w:spacing w:val="0"/>
+          <w:position w:val="0"/>
+          <w:sz w:val="22"/>
+          <w:shd w:fill="auto" w:val="clear"/>
+        </w:rPr>
+        <w:t xml:space="preserve">19</w:t>
       </w:r>
       <w:r>
         <w:rPr>
@@ -1287,7 +2713,27 @@
           <w:shd w:fill="auto" w:val="clear"/>
         </w:rPr>
         <w:t xml:space="preserve">: System shall provide user interface to send forgot password request to the </w:t>
+      </w:r>
+      <w:r>
+        <w:rPr>
+          <w:rFonts w:ascii="Calibri" w:hAnsi="Calibri" w:cs="Calibri" w:eastAsia="Calibri"/>
+          <w:color w:val="auto"/>
+          <w:spacing w:val="0"/>
+          <w:position w:val="0"/>
+          <w:sz w:val="22"/>
+          <w:shd w:fill="auto" w:val="clear"/>
+        </w:rPr>
         <w:tab/>
+      </w:r>
+      <w:r>
+        <w:rPr>
+          <w:rFonts w:ascii="Calibri" w:hAnsi="Calibri" w:cs="Calibri" w:eastAsia="Calibri"/>
+          <w:color w:val="auto"/>
+          <w:spacing w:val="0"/>
+          <w:position w:val="0"/>
+          <w:sz w:val="22"/>
+          <w:shd w:fill="auto" w:val="clear"/>
+        </w:rPr>
         <w:t xml:space="preserve">system.</w:t>
       </w:r>
     </w:p>
@@ -1315,7 +2761,19 @@
           <w:sz w:val="22"/>
           <w:shd w:fill="auto" w:val="clear"/>
         </w:rPr>
-        <w:t xml:space="preserve">SRS-20</w:t>
+        <w:t xml:space="preserve">SRS-</w:t>
+      </w:r>
+      <w:r>
+        <w:rPr>
+          <w:rFonts w:ascii="Calibri" w:hAnsi="Calibri" w:cs="Calibri" w:eastAsia="Calibri"/>
+          <w:b/>
+          <w:color w:val="FF0000"/>
+          <w:spacing w:val="0"/>
+          <w:position w:val="0"/>
+          <w:sz w:val="22"/>
+          <w:shd w:fill="auto" w:val="clear"/>
+        </w:rPr>
+        <w:t xml:space="preserve">20</w:t>
       </w:r>
       <w:r>
         <w:rPr>
@@ -1353,7 +2811,19 @@
           <w:sz w:val="22"/>
           <w:shd w:fill="auto" w:val="clear"/>
         </w:rPr>
-        <w:t xml:space="preserve">SRS-21</w:t>
+        <w:t xml:space="preserve">SRS-</w:t>
+      </w:r>
+      <w:r>
+        <w:rPr>
+          <w:rFonts w:ascii="Calibri" w:hAnsi="Calibri" w:cs="Calibri" w:eastAsia="Calibri"/>
+          <w:b/>
+          <w:color w:val="FF0000"/>
+          <w:spacing w:val="0"/>
+          <w:position w:val="0"/>
+          <w:sz w:val="22"/>
+          <w:shd w:fill="auto" w:val="clear"/>
+        </w:rPr>
+        <w:t xml:space="preserve">21</w:t>
       </w:r>
       <w:r>
         <w:rPr>
@@ -1407,7 +2877,31 @@
           <w:sz w:val="28"/>
           <w:shd w:fill="auto" w:val="clear"/>
         </w:rPr>
-        <w:t xml:space="preserve">URS06: Member can logout to the system.</w:t>
+        <w:t xml:space="preserve">URS</w:t>
+      </w:r>
+      <w:r>
+        <w:rPr>
+          <w:rFonts w:ascii="Calibri" w:hAnsi="Calibri" w:cs="Calibri" w:eastAsia="Calibri"/>
+          <w:b/>
+          <w:color w:val="auto"/>
+          <w:spacing w:val="0"/>
+          <w:position w:val="0"/>
+          <w:sz w:val="28"/>
+          <w:shd w:fill="auto" w:val="clear"/>
+        </w:rPr>
+        <w:t xml:space="preserve">06</w:t>
+      </w:r>
+      <w:r>
+        <w:rPr>
+          <w:rFonts w:ascii="Calibri" w:hAnsi="Calibri" w:cs="Calibri" w:eastAsia="Calibri"/>
+          <w:b/>
+          <w:color w:val="auto"/>
+          <w:spacing w:val="0"/>
+          <w:position w:val="0"/>
+          <w:sz w:val="28"/>
+          <w:shd w:fill="auto" w:val="clear"/>
+        </w:rPr>
+        <w:t xml:space="preserve">: Member can logout to the system.</w:t>
       </w:r>
     </w:p>
     <w:p>
@@ -1449,6 +2943,16 @@
           <w:shd w:fill="auto" w:val="clear"/>
         </w:rPr>
         <w:t xml:space="preserve"> </w:t>
+      </w:r>
+      <w:r>
+        <w:rPr>
+          <w:rFonts w:ascii="Calibri" w:hAnsi="Calibri" w:cs="Calibri" w:eastAsia="Calibri"/>
+          <w:color w:val="auto"/>
+          <w:spacing w:val="0"/>
+          <w:position w:val="0"/>
+          <w:sz w:val="22"/>
+          <w:shd w:fill="auto" w:val="clear"/>
+        </w:rPr>
         <w:tab/>
       </w:r>
       <w:r>
@@ -1461,7 +2965,19 @@
           <w:sz w:val="22"/>
           <w:shd w:fill="auto" w:val="clear"/>
         </w:rPr>
-        <w:t xml:space="preserve">SRS-22</w:t>
+        <w:t xml:space="preserve">SRS-</w:t>
+      </w:r>
+      <w:r>
+        <w:rPr>
+          <w:rFonts w:ascii="Calibri" w:hAnsi="Calibri" w:cs="Calibri" w:eastAsia="Calibri"/>
+          <w:b/>
+          <w:color w:val="FF0000"/>
+          <w:spacing w:val="0"/>
+          <w:position w:val="0"/>
+          <w:sz w:val="22"/>
+          <w:shd w:fill="auto" w:val="clear"/>
+        </w:rPr>
+        <w:t xml:space="preserve">22</w:t>
       </w:r>
       <w:r>
         <w:rPr>
@@ -1510,7 +3026,19 @@
           <w:sz w:val="22"/>
           <w:shd w:fill="auto" w:val="clear"/>
         </w:rPr>
-        <w:t xml:space="preserve">SRS-23</w:t>
+        <w:t xml:space="preserve">SRS-</w:t>
+      </w:r>
+      <w:r>
+        <w:rPr>
+          <w:rFonts w:ascii="Calibri" w:hAnsi="Calibri" w:cs="Calibri" w:eastAsia="Calibri"/>
+          <w:b/>
+          <w:color w:val="FF0000"/>
+          <w:spacing w:val="0"/>
+          <w:position w:val="0"/>
+          <w:sz w:val="22"/>
+          <w:shd w:fill="auto" w:val="clear"/>
+        </w:rPr>
+        <w:t xml:space="preserve">23</w:t>
       </w:r>
       <w:r>
         <w:rPr>
@@ -1564,7 +3092,31 @@
           <w:sz w:val="28"/>
           <w:shd w:fill="auto" w:val="clear"/>
         </w:rPr>
-        <w:t xml:space="preserve">URS07: Admin can edit member account information</w:t>
+        <w:t xml:space="preserve">URS</w:t>
+      </w:r>
+      <w:r>
+        <w:rPr>
+          <w:rFonts w:ascii="Calibri" w:hAnsi="Calibri" w:cs="Calibri" w:eastAsia="Calibri"/>
+          <w:b/>
+          <w:color w:val="auto"/>
+          <w:spacing w:val="0"/>
+          <w:position w:val="0"/>
+          <w:sz w:val="28"/>
+          <w:shd w:fill="auto" w:val="clear"/>
+        </w:rPr>
+        <w:t xml:space="preserve">07</w:t>
+      </w:r>
+      <w:r>
+        <w:rPr>
+          <w:rFonts w:ascii="Calibri" w:hAnsi="Calibri" w:cs="Calibri" w:eastAsia="Calibri"/>
+          <w:b/>
+          <w:color w:val="auto"/>
+          <w:spacing w:val="0"/>
+          <w:position w:val="0"/>
+          <w:sz w:val="28"/>
+          <w:shd w:fill="auto" w:val="clear"/>
+        </w:rPr>
+        <w:t xml:space="preserve">: Admin can edit member account information</w:t>
       </w:r>
     </w:p>
     <w:p>
@@ -1606,6 +3158,16 @@
           <w:shd w:fill="auto" w:val="clear"/>
         </w:rPr>
         <w:t xml:space="preserve"> </w:t>
+      </w:r>
+      <w:r>
+        <w:rPr>
+          <w:rFonts w:ascii="Calibri" w:hAnsi="Calibri" w:cs="Calibri" w:eastAsia="Calibri"/>
+          <w:color w:val="auto"/>
+          <w:spacing w:val="0"/>
+          <w:position w:val="0"/>
+          <w:sz w:val="22"/>
+          <w:shd w:fill="auto" w:val="clear"/>
+        </w:rPr>
         <w:tab/>
       </w:r>
       <w:r>
@@ -1618,7 +3180,19 @@
           <w:sz w:val="22"/>
           <w:shd w:fill="auto" w:val="clear"/>
         </w:rPr>
-        <w:t xml:space="preserve">SRS-24</w:t>
+        <w:t xml:space="preserve">SRS-</w:t>
+      </w:r>
+      <w:r>
+        <w:rPr>
+          <w:rFonts w:ascii="Calibri" w:hAnsi="Calibri" w:cs="Calibri" w:eastAsia="Calibri"/>
+          <w:b/>
+          <w:color w:val="FF0000"/>
+          <w:spacing w:val="0"/>
+          <w:position w:val="0"/>
+          <w:sz w:val="22"/>
+          <w:shd w:fill="auto" w:val="clear"/>
+        </w:rPr>
+        <w:t xml:space="preserve">24</w:t>
       </w:r>
       <w:r>
         <w:rPr>
@@ -1672,7 +3246,31 @@
           <w:sz w:val="28"/>
           <w:shd w:fill="auto" w:val="clear"/>
         </w:rPr>
-        <w:t xml:space="preserve"> URS08: Admin can delete member account.</w:t>
+        <w:t xml:space="preserve"> URS</w:t>
+      </w:r>
+      <w:r>
+        <w:rPr>
+          <w:rFonts w:ascii="Calibri" w:hAnsi="Calibri" w:cs="Calibri" w:eastAsia="Calibri"/>
+          <w:b/>
+          <w:color w:val="auto"/>
+          <w:spacing w:val="0"/>
+          <w:position w:val="0"/>
+          <w:sz w:val="28"/>
+          <w:shd w:fill="auto" w:val="clear"/>
+        </w:rPr>
+        <w:t xml:space="preserve">08</w:t>
+      </w:r>
+      <w:r>
+        <w:rPr>
+          <w:rFonts w:ascii="Calibri" w:hAnsi="Calibri" w:cs="Calibri" w:eastAsia="Calibri"/>
+          <w:b/>
+          <w:color w:val="auto"/>
+          <w:spacing w:val="0"/>
+          <w:position w:val="0"/>
+          <w:sz w:val="28"/>
+          <w:shd w:fill="auto" w:val="clear"/>
+        </w:rPr>
+        <w:t xml:space="preserve">: Admin can delete member account.</w:t>
       </w:r>
     </w:p>
     <w:p>
@@ -1714,6 +3312,16 @@
           <w:shd w:fill="auto" w:val="clear"/>
         </w:rPr>
         <w:t xml:space="preserve"> </w:t>
+      </w:r>
+      <w:r>
+        <w:rPr>
+          <w:rFonts w:ascii="Calibri" w:hAnsi="Calibri" w:cs="Calibri" w:eastAsia="Calibri"/>
+          <w:color w:val="auto"/>
+          <w:spacing w:val="0"/>
+          <w:position w:val="0"/>
+          <w:sz w:val="22"/>
+          <w:shd w:fill="auto" w:val="clear"/>
+        </w:rPr>
         <w:tab/>
       </w:r>
       <w:r>
@@ -1726,7 +3334,19 @@
           <w:sz w:val="22"/>
           <w:shd w:fill="auto" w:val="clear"/>
         </w:rPr>
-        <w:t xml:space="preserve">SRS-25</w:t>
+        <w:t xml:space="preserve">SRS-</w:t>
+      </w:r>
+      <w:r>
+        <w:rPr>
+          <w:rFonts w:ascii="Calibri" w:hAnsi="Calibri" w:cs="Calibri" w:eastAsia="Calibri"/>
+          <w:b/>
+          <w:color w:val="FF0000"/>
+          <w:spacing w:val="0"/>
+          <w:position w:val="0"/>
+          <w:sz w:val="22"/>
+          <w:shd w:fill="auto" w:val="clear"/>
+        </w:rPr>
+        <w:t xml:space="preserve">25</w:t>
       </w:r>
       <w:r>
         <w:rPr>
@@ -1764,7 +3384,19 @@
           <w:sz w:val="22"/>
           <w:shd w:fill="auto" w:val="clear"/>
         </w:rPr>
-        <w:t xml:space="preserve">SRS-26</w:t>
+        <w:t xml:space="preserve">SRS-</w:t>
+      </w:r>
+      <w:r>
+        <w:rPr>
+          <w:rFonts w:ascii="Calibri" w:hAnsi="Calibri" w:cs="Calibri" w:eastAsia="Calibri"/>
+          <w:b/>
+          <w:color w:val="FF0000"/>
+          <w:spacing w:val="0"/>
+          <w:position w:val="0"/>
+          <w:sz w:val="22"/>
+          <w:shd w:fill="auto" w:val="clear"/>
+        </w:rPr>
+        <w:t xml:space="preserve">26</w:t>
       </w:r>
       <w:r>
         <w:rPr>
@@ -1865,7 +3497,31 @@
           <w:sz w:val="28"/>
           <w:shd w:fill="auto" w:val="clear"/>
         </w:rPr>
-        <w:t xml:space="preserve">URS09: everybody can see list of products.</w:t>
+        <w:t xml:space="preserve">URS</w:t>
+      </w:r>
+      <w:r>
+        <w:rPr>
+          <w:rFonts w:ascii="Calibri" w:hAnsi="Calibri" w:cs="Calibri" w:eastAsia="Calibri"/>
+          <w:b/>
+          <w:color w:val="auto"/>
+          <w:spacing w:val="0"/>
+          <w:position w:val="0"/>
+          <w:sz w:val="28"/>
+          <w:shd w:fill="auto" w:val="clear"/>
+        </w:rPr>
+        <w:t xml:space="preserve">09</w:t>
+      </w:r>
+      <w:r>
+        <w:rPr>
+          <w:rFonts w:ascii="Calibri" w:hAnsi="Calibri" w:cs="Calibri" w:eastAsia="Calibri"/>
+          <w:b/>
+          <w:color w:val="auto"/>
+          <w:spacing w:val="0"/>
+          <w:position w:val="0"/>
+          <w:sz w:val="28"/>
+          <w:shd w:fill="auto" w:val="clear"/>
+        </w:rPr>
+        <w:t xml:space="preserve">: everybody can see list of products.</w:t>
       </w:r>
     </w:p>
     <w:p>
@@ -1918,7 +3574,19 @@
           <w:sz w:val="22"/>
           <w:shd w:fill="auto" w:val="clear"/>
         </w:rPr>
-        <w:t xml:space="preserve">SRS-27</w:t>
+        <w:t xml:space="preserve">SRS-</w:t>
+      </w:r>
+      <w:r>
+        <w:rPr>
+          <w:rFonts w:ascii="Calibri" w:hAnsi="Calibri" w:cs="Calibri" w:eastAsia="Calibri"/>
+          <w:b/>
+          <w:color w:val="FF0000"/>
+          <w:spacing w:val="0"/>
+          <w:position w:val="0"/>
+          <w:sz w:val="22"/>
+          <w:shd w:fill="auto" w:val="clear"/>
+        </w:rPr>
+        <w:t xml:space="preserve">27</w:t>
       </w:r>
       <w:r>
         <w:rPr>
@@ -1972,7 +3640,31 @@
           <w:sz w:val="32"/>
           <w:shd w:fill="auto" w:val="clear"/>
         </w:rPr>
-        <w:t xml:space="preserve">URS10: member can make order by select product on the product list.</w:t>
+        <w:t xml:space="preserve">URS</w:t>
+      </w:r>
+      <w:r>
+        <w:rPr>
+          <w:rFonts w:ascii="Calibri" w:hAnsi="Calibri" w:cs="Calibri" w:eastAsia="Calibri"/>
+          <w:b/>
+          <w:color w:val="auto"/>
+          <w:spacing w:val="0"/>
+          <w:position w:val="0"/>
+          <w:sz w:val="32"/>
+          <w:shd w:fill="auto" w:val="clear"/>
+        </w:rPr>
+        <w:t xml:space="preserve">10</w:t>
+      </w:r>
+      <w:r>
+        <w:rPr>
+          <w:rFonts w:ascii="Calibri" w:hAnsi="Calibri" w:cs="Calibri" w:eastAsia="Calibri"/>
+          <w:b/>
+          <w:color w:val="auto"/>
+          <w:spacing w:val="0"/>
+          <w:position w:val="0"/>
+          <w:sz w:val="32"/>
+          <w:shd w:fill="auto" w:val="clear"/>
+        </w:rPr>
+        <w:t xml:space="preserve">: member can make order by select product on the product list.</w:t>
       </w:r>
     </w:p>
     <w:p>
@@ -2014,7 +3706,19 @@
           <w:sz w:val="22"/>
           <w:shd w:fill="auto" w:val="clear"/>
         </w:rPr>
-        <w:t xml:space="preserve">SRS-28</w:t>
+        <w:t xml:space="preserve">SRS-</w:t>
+      </w:r>
+      <w:r>
+        <w:rPr>
+          <w:rFonts w:ascii="Calibri" w:hAnsi="Calibri" w:cs="Calibri" w:eastAsia="Calibri"/>
+          <w:b/>
+          <w:color w:val="FF0000"/>
+          <w:spacing w:val="0"/>
+          <w:position w:val="0"/>
+          <w:sz w:val="22"/>
+          <w:shd w:fill="auto" w:val="clear"/>
+        </w:rPr>
+        <w:t xml:space="preserve">28</w:t>
       </w:r>
       <w:r>
         <w:rPr>
@@ -2052,6 +3756,16 @@
           <w:shd w:fill="auto" w:val="clear"/>
         </w:rPr>
         <w:t xml:space="preserve"> </w:t>
+      </w:r>
+      <w:r>
+        <w:rPr>
+          <w:rFonts w:ascii="Calibri" w:hAnsi="Calibri" w:cs="Calibri" w:eastAsia="Calibri"/>
+          <w:color w:val="auto"/>
+          <w:spacing w:val="0"/>
+          <w:position w:val="0"/>
+          <w:sz w:val="22"/>
+          <w:shd w:fill="auto" w:val="clear"/>
+        </w:rPr>
         <w:tab/>
       </w:r>
       <w:r>
@@ -2064,7 +3778,19 @@
           <w:sz w:val="22"/>
           <w:shd w:fill="auto" w:val="clear"/>
         </w:rPr>
-        <w:t xml:space="preserve">SRS-29</w:t>
+        <w:t xml:space="preserve">SRS-</w:t>
+      </w:r>
+      <w:r>
+        <w:rPr>
+          <w:rFonts w:ascii="Calibri" w:hAnsi="Calibri" w:cs="Calibri" w:eastAsia="Calibri"/>
+          <w:b/>
+          <w:color w:val="FF0000"/>
+          <w:spacing w:val="0"/>
+          <w:position w:val="0"/>
+          <w:sz w:val="22"/>
+          <w:shd w:fill="auto" w:val="clear"/>
+        </w:rPr>
+        <w:t xml:space="preserve">29</w:t>
       </w:r>
       <w:r>
         <w:rPr>
@@ -2102,6 +3828,16 @@
           <w:shd w:fill="auto" w:val="clear"/>
         </w:rPr>
         <w:t xml:space="preserve"> </w:t>
+      </w:r>
+      <w:r>
+        <w:rPr>
+          <w:rFonts w:ascii="Calibri" w:hAnsi="Calibri" w:cs="Calibri" w:eastAsia="Calibri"/>
+          <w:color w:val="auto"/>
+          <w:spacing w:val="0"/>
+          <w:position w:val="0"/>
+          <w:sz w:val="22"/>
+          <w:shd w:fill="auto" w:val="clear"/>
+        </w:rPr>
         <w:tab/>
       </w:r>
       <w:r>
@@ -2114,7 +3850,19 @@
           <w:sz w:val="22"/>
           <w:shd w:fill="auto" w:val="clear"/>
         </w:rPr>
-        <w:t xml:space="preserve">SRS-30</w:t>
+        <w:t xml:space="preserve">SRS-</w:t>
+      </w:r>
+      <w:r>
+        <w:rPr>
+          <w:rFonts w:ascii="Calibri" w:hAnsi="Calibri" w:cs="Calibri" w:eastAsia="Calibri"/>
+          <w:b/>
+          <w:color w:val="FF0000"/>
+          <w:spacing w:val="0"/>
+          <w:position w:val="0"/>
+          <w:sz w:val="22"/>
+          <w:shd w:fill="auto" w:val="clear"/>
+        </w:rPr>
+        <w:t xml:space="preserve">30</w:t>
       </w:r>
       <w:r>
         <w:rPr>
@@ -2126,7 +3874,27 @@
           <w:shd w:fill="auto" w:val="clear"/>
         </w:rPr>
         <w:t xml:space="preserve">: System shall provide user interface for receive amount of selected product </w:t>
+      </w:r>
+      <w:r>
+        <w:rPr>
+          <w:rFonts w:ascii="Calibri" w:hAnsi="Calibri" w:cs="Calibri" w:eastAsia="Calibri"/>
+          <w:color w:val="auto"/>
+          <w:spacing w:val="0"/>
+          <w:position w:val="0"/>
+          <w:sz w:val="22"/>
+          <w:shd w:fill="auto" w:val="clear"/>
+        </w:rPr>
         <w:tab/>
+      </w:r>
+      <w:r>
+        <w:rPr>
+          <w:rFonts w:ascii="Calibri" w:hAnsi="Calibri" w:cs="Calibri" w:eastAsia="Calibri"/>
+          <w:color w:val="auto"/>
+          <w:spacing w:val="0"/>
+          <w:position w:val="0"/>
+          <w:sz w:val="22"/>
+          <w:shd w:fill="auto" w:val="clear"/>
+        </w:rPr>
         <w:t xml:space="preserve">and donate.</w:t>
       </w:r>
     </w:p>
@@ -2154,6 +3922,16 @@
           <w:shd w:fill="auto" w:val="clear"/>
         </w:rPr>
         <w:t xml:space="preserve"> </w:t>
+      </w:r>
+      <w:r>
+        <w:rPr>
+          <w:rFonts w:ascii="Calibri" w:hAnsi="Calibri" w:cs="Calibri" w:eastAsia="Calibri"/>
+          <w:color w:val="auto"/>
+          <w:spacing w:val="0"/>
+          <w:position w:val="0"/>
+          <w:sz w:val="22"/>
+          <w:shd w:fill="auto" w:val="clear"/>
+        </w:rPr>
         <w:tab/>
       </w:r>
       <w:r>
@@ -2166,7 +3944,19 @@
           <w:sz w:val="22"/>
           <w:shd w:fill="auto" w:val="clear"/>
         </w:rPr>
-        <w:t xml:space="preserve">SRS-31</w:t>
+        <w:t xml:space="preserve">SRS-</w:t>
+      </w:r>
+      <w:r>
+        <w:rPr>
+          <w:rFonts w:ascii="Calibri" w:hAnsi="Calibri" w:cs="Calibri" w:eastAsia="Calibri"/>
+          <w:b/>
+          <w:color w:val="FF0000"/>
+          <w:spacing w:val="0"/>
+          <w:position w:val="0"/>
+          <w:sz w:val="22"/>
+          <w:shd w:fill="auto" w:val="clear"/>
+        </w:rPr>
+        <w:t xml:space="preserve">31</w:t>
       </w:r>
       <w:r>
         <w:rPr>
@@ -2204,6 +3994,16 @@
           <w:shd w:fill="auto" w:val="clear"/>
         </w:rPr>
         <w:t xml:space="preserve"> </w:t>
+      </w:r>
+      <w:r>
+        <w:rPr>
+          <w:rFonts w:ascii="Calibri" w:hAnsi="Calibri" w:cs="Calibri" w:eastAsia="Calibri"/>
+          <w:color w:val="auto"/>
+          <w:spacing w:val="0"/>
+          <w:position w:val="0"/>
+          <w:sz w:val="22"/>
+          <w:shd w:fill="auto" w:val="clear"/>
+        </w:rPr>
         <w:tab/>
       </w:r>
       <w:r>
@@ -2216,7 +4016,19 @@
           <w:sz w:val="22"/>
           <w:shd w:fill="auto" w:val="clear"/>
         </w:rPr>
-        <w:t xml:space="preserve">SRS-32</w:t>
+        <w:t xml:space="preserve">SRS-</w:t>
+      </w:r>
+      <w:r>
+        <w:rPr>
+          <w:rFonts w:ascii="Calibri" w:hAnsi="Calibri" w:cs="Calibri" w:eastAsia="Calibri"/>
+          <w:b/>
+          <w:color w:val="FF0000"/>
+          <w:spacing w:val="0"/>
+          <w:position w:val="0"/>
+          <w:sz w:val="22"/>
+          <w:shd w:fill="auto" w:val="clear"/>
+        </w:rPr>
+        <w:t xml:space="preserve">32</w:t>
       </w:r>
       <w:r>
         <w:rPr>
@@ -2254,6 +4066,16 @@
           <w:shd w:fill="auto" w:val="clear"/>
         </w:rPr>
         <w:t xml:space="preserve"> </w:t>
+      </w:r>
+      <w:r>
+        <w:rPr>
+          <w:rFonts w:ascii="Calibri" w:hAnsi="Calibri" w:cs="Calibri" w:eastAsia="Calibri"/>
+          <w:color w:val="auto"/>
+          <w:spacing w:val="0"/>
+          <w:position w:val="0"/>
+          <w:sz w:val="22"/>
+          <w:shd w:fill="auto" w:val="clear"/>
+        </w:rPr>
         <w:tab/>
       </w:r>
       <w:r>
@@ -2266,7 +4088,19 @@
           <w:sz w:val="22"/>
           <w:shd w:fill="auto" w:val="clear"/>
         </w:rPr>
-        <w:t xml:space="preserve">SRS-33</w:t>
+        <w:t xml:space="preserve">SRS-</w:t>
+      </w:r>
+      <w:r>
+        <w:rPr>
+          <w:rFonts w:ascii="Calibri" w:hAnsi="Calibri" w:cs="Calibri" w:eastAsia="Calibri"/>
+          <w:b/>
+          <w:color w:val="FF0000"/>
+          <w:spacing w:val="0"/>
+          <w:position w:val="0"/>
+          <w:sz w:val="22"/>
+          <w:shd w:fill="auto" w:val="clear"/>
+        </w:rPr>
+        <w:t xml:space="preserve">33</w:t>
       </w:r>
       <w:r>
         <w:rPr>
@@ -2315,7 +4149,19 @@
           <w:sz w:val="22"/>
           <w:shd w:fill="auto" w:val="clear"/>
         </w:rPr>
-        <w:t xml:space="preserve">SRS-34</w:t>
+        <w:t xml:space="preserve">SRS-</w:t>
+      </w:r>
+      <w:r>
+        <w:rPr>
+          <w:rFonts w:ascii="Calibri" w:hAnsi="Calibri" w:cs="Calibri" w:eastAsia="Calibri"/>
+          <w:b/>
+          <w:color w:val="FF0000"/>
+          <w:spacing w:val="0"/>
+          <w:position w:val="0"/>
+          <w:sz w:val="22"/>
+          <w:shd w:fill="auto" w:val="clear"/>
+        </w:rPr>
+        <w:t xml:space="preserve">34</w:t>
       </w:r>
       <w:r>
         <w:rPr>
@@ -2353,7 +4199,19 @@
           <w:sz w:val="22"/>
           <w:shd w:fill="auto" w:val="clear"/>
         </w:rPr>
-        <w:t xml:space="preserve">SRS-35</w:t>
+        <w:t xml:space="preserve">SRS-</w:t>
+      </w:r>
+      <w:r>
+        <w:rPr>
+          <w:rFonts w:ascii="Calibri" w:hAnsi="Calibri" w:cs="Calibri" w:eastAsia="Calibri"/>
+          <w:b/>
+          <w:color w:val="FF0000"/>
+          <w:spacing w:val="0"/>
+          <w:position w:val="0"/>
+          <w:sz w:val="22"/>
+          <w:shd w:fill="auto" w:val="clear"/>
+        </w:rPr>
+        <w:t xml:space="preserve">35</w:t>
       </w:r>
       <w:r>
         <w:rPr>
@@ -2391,7 +4249,19 @@
           <w:sz w:val="22"/>
           <w:shd w:fill="auto" w:val="clear"/>
         </w:rPr>
-        <w:t xml:space="preserve">SRS-36</w:t>
+        <w:t xml:space="preserve">SRS-</w:t>
+      </w:r>
+      <w:r>
+        <w:rPr>
+          <w:rFonts w:ascii="Calibri" w:hAnsi="Calibri" w:cs="Calibri" w:eastAsia="Calibri"/>
+          <w:b/>
+          <w:color w:val="FF0000"/>
+          <w:spacing w:val="0"/>
+          <w:position w:val="0"/>
+          <w:sz w:val="22"/>
+          <w:shd w:fill="auto" w:val="clear"/>
+        </w:rPr>
+        <w:t xml:space="preserve">36</w:t>
       </w:r>
       <w:r>
         <w:rPr>
@@ -2445,7 +4315,31 @@
           <w:sz w:val="28"/>
           <w:shd w:fill="auto" w:val="clear"/>
         </w:rPr>
-        <w:t xml:space="preserve">URS11: member can make payment by using PayPal.</w:t>
+        <w:t xml:space="preserve">URS</w:t>
+      </w:r>
+      <w:r>
+        <w:rPr>
+          <w:rFonts w:ascii="Calibri" w:hAnsi="Calibri" w:cs="Calibri" w:eastAsia="Calibri"/>
+          <w:b/>
+          <w:color w:val="auto"/>
+          <w:spacing w:val="0"/>
+          <w:position w:val="0"/>
+          <w:sz w:val="28"/>
+          <w:shd w:fill="auto" w:val="clear"/>
+        </w:rPr>
+        <w:t xml:space="preserve">11</w:t>
+      </w:r>
+      <w:r>
+        <w:rPr>
+          <w:rFonts w:ascii="Calibri" w:hAnsi="Calibri" w:cs="Calibri" w:eastAsia="Calibri"/>
+          <w:b/>
+          <w:color w:val="auto"/>
+          <w:spacing w:val="0"/>
+          <w:position w:val="0"/>
+          <w:sz w:val="28"/>
+          <w:shd w:fill="auto" w:val="clear"/>
+        </w:rPr>
+        <w:t xml:space="preserve">: member can make payment by using PayPal.</w:t>
       </w:r>
     </w:p>
     <w:p>
@@ -2487,7 +4381,19 @@
           <w:sz w:val="22"/>
           <w:shd w:fill="auto" w:val="clear"/>
         </w:rPr>
-        <w:t xml:space="preserve">SRS-37</w:t>
+        <w:t xml:space="preserve">SRS-</w:t>
+      </w:r>
+      <w:r>
+        <w:rPr>
+          <w:rFonts w:ascii="Calibri" w:hAnsi="Calibri" w:cs="Calibri" w:eastAsia="Calibri"/>
+          <w:b/>
+          <w:color w:val="FF0000"/>
+          <w:spacing w:val="0"/>
+          <w:position w:val="0"/>
+          <w:sz w:val="22"/>
+          <w:shd w:fill="auto" w:val="clear"/>
+        </w:rPr>
+        <w:t xml:space="preserve">37</w:t>
       </w:r>
       <w:r>
         <w:rPr>
@@ -2541,7 +4447,31 @@
           <w:sz w:val="28"/>
           <w:shd w:fill="auto" w:val="clear"/>
         </w:rPr>
-        <w:t xml:space="preserve">URS12: member can view Ordering history.</w:t>
+        <w:t xml:space="preserve">URS</w:t>
+      </w:r>
+      <w:r>
+        <w:rPr>
+          <w:rFonts w:ascii="Calibri" w:hAnsi="Calibri" w:cs="Calibri" w:eastAsia="Calibri"/>
+          <w:b/>
+          <w:color w:val="auto"/>
+          <w:spacing w:val="0"/>
+          <w:position w:val="0"/>
+          <w:sz w:val="28"/>
+          <w:shd w:fill="auto" w:val="clear"/>
+        </w:rPr>
+        <w:t xml:space="preserve">12</w:t>
+      </w:r>
+      <w:r>
+        <w:rPr>
+          <w:rFonts w:ascii="Calibri" w:hAnsi="Calibri" w:cs="Calibri" w:eastAsia="Calibri"/>
+          <w:b/>
+          <w:color w:val="auto"/>
+          <w:spacing w:val="0"/>
+          <w:position w:val="0"/>
+          <w:sz w:val="28"/>
+          <w:shd w:fill="auto" w:val="clear"/>
+        </w:rPr>
+        <w:t xml:space="preserve">: member can view Ordering history.</w:t>
       </w:r>
     </w:p>
     <w:p>
@@ -2583,7 +4513,19 @@
           <w:sz w:val="22"/>
           <w:shd w:fill="auto" w:val="clear"/>
         </w:rPr>
-        <w:t xml:space="preserve">SRS-38</w:t>
+        <w:t xml:space="preserve">SRS-</w:t>
+      </w:r>
+      <w:r>
+        <w:rPr>
+          <w:rFonts w:ascii="Calibri" w:hAnsi="Calibri" w:cs="Calibri" w:eastAsia="Calibri"/>
+          <w:b/>
+          <w:color w:val="FF0000"/>
+          <w:spacing w:val="0"/>
+          <w:position w:val="0"/>
+          <w:sz w:val="22"/>
+          <w:shd w:fill="auto" w:val="clear"/>
+        </w:rPr>
+        <w:t xml:space="preserve">38</w:t>
       </w:r>
       <w:r>
         <w:rPr>
@@ -2684,7 +4626,31 @@
           <w:sz w:val="28"/>
           <w:shd w:fill="auto" w:val="clear"/>
         </w:rPr>
-        <w:t xml:space="preserve">URS13: admin can add new product.</w:t>
+        <w:t xml:space="preserve">URS</w:t>
+      </w:r>
+      <w:r>
+        <w:rPr>
+          <w:rFonts w:ascii="Calibri" w:hAnsi="Calibri" w:cs="Calibri" w:eastAsia="Calibri"/>
+          <w:b/>
+          <w:color w:val="auto"/>
+          <w:spacing w:val="0"/>
+          <w:position w:val="0"/>
+          <w:sz w:val="28"/>
+          <w:shd w:fill="auto" w:val="clear"/>
+        </w:rPr>
+        <w:t xml:space="preserve">13</w:t>
+      </w:r>
+      <w:r>
+        <w:rPr>
+          <w:rFonts w:ascii="Calibri" w:hAnsi="Calibri" w:cs="Calibri" w:eastAsia="Calibri"/>
+          <w:b/>
+          <w:color w:val="auto"/>
+          <w:spacing w:val="0"/>
+          <w:position w:val="0"/>
+          <w:sz w:val="28"/>
+          <w:shd w:fill="auto" w:val="clear"/>
+        </w:rPr>
+        <w:t xml:space="preserve">: admin can add new product.</w:t>
       </w:r>
     </w:p>
     <w:p>
@@ -2726,7 +4692,19 @@
           <w:sz w:val="22"/>
           <w:shd w:fill="auto" w:val="clear"/>
         </w:rPr>
-        <w:t xml:space="preserve">SRS-39</w:t>
+        <w:t xml:space="preserve">SRS-</w:t>
+      </w:r>
+      <w:r>
+        <w:rPr>
+          <w:rFonts w:ascii="Calibri" w:hAnsi="Calibri" w:cs="Calibri" w:eastAsia="Calibri"/>
+          <w:b/>
+          <w:color w:val="FF0000"/>
+          <w:spacing w:val="0"/>
+          <w:position w:val="0"/>
+          <w:sz w:val="22"/>
+          <w:shd w:fill="auto" w:val="clear"/>
+        </w:rPr>
+        <w:t xml:space="preserve">39</w:t>
       </w:r>
       <w:r>
         <w:rPr>
@@ -2764,18 +4742,52 @@
           <w:sz w:val="22"/>
           <w:shd w:fill="auto" w:val="clear"/>
         </w:rPr>
-        <w:t xml:space="preserve">SRS-40</w:t>
-      </w:r>
-      <w:r>
-        <w:rPr>
-          <w:rFonts w:ascii="Calibri" w:hAnsi="Calibri" w:cs="Calibri" w:eastAsia="Calibri"/>
-          <w:color w:val="auto"/>
-          <w:spacing w:val="0"/>
-          <w:position w:val="0"/>
-          <w:sz w:val="22"/>
-          <w:shd w:fill="auto" w:val="clear"/>
-        </w:rPr>
-        <w:t xml:space="preserve">: System shall validate product name that must be A-Z, a-z and 0-9.</w:t>
+        <w:t xml:space="preserve">SRS-</w:t>
+      </w:r>
+      <w:r>
+        <w:rPr>
+          <w:rFonts w:ascii="Calibri" w:hAnsi="Calibri" w:cs="Calibri" w:eastAsia="Calibri"/>
+          <w:b/>
+          <w:color w:val="FF0000"/>
+          <w:spacing w:val="0"/>
+          <w:position w:val="0"/>
+          <w:sz w:val="22"/>
+          <w:shd w:fill="auto" w:val="clear"/>
+        </w:rPr>
+        <w:t xml:space="preserve">40</w:t>
+      </w:r>
+      <w:r>
+        <w:rPr>
+          <w:rFonts w:ascii="Calibri" w:hAnsi="Calibri" w:cs="Calibri" w:eastAsia="Calibri"/>
+          <w:color w:val="auto"/>
+          <w:spacing w:val="0"/>
+          <w:position w:val="0"/>
+          <w:sz w:val="22"/>
+          <w:shd w:fill="auto" w:val="clear"/>
+        </w:rPr>
+        <w:t xml:space="preserve">: System shall validate product name that must be A-Z, a-z and </w:t>
+      </w:r>
+      <w:r>
+        <w:rPr>
+          <w:rFonts w:ascii="Calibri" w:hAnsi="Calibri" w:cs="Calibri" w:eastAsia="Calibri"/>
+          <w:color w:val="auto"/>
+          <w:spacing w:val="0"/>
+          <w:position w:val="0"/>
+          <w:sz w:val="22"/>
+          <w:shd w:fill="auto" w:val="clear"/>
+        </w:rPr>
+        <w:t xml:space="preserve">0-9</w:t>
+      </w:r>
+      <w:r>
+        <w:rPr>
+          <w:rFonts w:ascii="Calibri" w:hAnsi="Calibri" w:cs="Calibri" w:eastAsia="Calibri"/>
+          <w:color w:val="auto"/>
+          <w:spacing w:val="0"/>
+          <w:position w:val="0"/>
+          <w:sz w:val="22"/>
+          <w:shd w:fill="auto" w:val="clear"/>
+        </w:rPr>
+        <w:t xml:space="preserve">.</w:t>
       </w:r>
     </w:p>
     <w:p>
@@ -2802,7 +4814,19 @@
           <w:sz w:val="22"/>
           <w:shd w:fill="auto" w:val="clear"/>
         </w:rPr>
-        <w:t xml:space="preserve">SRS-41</w:t>
+        <w:t xml:space="preserve">SRS-</w:t>
+      </w:r>
+      <w:r>
+        <w:rPr>
+          <w:rFonts w:ascii="Calibri" w:hAnsi="Calibri" w:cs="Calibri" w:eastAsia="Calibri"/>
+          <w:b/>
+          <w:color w:val="FF0000"/>
+          <w:spacing w:val="0"/>
+          <w:position w:val="0"/>
+          <w:sz w:val="22"/>
+          <w:shd w:fill="auto" w:val="clear"/>
+        </w:rPr>
+        <w:t xml:space="preserve">41</w:t>
       </w:r>
       <w:r>
         <w:rPr>
@@ -2840,18 +4864,52 @@
           <w:sz w:val="22"/>
           <w:shd w:fill="auto" w:val="clear"/>
         </w:rPr>
-        <w:t xml:space="preserve">SRS-42</w:t>
-      </w:r>
-      <w:r>
-        <w:rPr>
-          <w:rFonts w:ascii="Calibri" w:hAnsi="Calibri" w:cs="Calibri" w:eastAsia="Calibri"/>
-          <w:color w:val="auto"/>
-          <w:spacing w:val="0"/>
-          <w:position w:val="0"/>
-          <w:sz w:val="22"/>
-          <w:shd w:fill="auto" w:val="clear"/>
-        </w:rPr>
-        <w:t xml:space="preserve">: System shall validate product description that must no longer than 255 character.</w:t>
+        <w:t xml:space="preserve">SRS-</w:t>
+      </w:r>
+      <w:r>
+        <w:rPr>
+          <w:rFonts w:ascii="Calibri" w:hAnsi="Calibri" w:cs="Calibri" w:eastAsia="Calibri"/>
+          <w:b/>
+          <w:color w:val="FF0000"/>
+          <w:spacing w:val="0"/>
+          <w:position w:val="0"/>
+          <w:sz w:val="22"/>
+          <w:shd w:fill="auto" w:val="clear"/>
+        </w:rPr>
+        <w:t xml:space="preserve">42</w:t>
+      </w:r>
+      <w:r>
+        <w:rPr>
+          <w:rFonts w:ascii="Calibri" w:hAnsi="Calibri" w:cs="Calibri" w:eastAsia="Calibri"/>
+          <w:color w:val="auto"/>
+          <w:spacing w:val="0"/>
+          <w:position w:val="0"/>
+          <w:sz w:val="22"/>
+          <w:shd w:fill="auto" w:val="clear"/>
+        </w:rPr>
+        <w:t xml:space="preserve">: System shall validate product description that must no longer than </w:t>
+      </w:r>
+      <w:r>
+        <w:rPr>
+          <w:rFonts w:ascii="Calibri" w:hAnsi="Calibri" w:cs="Calibri" w:eastAsia="Calibri"/>
+          <w:color w:val="auto"/>
+          <w:spacing w:val="0"/>
+          <w:position w:val="0"/>
+          <w:sz w:val="22"/>
+          <w:shd w:fill="auto" w:val="clear"/>
+        </w:rPr>
+        <w:t xml:space="preserve">255 </w:t>
+      </w:r>
+      <w:r>
+        <w:rPr>
+          <w:rFonts w:ascii="Calibri" w:hAnsi="Calibri" w:cs="Calibri" w:eastAsia="Calibri"/>
+          <w:color w:val="auto"/>
+          <w:spacing w:val="0"/>
+          <w:position w:val="0"/>
+          <w:sz w:val="22"/>
+          <w:shd w:fill="auto" w:val="clear"/>
+        </w:rPr>
+        <w:t xml:space="preserve">character.</w:t>
       </w:r>
     </w:p>
     <w:p>
@@ -2878,7 +4936,19 @@
           <w:sz w:val="22"/>
           <w:shd w:fill="auto" w:val="clear"/>
         </w:rPr>
-        <w:t xml:space="preserve">SRS-43</w:t>
+        <w:t xml:space="preserve">SRS-</w:t>
+      </w:r>
+      <w:r>
+        <w:rPr>
+          <w:rFonts w:ascii="Calibri" w:hAnsi="Calibri" w:cs="Calibri" w:eastAsia="Calibri"/>
+          <w:b/>
+          <w:color w:val="FF0000"/>
+          <w:spacing w:val="0"/>
+          <w:position w:val="0"/>
+          <w:sz w:val="22"/>
+          <w:shd w:fill="auto" w:val="clear"/>
+        </w:rPr>
+        <w:t xml:space="preserve">43</w:t>
       </w:r>
       <w:r>
         <w:rPr>
@@ -2916,6 +4986,16 @@
           <w:shd w:fill="auto" w:val="clear"/>
         </w:rPr>
         <w:t xml:space="preserve"> </w:t>
+      </w:r>
+      <w:r>
+        <w:rPr>
+          <w:rFonts w:ascii="Calibri" w:hAnsi="Calibri" w:cs="Calibri" w:eastAsia="Calibri"/>
+          <w:color w:val="auto"/>
+          <w:spacing w:val="0"/>
+          <w:position w:val="0"/>
+          <w:sz w:val="22"/>
+          <w:shd w:fill="auto" w:val="clear"/>
+        </w:rPr>
         <w:tab/>
       </w:r>
       <w:r>
@@ -2928,7 +5008,19 @@
           <w:sz w:val="22"/>
           <w:shd w:fill="auto" w:val="clear"/>
         </w:rPr>
-        <w:t xml:space="preserve">SRS-44</w:t>
+        <w:t xml:space="preserve">SRS-</w:t>
+      </w:r>
+      <w:r>
+        <w:rPr>
+          <w:rFonts w:ascii="Calibri" w:hAnsi="Calibri" w:cs="Calibri" w:eastAsia="Calibri"/>
+          <w:b/>
+          <w:color w:val="FF0000"/>
+          <w:spacing w:val="0"/>
+          <w:position w:val="0"/>
+          <w:sz w:val="22"/>
+          <w:shd w:fill="auto" w:val="clear"/>
+        </w:rPr>
+        <w:t xml:space="preserve">44</w:t>
       </w:r>
       <w:r>
         <w:rPr>
@@ -2982,7 +5074,31 @@
           <w:sz w:val="28"/>
           <w:shd w:fill="auto" w:val="clear"/>
         </w:rPr>
-        <w:t xml:space="preserve">URS14: admin can add new lot of product.</w:t>
+        <w:t xml:space="preserve">URS</w:t>
+      </w:r>
+      <w:r>
+        <w:rPr>
+          <w:rFonts w:ascii="Calibri" w:hAnsi="Calibri" w:cs="Calibri" w:eastAsia="Calibri"/>
+          <w:b/>
+          <w:color w:val="auto"/>
+          <w:spacing w:val="0"/>
+          <w:position w:val="0"/>
+          <w:sz w:val="28"/>
+          <w:shd w:fill="auto" w:val="clear"/>
+        </w:rPr>
+        <w:t xml:space="preserve">14</w:t>
+      </w:r>
+      <w:r>
+        <w:rPr>
+          <w:rFonts w:ascii="Calibri" w:hAnsi="Calibri" w:cs="Calibri" w:eastAsia="Calibri"/>
+          <w:b/>
+          <w:color w:val="auto"/>
+          <w:spacing w:val="0"/>
+          <w:position w:val="0"/>
+          <w:sz w:val="28"/>
+          <w:shd w:fill="auto" w:val="clear"/>
+        </w:rPr>
+        <w:t xml:space="preserve">: admin can add new lot of product.</w:t>
       </w:r>
     </w:p>
     <w:p>
@@ -3024,7 +5140,19 @@
           <w:sz w:val="22"/>
           <w:shd w:fill="auto" w:val="clear"/>
         </w:rPr>
-        <w:t xml:space="preserve">SRS-45</w:t>
+        <w:t xml:space="preserve">SRS-</w:t>
+      </w:r>
+      <w:r>
+        <w:rPr>
+          <w:rFonts w:ascii="Calibri" w:hAnsi="Calibri" w:cs="Calibri" w:eastAsia="Calibri"/>
+          <w:b/>
+          <w:color w:val="FF0000"/>
+          <w:spacing w:val="0"/>
+          <w:position w:val="0"/>
+          <w:sz w:val="22"/>
+          <w:shd w:fill="auto" w:val="clear"/>
+        </w:rPr>
+        <w:t xml:space="preserve">45</w:t>
       </w:r>
       <w:r>
         <w:rPr>
@@ -3062,7 +5190,19 @@
           <w:sz w:val="22"/>
           <w:shd w:fill="auto" w:val="clear"/>
         </w:rPr>
-        <w:t xml:space="preserve">SRS-46</w:t>
+        <w:t xml:space="preserve">SRS-</w:t>
+      </w:r>
+      <w:r>
+        <w:rPr>
+          <w:rFonts w:ascii="Calibri" w:hAnsi="Calibri" w:cs="Calibri" w:eastAsia="Calibri"/>
+          <w:b/>
+          <w:color w:val="FF0000"/>
+          <w:spacing w:val="0"/>
+          <w:position w:val="0"/>
+          <w:sz w:val="22"/>
+          <w:shd w:fill="auto" w:val="clear"/>
+        </w:rPr>
+        <w:t xml:space="preserve">46</w:t>
       </w:r>
       <w:r>
         <w:rPr>
@@ -3100,7 +5240,19 @@
           <w:sz w:val="22"/>
           <w:shd w:fill="auto" w:val="clear"/>
         </w:rPr>
-        <w:t xml:space="preserve">SRS-47</w:t>
+        <w:t xml:space="preserve">SRS-</w:t>
+      </w:r>
+      <w:r>
+        <w:rPr>
+          <w:rFonts w:ascii="Calibri" w:hAnsi="Calibri" w:cs="Calibri" w:eastAsia="Calibri"/>
+          <w:b/>
+          <w:color w:val="FF0000"/>
+          <w:spacing w:val="0"/>
+          <w:position w:val="0"/>
+          <w:sz w:val="22"/>
+          <w:shd w:fill="auto" w:val="clear"/>
+        </w:rPr>
+        <w:t xml:space="preserve">47</w:t>
       </w:r>
       <w:r>
         <w:rPr>
@@ -3138,7 +5290,19 @@
           <w:sz w:val="22"/>
           <w:shd w:fill="auto" w:val="clear"/>
         </w:rPr>
-        <w:t xml:space="preserve">SRS-48</w:t>
+        <w:t xml:space="preserve">SRS-</w:t>
+      </w:r>
+      <w:r>
+        <w:rPr>
+          <w:rFonts w:ascii="Calibri" w:hAnsi="Calibri" w:cs="Calibri" w:eastAsia="Calibri"/>
+          <w:b/>
+          <w:color w:val="FF0000"/>
+          <w:spacing w:val="0"/>
+          <w:position w:val="0"/>
+          <w:sz w:val="22"/>
+          <w:shd w:fill="auto" w:val="clear"/>
+        </w:rPr>
+        <w:t xml:space="preserve">48</w:t>
       </w:r>
       <w:r>
         <w:rPr>
@@ -3192,7 +5356,31 @@
           <w:sz w:val="28"/>
           <w:shd w:fill="auto" w:val="clear"/>
         </w:rPr>
-        <w:t xml:space="preserve">URS15: admin can edit lot of product.</w:t>
+        <w:t xml:space="preserve">URS</w:t>
+      </w:r>
+      <w:r>
+        <w:rPr>
+          <w:rFonts w:ascii="Calibri" w:hAnsi="Calibri" w:cs="Calibri" w:eastAsia="Calibri"/>
+          <w:b/>
+          <w:color w:val="auto"/>
+          <w:spacing w:val="0"/>
+          <w:position w:val="0"/>
+          <w:sz w:val="28"/>
+          <w:shd w:fill="auto" w:val="clear"/>
+        </w:rPr>
+        <w:t xml:space="preserve">15</w:t>
+      </w:r>
+      <w:r>
+        <w:rPr>
+          <w:rFonts w:ascii="Calibri" w:hAnsi="Calibri" w:cs="Calibri" w:eastAsia="Calibri"/>
+          <w:b/>
+          <w:color w:val="auto"/>
+          <w:spacing w:val="0"/>
+          <w:position w:val="0"/>
+          <w:sz w:val="28"/>
+          <w:shd w:fill="auto" w:val="clear"/>
+        </w:rPr>
+        <w:t xml:space="preserve">: admin can edit lot of product.</w:t>
       </w:r>
     </w:p>
     <w:p>
@@ -3234,7 +5422,19 @@
           <w:sz w:val="22"/>
           <w:shd w:fill="auto" w:val="clear"/>
         </w:rPr>
-        <w:t xml:space="preserve">SRS-49</w:t>
+        <w:t xml:space="preserve">SRS-</w:t>
+      </w:r>
+      <w:r>
+        <w:rPr>
+          <w:rFonts w:ascii="Calibri" w:hAnsi="Calibri" w:cs="Calibri" w:eastAsia="Calibri"/>
+          <w:b/>
+          <w:color w:val="FF0000"/>
+          <w:spacing w:val="0"/>
+          <w:position w:val="0"/>
+          <w:sz w:val="22"/>
+          <w:shd w:fill="auto" w:val="clear"/>
+        </w:rPr>
+        <w:t xml:space="preserve">49</w:t>
       </w:r>
       <w:r>
         <w:rPr>
@@ -3272,7 +5472,19 @@
           <w:sz w:val="22"/>
           <w:shd w:fill="auto" w:val="clear"/>
         </w:rPr>
-        <w:t xml:space="preserve">SRS-50</w:t>
+        <w:t xml:space="preserve">SRS-</w:t>
+      </w:r>
+      <w:r>
+        <w:rPr>
+          <w:rFonts w:ascii="Calibri" w:hAnsi="Calibri" w:cs="Calibri" w:eastAsia="Calibri"/>
+          <w:b/>
+          <w:color w:val="FF0000"/>
+          <w:spacing w:val="0"/>
+          <w:position w:val="0"/>
+          <w:sz w:val="22"/>
+          <w:shd w:fill="auto" w:val="clear"/>
+        </w:rPr>
+        <w:t xml:space="preserve">50</w:t>
       </w:r>
       <w:r>
         <w:rPr>
@@ -3326,7 +5538,31 @@
           <w:sz w:val="28"/>
           <w:shd w:fill="auto" w:val="clear"/>
         </w:rPr>
-        <w:t xml:space="preserve">URS16: Admin can delete lot of product.</w:t>
+        <w:t xml:space="preserve">URS</w:t>
+      </w:r>
+      <w:r>
+        <w:rPr>
+          <w:rFonts w:ascii="Calibri" w:hAnsi="Calibri" w:cs="Calibri" w:eastAsia="Calibri"/>
+          <w:b/>
+          <w:color w:val="auto"/>
+          <w:spacing w:val="0"/>
+          <w:position w:val="0"/>
+          <w:sz w:val="28"/>
+          <w:shd w:fill="auto" w:val="clear"/>
+        </w:rPr>
+        <w:t xml:space="preserve">16</w:t>
+      </w:r>
+      <w:r>
+        <w:rPr>
+          <w:rFonts w:ascii="Calibri" w:hAnsi="Calibri" w:cs="Calibri" w:eastAsia="Calibri"/>
+          <w:b/>
+          <w:color w:val="auto"/>
+          <w:spacing w:val="0"/>
+          <w:position w:val="0"/>
+          <w:sz w:val="28"/>
+          <w:shd w:fill="auto" w:val="clear"/>
+        </w:rPr>
+        <w:t xml:space="preserve">: Admin can delete lot of product.</w:t>
       </w:r>
     </w:p>
     <w:p>
@@ -3368,6 +5604,16 @@
           <w:shd w:fill="auto" w:val="clear"/>
         </w:rPr>
         <w:t xml:space="preserve"> </w:t>
+      </w:r>
+      <w:r>
+        <w:rPr>
+          <w:rFonts w:ascii="Calibri" w:hAnsi="Calibri" w:cs="Calibri" w:eastAsia="Calibri"/>
+          <w:color w:val="auto"/>
+          <w:spacing w:val="0"/>
+          <w:position w:val="0"/>
+          <w:sz w:val="22"/>
+          <w:shd w:fill="auto" w:val="clear"/>
+        </w:rPr>
         <w:tab/>
       </w:r>
       <w:r>
@@ -3380,7 +5626,19 @@
           <w:sz w:val="22"/>
           <w:shd w:fill="auto" w:val="clear"/>
         </w:rPr>
-        <w:t xml:space="preserve">SRS-51</w:t>
+        <w:t xml:space="preserve">SRS-</w:t>
+      </w:r>
+      <w:r>
+        <w:rPr>
+          <w:rFonts w:ascii="Calibri" w:hAnsi="Calibri" w:cs="Calibri" w:eastAsia="Calibri"/>
+          <w:b/>
+          <w:color w:val="FF0000"/>
+          <w:spacing w:val="0"/>
+          <w:position w:val="0"/>
+          <w:sz w:val="22"/>
+          <w:shd w:fill="auto" w:val="clear"/>
+        </w:rPr>
+        <w:t xml:space="preserve">51</w:t>
       </w:r>
       <w:r>
         <w:rPr>
@@ -3434,7 +5692,31 @@
           <w:sz w:val="28"/>
           <w:shd w:fill="auto" w:val="clear"/>
         </w:rPr>
-        <w:t xml:space="preserve">URS15: admin can edit product information.</w:t>
+        <w:t xml:space="preserve">URS</w:t>
+      </w:r>
+      <w:r>
+        <w:rPr>
+          <w:rFonts w:ascii="Calibri" w:hAnsi="Calibri" w:cs="Calibri" w:eastAsia="Calibri"/>
+          <w:b/>
+          <w:color w:val="auto"/>
+          <w:spacing w:val="0"/>
+          <w:position w:val="0"/>
+          <w:sz w:val="28"/>
+          <w:shd w:fill="auto" w:val="clear"/>
+        </w:rPr>
+        <w:t xml:space="preserve">15</w:t>
+      </w:r>
+      <w:r>
+        <w:rPr>
+          <w:rFonts w:ascii="Calibri" w:hAnsi="Calibri" w:cs="Calibri" w:eastAsia="Calibri"/>
+          <w:b/>
+          <w:color w:val="auto"/>
+          <w:spacing w:val="0"/>
+          <w:position w:val="0"/>
+          <w:sz w:val="28"/>
+          <w:shd w:fill="auto" w:val="clear"/>
+        </w:rPr>
+        <w:t xml:space="preserve">: admin can edit product information.</w:t>
       </w:r>
     </w:p>
     <w:p>
@@ -3476,7 +5758,19 @@
           <w:sz w:val="22"/>
           <w:shd w:fill="auto" w:val="clear"/>
         </w:rPr>
-        <w:t xml:space="preserve">SRS-52</w:t>
+        <w:t xml:space="preserve">SRS-</w:t>
+      </w:r>
+      <w:r>
+        <w:rPr>
+          <w:rFonts w:ascii="Calibri" w:hAnsi="Calibri" w:cs="Calibri" w:eastAsia="Calibri"/>
+          <w:b/>
+          <w:color w:val="FF0000"/>
+          <w:spacing w:val="0"/>
+          <w:position w:val="0"/>
+          <w:sz w:val="22"/>
+          <w:shd w:fill="auto" w:val="clear"/>
+        </w:rPr>
+        <w:t xml:space="preserve">52</w:t>
       </w:r>
       <w:r>
         <w:rPr>
@@ -3514,7 +5808,19 @@
           <w:sz w:val="22"/>
           <w:shd w:fill="auto" w:val="clear"/>
         </w:rPr>
-        <w:t xml:space="preserve">SRS-53</w:t>
+        <w:t xml:space="preserve">SRS-</w:t>
+      </w:r>
+      <w:r>
+        <w:rPr>
+          <w:rFonts w:ascii="Calibri" w:hAnsi="Calibri" w:cs="Calibri" w:eastAsia="Calibri"/>
+          <w:b/>
+          <w:color w:val="FF0000"/>
+          <w:spacing w:val="0"/>
+          <w:position w:val="0"/>
+          <w:sz w:val="22"/>
+          <w:shd w:fill="auto" w:val="clear"/>
+        </w:rPr>
+        <w:t xml:space="preserve">53</w:t>
       </w:r>
       <w:r>
         <w:rPr>
@@ -3568,7 +5874,31 @@
           <w:sz w:val="28"/>
           <w:shd w:fill="auto" w:val="clear"/>
         </w:rPr>
-        <w:t xml:space="preserve">URS16: admin can delete product in inventory.</w:t>
+        <w:t xml:space="preserve">URS</w:t>
+      </w:r>
+      <w:r>
+        <w:rPr>
+          <w:rFonts w:ascii="Calibri" w:hAnsi="Calibri" w:cs="Calibri" w:eastAsia="Calibri"/>
+          <w:b/>
+          <w:color w:val="auto"/>
+          <w:spacing w:val="0"/>
+          <w:position w:val="0"/>
+          <w:sz w:val="28"/>
+          <w:shd w:fill="auto" w:val="clear"/>
+        </w:rPr>
+        <w:t xml:space="preserve">16</w:t>
+      </w:r>
+      <w:r>
+        <w:rPr>
+          <w:rFonts w:ascii="Calibri" w:hAnsi="Calibri" w:cs="Calibri" w:eastAsia="Calibri"/>
+          <w:b/>
+          <w:color w:val="auto"/>
+          <w:spacing w:val="0"/>
+          <w:position w:val="0"/>
+          <w:sz w:val="28"/>
+          <w:shd w:fill="auto" w:val="clear"/>
+        </w:rPr>
+        <w:t xml:space="preserve">: admin can delete product in inventory.</w:t>
       </w:r>
     </w:p>
     <w:p>
@@ -3621,7 +5951,19 @@
           <w:sz w:val="22"/>
           <w:shd w:fill="auto" w:val="clear"/>
         </w:rPr>
-        <w:t xml:space="preserve">SRS-54</w:t>
+        <w:t xml:space="preserve">SRS-</w:t>
+      </w:r>
+      <w:r>
+        <w:rPr>
+          <w:rFonts w:ascii="Calibri" w:hAnsi="Calibri" w:cs="Calibri" w:eastAsia="Calibri"/>
+          <w:b/>
+          <w:color w:val="FF0000"/>
+          <w:spacing w:val="0"/>
+          <w:position w:val="0"/>
+          <w:sz w:val="22"/>
+          <w:shd w:fill="auto" w:val="clear"/>
+        </w:rPr>
+        <w:t xml:space="preserve">54</w:t>
       </w:r>
       <w:r>
         <w:rPr>
@@ -3659,6 +6001,16 @@
           <w:shd w:fill="auto" w:val="clear"/>
         </w:rPr>
         <w:t xml:space="preserve"> </w:t>
+      </w:r>
+      <w:r>
+        <w:rPr>
+          <w:rFonts w:ascii="Calibri" w:hAnsi="Calibri" w:cs="Calibri" w:eastAsia="Calibri"/>
+          <w:color w:val="auto"/>
+          <w:spacing w:val="0"/>
+          <w:position w:val="0"/>
+          <w:sz w:val="22"/>
+          <w:shd w:fill="auto" w:val="clear"/>
+        </w:rPr>
         <w:tab/>
       </w:r>
       <w:r>
@@ -3671,7 +6023,19 @@
           <w:sz w:val="22"/>
           <w:shd w:fill="auto" w:val="clear"/>
         </w:rPr>
-        <w:t xml:space="preserve">SRS-55</w:t>
+        <w:t xml:space="preserve">SRS-</w:t>
+      </w:r>
+      <w:r>
+        <w:rPr>
+          <w:rFonts w:ascii="Calibri" w:hAnsi="Calibri" w:cs="Calibri" w:eastAsia="Calibri"/>
+          <w:b/>
+          <w:color w:val="FF0000"/>
+          <w:spacing w:val="0"/>
+          <w:position w:val="0"/>
+          <w:sz w:val="22"/>
+          <w:shd w:fill="auto" w:val="clear"/>
+        </w:rPr>
+        <w:t xml:space="preserve">55</w:t>
       </w:r>
       <w:r>
         <w:rPr>
@@ -3725,7 +6089,31 @@
           <w:sz w:val="28"/>
           <w:shd w:fill="auto" w:val="clear"/>
         </w:rPr>
-        <w:t xml:space="preserve">URS17: admin can view inventory report.</w:t>
+        <w:t xml:space="preserve">URS</w:t>
+      </w:r>
+      <w:r>
+        <w:rPr>
+          <w:rFonts w:ascii="Calibri" w:hAnsi="Calibri" w:cs="Calibri" w:eastAsia="Calibri"/>
+          <w:b/>
+          <w:color w:val="auto"/>
+          <w:spacing w:val="0"/>
+          <w:position w:val="0"/>
+          <w:sz w:val="28"/>
+          <w:shd w:fill="auto" w:val="clear"/>
+        </w:rPr>
+        <w:t xml:space="preserve">17</w:t>
+      </w:r>
+      <w:r>
+        <w:rPr>
+          <w:rFonts w:ascii="Calibri" w:hAnsi="Calibri" w:cs="Calibri" w:eastAsia="Calibri"/>
+          <w:b/>
+          <w:color w:val="auto"/>
+          <w:spacing w:val="0"/>
+          <w:position w:val="0"/>
+          <w:sz w:val="28"/>
+          <w:shd w:fill="auto" w:val="clear"/>
+        </w:rPr>
+        <w:t xml:space="preserve">: admin can view inventory report.</w:t>
       </w:r>
     </w:p>
     <w:p>
@@ -3767,7 +6155,19 @@
           <w:sz w:val="22"/>
           <w:shd w:fill="auto" w:val="clear"/>
         </w:rPr>
-        <w:t xml:space="preserve">SRS-56</w:t>
+        <w:t xml:space="preserve">SRS-</w:t>
+      </w:r>
+      <w:r>
+        <w:rPr>
+          <w:rFonts w:ascii="Calibri" w:hAnsi="Calibri" w:cs="Calibri" w:eastAsia="Calibri"/>
+          <w:b/>
+          <w:color w:val="FF0000"/>
+          <w:spacing w:val="0"/>
+          <w:position w:val="0"/>
+          <w:sz w:val="22"/>
+          <w:shd w:fill="auto" w:val="clear"/>
+        </w:rPr>
+        <w:t xml:space="preserve">56</w:t>
       </w:r>
       <w:r>
         <w:rPr>
@@ -3868,7 +6268,31 @@
           <w:sz w:val="28"/>
           <w:shd w:fill="auto" w:val="clear"/>
         </w:rPr>
-        <w:t xml:space="preserve">URS17: admin can change status order.</w:t>
+        <w:t xml:space="preserve">URS</w:t>
+      </w:r>
+      <w:r>
+        <w:rPr>
+          <w:rFonts w:ascii="Calibri" w:hAnsi="Calibri" w:cs="Calibri" w:eastAsia="Calibri"/>
+          <w:b/>
+          <w:color w:val="auto"/>
+          <w:spacing w:val="0"/>
+          <w:position w:val="0"/>
+          <w:sz w:val="28"/>
+          <w:shd w:fill="auto" w:val="clear"/>
+        </w:rPr>
+        <w:t xml:space="preserve">17</w:t>
+      </w:r>
+      <w:r>
+        <w:rPr>
+          <w:rFonts w:ascii="Calibri" w:hAnsi="Calibri" w:cs="Calibri" w:eastAsia="Calibri"/>
+          <w:b/>
+          <w:color w:val="auto"/>
+          <w:spacing w:val="0"/>
+          <w:position w:val="0"/>
+          <w:sz w:val="28"/>
+          <w:shd w:fill="auto" w:val="clear"/>
+        </w:rPr>
+        <w:t xml:space="preserve">: admin can change status order.</w:t>
       </w:r>
     </w:p>
     <w:p>
@@ -3910,7 +6334,19 @@
           <w:sz w:val="22"/>
           <w:shd w:fill="auto" w:val="clear"/>
         </w:rPr>
-        <w:t xml:space="preserve">SRS-57</w:t>
+        <w:t xml:space="preserve">SRS-</w:t>
+      </w:r>
+      <w:r>
+        <w:rPr>
+          <w:rFonts w:ascii="Calibri" w:hAnsi="Calibri" w:cs="Calibri" w:eastAsia="Calibri"/>
+          <w:b/>
+          <w:color w:val="FF0000"/>
+          <w:spacing w:val="0"/>
+          <w:position w:val="0"/>
+          <w:sz w:val="22"/>
+          <w:shd w:fill="auto" w:val="clear"/>
+        </w:rPr>
+        <w:t xml:space="preserve">57</w:t>
       </w:r>
       <w:r>
         <w:rPr>
@@ -3948,6 +6384,16 @@
           <w:shd w:fill="auto" w:val="clear"/>
         </w:rPr>
         <w:t xml:space="preserve"> </w:t>
+      </w:r>
+      <w:r>
+        <w:rPr>
+          <w:rFonts w:ascii="Calibri" w:hAnsi="Calibri" w:cs="Calibri" w:eastAsia="Calibri"/>
+          <w:color w:val="auto"/>
+          <w:spacing w:val="0"/>
+          <w:position w:val="0"/>
+          <w:sz w:val="22"/>
+          <w:shd w:fill="auto" w:val="clear"/>
+        </w:rPr>
         <w:tab/>
       </w:r>
       <w:r>
@@ -3960,7 +6406,19 @@
           <w:sz w:val="22"/>
           <w:shd w:fill="auto" w:val="clear"/>
         </w:rPr>
-        <w:t xml:space="preserve">SRS-58</w:t>
+        <w:t xml:space="preserve">SRS-</w:t>
+      </w:r>
+      <w:r>
+        <w:rPr>
+          <w:rFonts w:ascii="Calibri" w:hAnsi="Calibri" w:cs="Calibri" w:eastAsia="Calibri"/>
+          <w:b/>
+          <w:color w:val="FF0000"/>
+          <w:spacing w:val="0"/>
+          <w:position w:val="0"/>
+          <w:sz w:val="22"/>
+          <w:shd w:fill="auto" w:val="clear"/>
+        </w:rPr>
+        <w:t xml:space="preserve">58</w:t>
       </w:r>
       <w:r>
         <w:rPr>
@@ -4014,7 +6472,31 @@
           <w:sz w:val="28"/>
           <w:shd w:fill="auto" w:val="clear"/>
         </w:rPr>
-        <w:t xml:space="preserve">URS18: admin can view order.</w:t>
+        <w:t xml:space="preserve">URS</w:t>
+      </w:r>
+      <w:r>
+        <w:rPr>
+          <w:rFonts w:ascii="Calibri" w:hAnsi="Calibri" w:cs="Calibri" w:eastAsia="Calibri"/>
+          <w:b/>
+          <w:color w:val="auto"/>
+          <w:spacing w:val="0"/>
+          <w:position w:val="0"/>
+          <w:sz w:val="28"/>
+          <w:shd w:fill="auto" w:val="clear"/>
+        </w:rPr>
+        <w:t xml:space="preserve">18</w:t>
+      </w:r>
+      <w:r>
+        <w:rPr>
+          <w:rFonts w:ascii="Calibri" w:hAnsi="Calibri" w:cs="Calibri" w:eastAsia="Calibri"/>
+          <w:b/>
+          <w:color w:val="auto"/>
+          <w:spacing w:val="0"/>
+          <w:position w:val="0"/>
+          <w:sz w:val="28"/>
+          <w:shd w:fill="auto" w:val="clear"/>
+        </w:rPr>
+        <w:t xml:space="preserve">: admin can view order.</w:t>
       </w:r>
     </w:p>
     <w:p>
@@ -4056,6 +6538,16 @@
           <w:shd w:fill="auto" w:val="clear"/>
         </w:rPr>
         <w:t xml:space="preserve"> </w:t>
+      </w:r>
+      <w:r>
+        <w:rPr>
+          <w:rFonts w:ascii="Calibri" w:hAnsi="Calibri" w:cs="Calibri" w:eastAsia="Calibri"/>
+          <w:color w:val="auto"/>
+          <w:spacing w:val="0"/>
+          <w:position w:val="0"/>
+          <w:sz w:val="22"/>
+          <w:shd w:fill="auto" w:val="clear"/>
+        </w:rPr>
         <w:tab/>
       </w:r>
       <w:r>
@@ -4068,7 +6560,19 @@
           <w:sz w:val="22"/>
           <w:shd w:fill="auto" w:val="clear"/>
         </w:rPr>
-        <w:t xml:space="preserve">SRS-59</w:t>
+        <w:t xml:space="preserve">SRS-</w:t>
+      </w:r>
+      <w:r>
+        <w:rPr>
+          <w:rFonts w:ascii="Calibri" w:hAnsi="Calibri" w:cs="Calibri" w:eastAsia="Calibri"/>
+          <w:b/>
+          <w:color w:val="FF0000"/>
+          <w:spacing w:val="0"/>
+          <w:position w:val="0"/>
+          <w:sz w:val="22"/>
+          <w:shd w:fill="auto" w:val="clear"/>
+        </w:rPr>
+        <w:t xml:space="preserve">59</w:t>
       </w:r>
       <w:r>
         <w:rPr>
@@ -4117,7 +6621,19 @@
           <w:sz w:val="22"/>
           <w:shd w:fill="auto" w:val="clear"/>
         </w:rPr>
-        <w:t xml:space="preserve">SRS-60</w:t>
+        <w:t xml:space="preserve">SRS-</w:t>
+      </w:r>
+      <w:r>
+        <w:rPr>
+          <w:rFonts w:ascii="Calibri" w:hAnsi="Calibri" w:cs="Calibri" w:eastAsia="Calibri"/>
+          <w:b/>
+          <w:color w:val="FF0000"/>
+          <w:spacing w:val="0"/>
+          <w:position w:val="0"/>
+          <w:sz w:val="22"/>
+          <w:shd w:fill="auto" w:val="clear"/>
+        </w:rPr>
+        <w:t xml:space="preserve">60</w:t>
       </w:r>
       <w:r>
         <w:rPr>
@@ -4166,7 +6682,19 @@
           <w:sz w:val="22"/>
           <w:shd w:fill="auto" w:val="clear"/>
         </w:rPr>
-        <w:t xml:space="preserve">SRS-61</w:t>
+        <w:t xml:space="preserve">SRS-</w:t>
+      </w:r>
+      <w:r>
+        <w:rPr>
+          <w:rFonts w:ascii="Calibri" w:hAnsi="Calibri" w:cs="Calibri" w:eastAsia="Calibri"/>
+          <w:b/>
+          <w:color w:val="FF0000"/>
+          <w:spacing w:val="0"/>
+          <w:position w:val="0"/>
+          <w:sz w:val="22"/>
+          <w:shd w:fill="auto" w:val="clear"/>
+        </w:rPr>
+        <w:t xml:space="preserve">61</w:t>
       </w:r>
       <w:r>
         <w:rPr>
@@ -4220,7 +6748,31 @@
           <w:sz w:val="28"/>
           <w:shd w:fill="auto" w:val="clear"/>
         </w:rPr>
-        <w:t xml:space="preserve">URS20: Member his own order.</w:t>
+        <w:t xml:space="preserve">URS</w:t>
+      </w:r>
+      <w:r>
+        <w:rPr>
+          <w:rFonts w:ascii="Calibri" w:hAnsi="Calibri" w:cs="Calibri" w:eastAsia="Calibri"/>
+          <w:b/>
+          <w:color w:val="auto"/>
+          <w:spacing w:val="0"/>
+          <w:position w:val="0"/>
+          <w:sz w:val="28"/>
+          <w:shd w:fill="auto" w:val="clear"/>
+        </w:rPr>
+        <w:t xml:space="preserve">20</w:t>
+      </w:r>
+      <w:r>
+        <w:rPr>
+          <w:rFonts w:ascii="Calibri" w:hAnsi="Calibri" w:cs="Calibri" w:eastAsia="Calibri"/>
+          <w:b/>
+          <w:color w:val="auto"/>
+          <w:spacing w:val="0"/>
+          <w:position w:val="0"/>
+          <w:sz w:val="28"/>
+          <w:shd w:fill="auto" w:val="clear"/>
+        </w:rPr>
+        <w:t xml:space="preserve">: Member his own order.</w:t>
       </w:r>
     </w:p>
     <w:p>
@@ -4273,7 +6825,19 @@
           <w:sz w:val="22"/>
           <w:shd w:fill="auto" w:val="clear"/>
         </w:rPr>
-        <w:t xml:space="preserve">SRS-62</w:t>
+        <w:t xml:space="preserve">SRS-</w:t>
+      </w:r>
+      <w:r>
+        <w:rPr>
+          <w:rFonts w:ascii="Calibri" w:hAnsi="Calibri" w:cs="Calibri" w:eastAsia="Calibri"/>
+          <w:b/>
+          <w:color w:val="FF0000"/>
+          <w:spacing w:val="0"/>
+          <w:position w:val="0"/>
+          <w:sz w:val="22"/>
+          <w:shd w:fill="auto" w:val="clear"/>
+        </w:rPr>
+        <w:t xml:space="preserve">62</w:t>
       </w:r>
       <w:r>
         <w:rPr>

</xml_diff>

<commit_message>
Final SRS Firt part
</commit_message>
<xml_diff>
--- a/ProjectDoc.docx
+++ b/ProjectDoc.docx
@@ -309,65 +309,74 @@
       <w:r>
         <w:t>warning</w:t>
       </w:r>
+      <w:r>
+        <w:t xml:space="preserve"> message “</w:t>
+      </w:r>
+      <w:r>
+        <w:t>phone numbe</w:t>
+      </w:r>
+      <w:r>
+        <w:t xml:space="preserve">r must be 0-9 or number must be </w:t>
+      </w:r>
+      <w:r>
+        <w:t>10 digits or number must be start with 0</w:t>
+      </w:r>
+      <w:r>
+        <w:t>”</w:t>
+      </w:r>
+      <w:r>
+        <w:t xml:space="preserve"> if input phone number don’t be 0-9 or 10 digits number or don’t start with 0.</w:t>
+      </w:r>
+    </w:p>
+    <w:p>
+      <w:pPr>
+        <w:ind w:left="720"/>
+      </w:pPr>
+      <w:r>
+        <w:t>SRS06: System shall validate address</w:t>
+      </w:r>
+      <w:r>
+        <w:t xml:space="preserve"> which are address number, village No, sub-district, district,  </w:t>
+      </w:r>
+      <w:r>
+        <w:t xml:space="preserve"> </w:t>
+      </w:r>
+      <w:r>
+        <w:t xml:space="preserve"> </w:t>
+      </w:r>
+      <w:proofErr w:type="gramStart"/>
+      <w:r>
+        <w:t>province</w:t>
+      </w:r>
+      <w:proofErr w:type="gramEnd"/>
+      <w:r>
+        <w:t xml:space="preserve"> and</w:t>
+      </w:r>
+      <w:r>
+        <w:t xml:space="preserve"> postal</w:t>
+      </w:r>
+      <w:r>
+        <w:t xml:space="preserve"> </w:t>
+      </w:r>
+      <w:r>
+        <w:t xml:space="preserve">that must </w:t>
+      </w:r>
+      <w:r>
+        <w:t>be not empty.</w:t>
+      </w:r>
+    </w:p>
+    <w:p>
+      <w:pPr>
+        <w:ind w:left="720"/>
+      </w:pPr>
+      <w:r>
+        <w:lastRenderedPageBreak/>
+        <w:t xml:space="preserve">SRS02: System shall show the error message “address </w:t>
+      </w:r>
       <w:bookmarkStart w:id="0" w:name="_GoBack"/>
       <w:bookmarkEnd w:id="0"/>
       <w:r>
-        <w:t xml:space="preserve"> message “</w:t>
-      </w:r>
-      <w:r>
-        <w:t>phone number must be 0-9 or number must be 10 digits or number must be start with 0</w:t>
-      </w:r>
-      <w:r>
-        <w:t>”</w:t>
-      </w:r>
-      <w:r>
-        <w:t xml:space="preserve"> if input phone number don’t be 0-9 or 10 digits number or don’t start with 0.</w:t>
-      </w:r>
-    </w:p>
-    <w:p>
-      <w:pPr>
-        <w:ind w:left="720"/>
-      </w:pPr>
-      <w:r>
-        <w:t>SRS06: System shall validate address</w:t>
-      </w:r>
-      <w:r>
-        <w:t xml:space="preserve"> which are address number, village No, sub-district, district,  </w:t>
-      </w:r>
-      <w:r>
-        <w:t xml:space="preserve"> </w:t>
-      </w:r>
-      <w:r>
-        <w:t xml:space="preserve"> </w:t>
-      </w:r>
-      <w:proofErr w:type="gramStart"/>
-      <w:r>
-        <w:t>province</w:t>
-      </w:r>
-      <w:proofErr w:type="gramEnd"/>
-      <w:r>
-        <w:t xml:space="preserve"> and</w:t>
-      </w:r>
-      <w:r>
-        <w:t xml:space="preserve"> postal</w:t>
-      </w:r>
-      <w:r>
-        <w:t xml:space="preserve"> </w:t>
-      </w:r>
-      <w:r>
-        <w:t xml:space="preserve">that must </w:t>
-      </w:r>
-      <w:r>
-        <w:t>be not empty.</w:t>
-      </w:r>
-    </w:p>
-    <w:p>
-      <w:pPr>
-        <w:ind w:left="720"/>
-      </w:pPr>
-      <w:r>
-        <w:lastRenderedPageBreak/>
-        <w:t xml:space="preserve">SRS02: System shall show the error message “address must be not empty” </w:t>
+        <w:t xml:space="preserve">must be not empty” </w:t>
       </w:r>
       <w:r>
         <w:t>if address</w:t>
@@ -378,16 +387,6 @@
     </w:p>
     <w:p>
       <w:pPr>
-        <w:ind w:firstLine="720"/>
-      </w:pPr>
-    </w:p>
-    <w:p>
-      <w:pPr>
-        <w:ind w:firstLine="720"/>
-      </w:pPr>
-    </w:p>
-    <w:p>
-      <w:pPr>
         <w:ind w:left="720"/>
       </w:pPr>
       <w:r>
@@ -487,7 +486,10 @@
         <w:t>SRS09: System shall provide user interface for edit Member account information</w:t>
       </w:r>
       <w:r>
-        <w:t xml:space="preserve"> which are input username, password, E-mail, phone number and address</w:t>
+        <w:t xml:space="preserve"> which are</w:t>
+      </w:r>
+      <w:r>
+        <w:t xml:space="preserve"> username, password, E-mail, phone number and address</w:t>
       </w:r>
       <w:r>
         <w:t>.</w:t>
@@ -537,16 +539,16 @@
         <w:t>: Member</w:t>
       </w:r>
       <w:r>
-        <w:t xml:space="preserve"> can change</w:t>
-      </w:r>
-      <w:r>
-        <w:t xml:space="preserve"> </w:t>
-      </w:r>
-      <w:r>
-        <w:t>his own</w:t>
+        <w:t xml:space="preserve"> </w:t>
+      </w:r>
+      <w:r>
+        <w:t>can recover his own</w:t>
       </w:r>
       <w:r>
         <w:t xml:space="preserve"> password</w:t>
+      </w:r>
+      <w:r>
+        <w:t>.</w:t>
       </w:r>
     </w:p>
     <w:p>
@@ -669,7 +671,6 @@
         <w:pStyle w:val="Heading2"/>
       </w:pPr>
       <w:r>
-        <w:lastRenderedPageBreak/>
         <w:t xml:space="preserve">Purchase system </w:t>
       </w:r>
     </w:p>
@@ -695,12 +696,27 @@
       </w:r>
     </w:p>
     <w:p>
-      <w:r>
-        <w:tab/>
+      <w:pPr>
+        <w:ind w:left="720"/>
+      </w:pPr>
+      <w:r>
+        <w:lastRenderedPageBreak/>
         <w:t>SRS17: System shall provide user interface</w:t>
       </w:r>
       <w:r>
-        <w:t xml:space="preserve"> that show the list of product.</w:t>
+        <w:t xml:space="preserve"> that show the list of product</w:t>
+      </w:r>
+      <w:r>
+        <w:t xml:space="preserve"> with detail which is </w:t>
+      </w:r>
+      <w:r>
+        <w:t xml:space="preserve">  </w:t>
+      </w:r>
+      <w:r>
+        <w:t>product image, product name, product description and product price</w:t>
+      </w:r>
+      <w:r>
+        <w:t>.</w:t>
       </w:r>
     </w:p>
     <w:p>
@@ -870,6 +886,22 @@
       </w:r>
     </w:p>
     <w:p>
+      <w:pPr>
+        <w:ind w:left="720"/>
+      </w:pPr>
+      <w:r>
+        <w:t xml:space="preserve">SRS28: System shall change order status to </w:t>
+      </w:r>
+      <w:proofErr w:type="gramStart"/>
+      <w:r>
+        <w:t>paid</w:t>
+      </w:r>
+      <w:proofErr w:type="gramEnd"/>
+      <w:r>
+        <w:t xml:space="preserve"> after user complete payment.</w:t>
+      </w:r>
+    </w:p>
+    <w:p>
       <w:r>
         <w:t>URS</w:t>
       </w:r>
@@ -877,7 +909,10 @@
         <w:t>12</w:t>
       </w:r>
       <w:r>
-        <w:t xml:space="preserve">: member can view </w:t>
+        <w:t>: M</w:t>
+      </w:r>
+      <w:r>
+        <w:t xml:space="preserve">ember can view </w:t>
       </w:r>
       <w:r>
         <w:t>Order</w:t>
@@ -894,13 +929,29 @@
         <w:t>SRS28: System</w:t>
       </w:r>
       <w:r>
-        <w:t xml:space="preserve"> shall provide user interface that show order list of that member account with </w:t>
-      </w:r>
-      <w:r>
-        <w:t xml:space="preserve"> </w:t>
-      </w:r>
-      <w:r>
-        <w:t>order detail are order time, order status, product list, total price and amount of each product.</w:t>
+        <w:t xml:space="preserve"> shall provide user interface that show order list of that member account </w:t>
+      </w:r>
+      <w:proofErr w:type="gramStart"/>
+      <w:r>
+        <w:t xml:space="preserve">with </w:t>
+      </w:r>
+      <w:r>
+        <w:t xml:space="preserve"> </w:t>
+      </w:r>
+      <w:r>
+        <w:t>order</w:t>
+      </w:r>
+      <w:proofErr w:type="gramEnd"/>
+      <w:r>
+        <w:t xml:space="preserve"> detail are order time, order status, total price and amount of each product.</w:t>
+      </w:r>
+    </w:p>
+    <w:p>
+      <w:pPr>
+        <w:ind w:left="720"/>
+      </w:pPr>
+      <w:r>
+        <w:t>SRS29: System shall show the product list of order history when user click.</w:t>
       </w:r>
     </w:p>
     <w:p>
@@ -929,7 +980,10 @@
         <w:t>3</w:t>
       </w:r>
       <w:r>
-        <w:t>: admin can add new product</w:t>
+        <w:t>: A</w:t>
+      </w:r>
+      <w:r>
+        <w:t>dmin can add new product</w:t>
       </w:r>
       <w:r>
         <w:t>.</w:t>
@@ -1013,6 +1067,7 @@
         <w:ind w:left="720"/>
       </w:pPr>
       <w:r>
+        <w:lastRenderedPageBreak/>
         <w:t xml:space="preserve">SRS31: System shall validate </w:t>
       </w:r>
       <w:r>
@@ -1030,7 +1085,6 @@
     </w:p>
     <w:p>
       <w:r>
-        <w:lastRenderedPageBreak/>
         <w:t xml:space="preserve"> </w:t>
       </w:r>
       <w:r>
@@ -1058,13 +1112,13 @@
         <w:t>1</w:t>
       </w:r>
       <w:r>
-        <w:t xml:space="preserve">4: admin can add new </w:t>
-      </w:r>
-      <w:r>
-        <w:t>lot</w:t>
-      </w:r>
-      <w:r>
-        <w:t xml:space="preserve"> of </w:t>
+        <w:t>4: A</w:t>
+      </w:r>
+      <w:r>
+        <w:t xml:space="preserve">dmin can add new </w:t>
+      </w:r>
+      <w:r>
+        <w:t xml:space="preserve">lot of </w:t>
       </w:r>
       <w:r>
         <w:t>product</w:t>
@@ -1123,11 +1177,9 @@
       <w:r>
         <w:t xml:space="preserve"> that must be </w:t>
       </w:r>
-      <w:proofErr w:type="spellStart"/>
-      <w:r>
-        <w:t>interger</w:t>
-      </w:r>
-      <w:proofErr w:type="spellEnd"/>
+      <w:r>
+        <w:t>integer</w:t>
+      </w:r>
       <w:r>
         <w:t>.</w:t>
       </w:r>
@@ -1186,15 +1238,18 @@
         <w:ind w:left="720"/>
       </w:pPr>
       <w:r>
-        <w:t xml:space="preserve">SRS33: System shall update lot of product form </w:t>
-      </w:r>
-      <w:r>
-        <w:t>input expired date and amount of product.</w:t>
+        <w:t>SRS33: System shall update lot of product form input expired date and amount of product.</w:t>
       </w:r>
     </w:p>
     <w:p>
       <w:r>
         <w:t>URS16: Admin can delete lot of product.</w:t>
+      </w:r>
+    </w:p>
+    <w:p>
+      <w:r>
+        <w:tab/>
+        <w:t>SRS32: System shall provide user interface for admin to delete a product.</w:t>
       </w:r>
     </w:p>
     <w:p>
@@ -1300,7 +1355,21 @@
         <w:ind w:left="720"/>
       </w:pPr>
       <w:r>
-        <w:t xml:space="preserve">SRS36: System shall provide user interface for admin that show table of product id, product name, amount of product, product price, total price of each product, </w:t>
+        <w:t>SRS36: System shall provide user interface for admin that show table of product id, product name, amount of product, product pri</w:t>
+      </w:r>
+      <w:r>
+        <w:t xml:space="preserve">ce, </w:t>
+      </w:r>
+      <w:proofErr w:type="gramStart"/>
+      <w:r>
+        <w:t>total</w:t>
+      </w:r>
+      <w:proofErr w:type="gramEnd"/>
+      <w:r>
+        <w:t xml:space="preserve"> price of each product.</w:t>
+      </w:r>
+      <w:r>
+        <w:t xml:space="preserve"> </w:t>
       </w:r>
     </w:p>
     <w:p>
@@ -1330,8 +1399,6 @@
       </w:r>
       <w:r>
         <w:tab/>
-      </w:r>
-      <w:r>
         <w:t xml:space="preserve">SRS37: System shall decrease amount of product in lot when order status change to </w:t>
       </w:r>
       <w:proofErr w:type="gramStart"/>
@@ -1345,6 +1412,7 @@
     </w:p>
     <w:p>
       <w:r>
+        <w:lastRenderedPageBreak/>
         <w:t>URS</w:t>
       </w:r>
       <w:r>
@@ -1399,7 +1467,6 @@
     </w:p>
     <w:p>
       <w:r>
-        <w:lastRenderedPageBreak/>
         <w:tab/>
         <w:t>SRS39: System shall can show all order that occur in the same day that select.</w:t>
       </w:r>
@@ -1436,79 +1503,10 @@
         <w:t>SRS41: System shall provide user interface for member that show owner order</w:t>
       </w:r>
     </w:p>
-    <w:p/>
-    <w:p/>
     <w:p>
       <w:pPr>
         <w:pStyle w:val="Heading1"/>
       </w:pPr>
-      <w:r>
-        <w:t>Use case diagram</w:t>
-      </w:r>
-    </w:p>
-    <w:p>
-      <w:pPr>
-        <w:pStyle w:val="Heading1"/>
-      </w:pPr>
-      <w:r>
-        <w:t xml:space="preserve">Class diagram </w:t>
-      </w:r>
-    </w:p>
-    <w:p>
-      <w:pPr>
-        <w:pStyle w:val="Heading1"/>
-      </w:pPr>
-      <w:r>
-        <w:t>Construction plan</w:t>
-      </w:r>
-    </w:p>
-    <w:p>
-      <w:pPr>
-        <w:pStyle w:val="Heading1"/>
-      </w:pPr>
-      <w:r>
-        <w:t xml:space="preserve">Sequence diagram </w:t>
-      </w:r>
-    </w:p>
-    <w:p>
-      <w:pPr>
-        <w:pStyle w:val="Heading1"/>
-      </w:pPr>
-      <w:r>
-        <w:t xml:space="preserve">The method design </w:t>
-      </w:r>
-    </w:p>
-    <w:p>
-      <w:pPr>
-        <w:pStyle w:val="Heading1"/>
-      </w:pPr>
-      <w:r>
-        <w:t>The traceability matrix</w:t>
-      </w:r>
-    </w:p>
-    <w:p>
-      <w:pPr>
-        <w:pStyle w:val="Heading1"/>
-      </w:pPr>
-      <w:r>
-        <w:t xml:space="preserve">Unit Test case </w:t>
-      </w:r>
-    </w:p>
-    <w:p>
-      <w:pPr>
-        <w:pStyle w:val="Heading1"/>
-      </w:pPr>
-      <w:r>
-        <w:t xml:space="preserve">Acceptance test </w:t>
-      </w:r>
-    </w:p>
-    <w:p>
-      <w:pPr>
-        <w:pStyle w:val="Heading1"/>
-      </w:pPr>
-      <w:r>
-        <w:t>User manual</w:t>
-      </w:r>
     </w:p>
     <w:sectPr>
       <w:pgSz w:w="12240" w:h="15840"/>

</xml_diff>

<commit_message>
add some tools used
</commit_message>
<xml_diff>
--- a/ProjectDoc.docx
+++ b/ProjectDoc.docx
@@ -6247,19 +6247,7 @@
           <w:sz w:val="28"/>
           <w:shd w:fill="auto" w:val="clear"/>
         </w:rPr>
-        <w:t xml:space="preserve">1</w:t>
-      </w:r>
-      <w:r>
-        <w:rPr>
-          <w:rFonts w:ascii="Calibri" w:hAnsi="Calibri" w:cs="Calibri" w:eastAsia="Calibri"/>
-          <w:b/>
-          <w:color w:val="auto"/>
-          <w:spacing w:val="0"/>
-          <w:position w:val="0"/>
-          <w:sz w:val="28"/>
-          <w:shd w:fill="auto" w:val="clear"/>
-        </w:rPr>
-        <w:t xml:space="preserve">9</w:t>
+        <w:t xml:space="preserve">19</w:t>
       </w:r>
       <w:r>
         <w:rPr>
@@ -6964,8 +6952,8 @@
         </w:rPr>
       </w:pPr>
       <w:r>
-        <w:object w:dxaOrig="8848" w:dyaOrig="3139">
-          <v:rect xmlns:o="urn:schemas-microsoft-com:office:office" xmlns:v="urn:schemas-microsoft-com:vml" id="rectole0000000000" style="width:442.400000pt;height:156.950000pt" o:preferrelative="t" o:ole="">
+        <w:object w:dxaOrig="8949" w:dyaOrig="3178">
+          <v:rect xmlns:o="urn:schemas-microsoft-com:office:office" xmlns:v="urn:schemas-microsoft-com:vml" id="rectole0000000000" style="width:447.450000pt;height:158.900000pt" o:preferrelative="t" o:ole="">
             <o:lock v:ext="edit"/>
             <v:imagedata xmlns:r="http://schemas.openxmlformats.org/officeDocument/2006/relationships" r:id="docRId1" o:title=""/>
           </v:rect>
@@ -7215,8 +7203,8 @@
         </w:rPr>
       </w:pPr>
       <w:r>
-        <w:object w:dxaOrig="2793" w:dyaOrig="2916">
-          <v:rect xmlns:o="urn:schemas-microsoft-com:office:office" xmlns:v="urn:schemas-microsoft-com:vml" id="rectole0000000001" style="width:139.650000pt;height:145.800000pt" o:preferrelative="t" o:ole="">
+        <w:object w:dxaOrig="2834" w:dyaOrig="2955">
+          <v:rect xmlns:o="urn:schemas-microsoft-com:office:office" xmlns:v="urn:schemas-microsoft-com:vml" id="rectole0000000001" style="width:141.700000pt;height:147.750000pt" o:preferrelative="t" o:ole="">
             <o:lock v:ext="edit"/>
             <v:imagedata xmlns:r="http://schemas.openxmlformats.org/officeDocument/2006/relationships" r:id="docRId3" o:title=""/>
           </v:rect>
@@ -7349,8 +7337,8 @@
         </w:rPr>
       </w:pPr>
       <w:r>
-        <w:object w:dxaOrig="3340" w:dyaOrig="3805">
-          <v:rect xmlns:o="urn:schemas-microsoft-com:office:office" xmlns:v="urn:schemas-microsoft-com:vml" id="rectole0000000002" style="width:167.000000pt;height:190.250000pt" o:preferrelative="t" o:ole="">
+        <w:object w:dxaOrig="3381" w:dyaOrig="3847">
+          <v:rect xmlns:o="urn:schemas-microsoft-com:office:office" xmlns:v="urn:schemas-microsoft-com:vml" id="rectole0000000002" style="width:169.050000pt;height:192.350000pt" o:preferrelative="t" o:ole="">
             <o:lock v:ext="edit"/>
             <v:imagedata xmlns:r="http://schemas.openxmlformats.org/officeDocument/2006/relationships" r:id="docRId5" o:title=""/>
           </v:rect>
@@ -7649,8 +7637,8 @@
         </w:rPr>
       </w:pPr>
       <w:r>
-        <w:object w:dxaOrig="7329" w:dyaOrig="2429">
-          <v:rect xmlns:o="urn:schemas-microsoft-com:office:office" xmlns:v="urn:schemas-microsoft-com:vml" id="rectole0000000003" style="width:366.450000pt;height:121.450000pt" o:preferrelative="t" o:ole="">
+        <w:object w:dxaOrig="7410" w:dyaOrig="2449">
+          <v:rect xmlns:o="urn:schemas-microsoft-com:office:office" xmlns:v="urn:schemas-microsoft-com:vml" id="rectole0000000003" style="width:370.500000pt;height:122.450000pt" o:preferrelative="t" o:ole="">
             <o:lock v:ext="edit"/>
             <v:imagedata xmlns:r="http://schemas.openxmlformats.org/officeDocument/2006/relationships" r:id="docRId7" o:title=""/>
           </v:rect>
@@ -7783,8 +7771,8 @@
         </w:rPr>
       </w:pPr>
       <w:r>
-        <w:object w:dxaOrig="3017" w:dyaOrig="3037">
-          <v:rect xmlns:o="urn:schemas-microsoft-com:office:office" xmlns:v="urn:schemas-microsoft-com:vml" id="rectole0000000004" style="width:150.850000pt;height:151.850000pt" o:preferrelative="t" o:ole="">
+        <w:object w:dxaOrig="3057" w:dyaOrig="3077">
+          <v:rect xmlns:o="urn:schemas-microsoft-com:office:office" xmlns:v="urn:schemas-microsoft-com:vml" id="rectole0000000004" style="width:152.850000pt;height:153.850000pt" o:preferrelative="t" o:ole="">
             <o:lock v:ext="edit"/>
             <v:imagedata xmlns:r="http://schemas.openxmlformats.org/officeDocument/2006/relationships" r:id="docRId9" o:title=""/>
           </v:rect>
@@ -7939,8 +7927,8 @@
         </w:rPr>
       </w:pPr>
       <w:r>
-        <w:object w:dxaOrig="3421" w:dyaOrig="1944">
-          <v:rect xmlns:o="urn:schemas-microsoft-com:office:office" xmlns:v="urn:schemas-microsoft-com:vml" id="rectole0000000005" style="width:171.050000pt;height:97.200000pt" o:preferrelative="t" o:ole="">
+        <w:object w:dxaOrig="3462" w:dyaOrig="1963">
+          <v:rect xmlns:o="urn:schemas-microsoft-com:office:office" xmlns:v="urn:schemas-microsoft-com:vml" id="rectole0000000005" style="width:173.100000pt;height:98.150000pt" o:preferrelative="t" o:ole="">
             <o:lock v:ext="edit"/>
             <v:imagedata xmlns:r="http://schemas.openxmlformats.org/officeDocument/2006/relationships" r:id="docRId11" o:title=""/>
           </v:rect>
@@ -7984,6 +7972,29 @@
       <w:r>
         <w:rPr>
           <w:rFonts w:ascii="Calibri" w:hAnsi="Calibri" w:cs="Calibri" w:eastAsia="Calibri"/>
+          <w:b/>
+          <w:color w:val="auto"/>
+          <w:spacing w:val="0"/>
+          <w:position w:val="0"/>
+          <w:sz w:val="72"/>
+          <w:shd w:fill="auto" w:val="clear"/>
+        </w:rPr>
+        <w:t xml:space="preserve">MySQL</w:t>
+      </w:r>
+      <w:r>
+        <w:rPr>
+          <w:rFonts w:ascii="CordiaUPC" w:hAnsi="CordiaUPC" w:cs="CordiaUPC" w:eastAsia="CordiaUPC"/>
+          <w:color w:val="auto"/>
+          <w:spacing w:val="0"/>
+          <w:position w:val="0"/>
+          <w:sz w:val="22"/>
+          <w:shd w:fill="auto" w:val="clear"/>
+        </w:rPr>
+        <w:t xml:space="preserve">  </w:t>
+      </w:r>
+      <w:r>
+        <w:rPr>
+          <w:rFonts w:ascii="Calibri" w:hAnsi="Calibri" w:cs="Calibri" w:eastAsia="Calibri"/>
           <w:color w:val="auto"/>
           <w:spacing w:val="0"/>
           <w:position w:val="0"/>
@@ -8142,6 +8153,213 @@
           <w:shd w:fill="auto" w:val="clear"/>
         </w:rPr>
       </w:pPr>
+    </w:p>
+    <w:p>
+      <w:pPr>
+        <w:keepNext w:val="true"/>
+        <w:keepLines w:val="true"/>
+        <w:spacing w:before="240" w:after="0" w:line="240"/>
+        <w:ind w:right="0" w:left="0" w:firstLine="0"/>
+        <w:jc w:val="left"/>
+        <w:rPr>
+          <w:rFonts w:ascii="Calibri" w:hAnsi="Calibri" w:cs="Calibri" w:eastAsia="Calibri"/>
+          <w:color w:val="auto"/>
+          <w:spacing w:val="0"/>
+          <w:position w:val="0"/>
+          <w:sz w:val="22"/>
+          <w:shd w:fill="auto" w:val="clear"/>
+        </w:rPr>
+      </w:pPr>
+    </w:p>
+    <w:p>
+      <w:pPr>
+        <w:keepNext w:val="true"/>
+        <w:keepLines w:val="true"/>
+        <w:spacing w:before="240" w:after="0" w:line="240"/>
+        <w:ind w:right="0" w:left="0" w:firstLine="0"/>
+        <w:jc w:val="left"/>
+        <w:rPr>
+          <w:rFonts w:ascii="Calibri" w:hAnsi="Calibri" w:cs="Calibri" w:eastAsia="Calibri"/>
+          <w:color w:val="auto"/>
+          <w:spacing w:val="0"/>
+          <w:position w:val="0"/>
+          <w:sz w:val="22"/>
+          <w:shd w:fill="auto" w:val="clear"/>
+        </w:rPr>
+      </w:pPr>
+    </w:p>
+    <w:p>
+      <w:pPr>
+        <w:keepNext w:val="true"/>
+        <w:keepLines w:val="true"/>
+        <w:spacing w:before="240" w:after="0" w:line="240"/>
+        <w:ind w:right="0" w:left="0" w:firstLine="0"/>
+        <w:jc w:val="center"/>
+        <w:rPr>
+          <w:rFonts w:ascii="Calibri" w:hAnsi="Calibri" w:cs="Calibri" w:eastAsia="Calibri"/>
+          <w:color w:val="auto"/>
+          <w:spacing w:val="0"/>
+          <w:position w:val="0"/>
+          <w:sz w:val="22"/>
+          <w:shd w:fill="auto" w:val="clear"/>
+        </w:rPr>
+      </w:pPr>
+      <w:r>
+        <w:object w:dxaOrig="2475" w:dyaOrig="2580">
+          <v:rect xmlns:o="urn:schemas-microsoft-com:office:office" xmlns:v="urn:schemas-microsoft-com:vml" id="rectole0000000006" style="width:123.750000pt;height:129.000000pt" o:preferrelative="t" o:ole="">
+            <o:lock v:ext="edit"/>
+            <v:imagedata xmlns:r="http://schemas.openxmlformats.org/officeDocument/2006/relationships" r:id="docRId13" o:title=""/>
+          </v:rect>
+          <o:OLEObject xmlns:r="http://schemas.openxmlformats.org/officeDocument/2006/relationships" xmlns:o="urn:schemas-microsoft-com:office:office" Type="Embed" ProgID="StaticDib" DrawAspect="Content" ObjectID="0000000006" ShapeID="rectole0000000006" r:id="docRId12"/>
+        </w:object>
+      </w:r>
+    </w:p>
+    <w:p>
+      <w:pPr>
+        <w:keepNext w:val="true"/>
+        <w:keepLines w:val="true"/>
+        <w:spacing w:before="240" w:after="0" w:line="240"/>
+        <w:ind w:right="0" w:left="0" w:firstLine="0"/>
+        <w:jc w:val="center"/>
+        <w:rPr>
+          <w:rFonts w:ascii="Calibri" w:hAnsi="Calibri" w:cs="Calibri" w:eastAsia="Calibri"/>
+          <w:color w:val="auto"/>
+          <w:spacing w:val="0"/>
+          <w:position w:val="0"/>
+          <w:sz w:val="22"/>
+          <w:shd w:fill="auto" w:val="clear"/>
+        </w:rPr>
+      </w:pPr>
+    </w:p>
+    <w:p>
+      <w:pPr>
+        <w:keepNext w:val="true"/>
+        <w:keepLines w:val="true"/>
+        <w:spacing w:before="240" w:after="0" w:line="240"/>
+        <w:ind w:right="0" w:left="0" w:firstLine="0"/>
+        <w:jc w:val="left"/>
+        <w:rPr>
+          <w:rFonts w:ascii="Calibri" w:hAnsi="Calibri" w:cs="Calibri" w:eastAsia="Calibri"/>
+          <w:color w:val="auto"/>
+          <w:spacing w:val="0"/>
+          <w:position w:val="0"/>
+          <w:sz w:val="22"/>
+          <w:shd w:fill="auto" w:val="clear"/>
+        </w:rPr>
+      </w:pPr>
+      <w:r>
+        <w:rPr>
+          <w:rFonts w:ascii="Calibri" w:hAnsi="Calibri" w:cs="Calibri" w:eastAsia="Calibri"/>
+          <w:b/>
+          <w:color w:val="auto"/>
+          <w:spacing w:val="0"/>
+          <w:position w:val="0"/>
+          <w:sz w:val="72"/>
+          <w:shd w:fill="auto" w:val="clear"/>
+        </w:rPr>
+        <w:t xml:space="preserve">MongoDB</w:t>
+      </w:r>
+      <w:r>
+        <w:rPr>
+          <w:rFonts w:ascii="Calibri" w:hAnsi="Calibri" w:cs="Calibri" w:eastAsia="Calibri"/>
+          <w:color w:val="auto"/>
+          <w:spacing w:val="0"/>
+          <w:position w:val="0"/>
+          <w:sz w:val="22"/>
+          <w:shd w:fill="auto" w:val="clear"/>
+        </w:rPr>
+        <w:t xml:space="preserve"> (from humongous) is a cross-platform document-oriented database. Classified as a NoSQL database, MongoDB eschews the traditional table-based relational database structure in favor of JSON-like documents with dynamic schemas (MongoDB calls the format BSON), making the integration of data in certain types of applications easier and faster. MongoDB is developed by MongoDB Inc. and is published as free and open-source software under a combination of the GNU Affero General Public License and the Apache License. As of July </w:t>
+      </w:r>
+      <w:r>
+        <w:rPr>
+          <w:rFonts w:ascii="Calibri" w:hAnsi="Calibri" w:cs="Calibri" w:eastAsia="Calibri"/>
+          <w:color w:val="auto"/>
+          <w:spacing w:val="0"/>
+          <w:position w:val="0"/>
+          <w:sz w:val="22"/>
+          <w:shd w:fill="auto" w:val="clear"/>
+        </w:rPr>
+        <w:t xml:space="preserve">2015</w:t>
+      </w:r>
+      <w:r>
+        <w:rPr>
+          <w:rFonts w:ascii="Calibri" w:hAnsi="Calibri" w:cs="Calibri" w:eastAsia="Calibri"/>
+          <w:color w:val="auto"/>
+          <w:spacing w:val="0"/>
+          <w:position w:val="0"/>
+          <w:sz w:val="22"/>
+          <w:shd w:fill="auto" w:val="clear"/>
+        </w:rPr>
+        <w:t xml:space="preserve">, MongoDB is the fourth most popular type of database management system, and the most popular for document stores.</w:t>
+      </w:r>
+    </w:p>
+    <w:p>
+      <w:pPr>
+        <w:keepNext w:val="true"/>
+        <w:keepLines w:val="true"/>
+        <w:spacing w:before="240" w:after="0" w:line="240"/>
+        <w:ind w:right="0" w:left="0" w:firstLine="0"/>
+        <w:jc w:val="left"/>
+        <w:rPr>
+          <w:rFonts w:ascii="Calibri" w:hAnsi="Calibri" w:cs="Calibri" w:eastAsia="Calibri"/>
+          <w:color w:val="auto"/>
+          <w:spacing w:val="0"/>
+          <w:position w:val="0"/>
+          <w:sz w:val="22"/>
+          <w:shd w:fill="auto" w:val="clear"/>
+        </w:rPr>
+      </w:pPr>
+    </w:p>
+    <w:p>
+      <w:pPr>
+        <w:keepNext w:val="true"/>
+        <w:keepLines w:val="true"/>
+        <w:spacing w:before="240" w:after="0" w:line="240"/>
+        <w:ind w:right="0" w:left="0" w:firstLine="0"/>
+        <w:jc w:val="left"/>
+        <w:rPr>
+          <w:rFonts w:ascii="Calibri" w:hAnsi="Calibri" w:cs="Calibri" w:eastAsia="Calibri"/>
+          <w:color w:val="auto"/>
+          <w:spacing w:val="0"/>
+          <w:position w:val="0"/>
+          <w:sz w:val="22"/>
+          <w:shd w:fill="auto" w:val="clear"/>
+        </w:rPr>
+      </w:pPr>
+    </w:p>
+    <w:p>
+      <w:pPr>
+        <w:keepNext w:val="true"/>
+        <w:keepLines w:val="true"/>
+        <w:spacing w:before="240" w:after="0" w:line="240"/>
+        <w:ind w:right="0" w:left="0" w:firstLine="0"/>
+        <w:jc w:val="left"/>
+        <w:rPr>
+          <w:rFonts w:ascii="Calibri" w:hAnsi="Calibri" w:cs="Calibri" w:eastAsia="Calibri"/>
+          <w:color w:val="auto"/>
+          <w:spacing w:val="0"/>
+          <w:position w:val="0"/>
+          <w:sz w:val="22"/>
+          <w:shd w:fill="auto" w:val="clear"/>
+        </w:rPr>
+      </w:pPr>
+    </w:p>
+    <w:p>
+      <w:pPr>
+        <w:keepNext w:val="true"/>
+        <w:keepLines w:val="true"/>
+        <w:spacing w:before="240" w:after="0" w:line="240"/>
+        <w:ind w:right="0" w:left="0" w:firstLine="0"/>
+        <w:jc w:val="left"/>
+        <w:rPr>
+          <w:rFonts w:ascii="Calibri" w:hAnsi="Calibri" w:cs="Calibri" w:eastAsia="Calibri"/>
+          <w:color w:val="auto"/>
+          <w:spacing w:val="0"/>
+          <w:position w:val="0"/>
+          <w:sz w:val="22"/>
+          <w:shd w:fill="auto" w:val="clear"/>
+        </w:rPr>
+      </w:pPr>
       <w:r>
         <w:rPr>
           <w:rFonts w:ascii="CordiaUPC" w:hAnsi="CordiaUPC" w:cs="CordiaUPC" w:eastAsia="CordiaUPC"/>
@@ -8153,7 +8371,7 @@
         </w:rPr>
         <w:t xml:space="preserve">Reference : </w:t>
       </w:r>
-      <w:hyperlink xmlns:r="http://schemas.openxmlformats.org/officeDocument/2006/relationships" r:id="docRId12">
+      <w:hyperlink xmlns:r="http://schemas.openxmlformats.org/officeDocument/2006/relationships" r:id="docRId14">
         <w:r>
           <w:rPr>
             <w:rFonts w:ascii="CordiaUPC" w:hAnsi="CordiaUPC" w:cs="CordiaUPC" w:eastAsia="CordiaUPC"/>

</xml_diff>